<commit_message>
updates to manuscript, supplementary materials, and deviations docs. changes need accepting.
</commit_message>
<xml_diff>
--- a/manuscript/RSOS R1/4. Supplementary Materials.docx
+++ b/manuscript/RSOS R1/4. Supplementary Materials.docx
@@ -1,26 +1,131 @@
 
 <file path=word/document.xml><?xml version="1.0" encoding="utf-8"?>
-<w:document xmlns:wpc="http://schemas.microsoft.com/office/word/2010/wordprocessingCanvas" xmlns:cx="http://schemas.microsoft.com/office/drawing/2014/chartex" xmlns:cx1="http://schemas.microsoft.com/office/drawing/2015/9/8/chartex" xmlns:mc="http://schemas.openxmlformats.org/markup-compatibility/2006" xmlns:o="urn:schemas-microsoft-com:office:office" xmlns:r="http://schemas.openxmlformats.org/officeDocument/2006/relationships" xmlns:m="http://schemas.openxmlformats.org/officeDocument/2006/math" xmlns:v="urn:schemas-microsoft-com:vml" xmlns:wp14="http://schemas.microsoft.com/office/word/2010/wordprocessingDrawing" xmlns:wp="http://schemas.openxmlformats.org/drawingml/2006/wordprocessingDrawing" xmlns:w10="urn:schemas-microsoft-com:office:word" xmlns:w="http://schemas.openxmlformats.org/wordprocessingml/2006/main" xmlns:w14="http://schemas.microsoft.com/office/word/2010/wordml" xmlns:w15="http://schemas.microsoft.com/office/word/2012/wordml" xmlns:w16se="http://schemas.microsoft.com/office/word/2015/wordml/symex" xmlns:wpg="http://schemas.microsoft.com/office/word/2010/wordprocessingGroup" xmlns:wpi="http://schemas.microsoft.com/office/word/2010/wordprocessingInk" xmlns:wne="http://schemas.microsoft.com/office/word/2006/wordml" xmlns:wps="http://schemas.microsoft.com/office/word/2010/wordprocessingShape" mc:Ignorable="w14 w15 w16se wp14">
+<w:document xmlns:wpc="http://schemas.microsoft.com/office/word/2010/wordprocessingCanvas" xmlns:cx="http://schemas.microsoft.com/office/drawing/2014/chartex" xmlns:cx1="http://schemas.microsoft.com/office/drawing/2015/9/8/chartex" xmlns:cx2="http://schemas.microsoft.com/office/drawing/2015/10/21/chartex" xmlns:cx3="http://schemas.microsoft.com/office/drawing/2016/5/9/chartex" xmlns:cx4="http://schemas.microsoft.com/office/drawing/2016/5/10/chartex" xmlns:cx5="http://schemas.microsoft.com/office/drawing/2016/5/11/chartex" xmlns:cx6="http://schemas.microsoft.com/office/drawing/2016/5/12/chartex" xmlns:cx7="http://schemas.microsoft.com/office/drawing/2016/5/13/chartex" xmlns:cx8="http://schemas.microsoft.com/office/drawing/2016/5/14/chartex" xmlns:mc="http://schemas.openxmlformats.org/markup-compatibility/2006" xmlns:aink="http://schemas.microsoft.com/office/drawing/2016/ink" xmlns:am3d="http://schemas.microsoft.com/office/drawing/2017/model3d" xmlns:o="urn:schemas-microsoft-com:office:office" xmlns:r="http://schemas.openxmlformats.org/officeDocument/2006/relationships" xmlns:m="http://schemas.openxmlformats.org/officeDocument/2006/math" xmlns:v="urn:schemas-microsoft-com:vml" xmlns:wp14="http://schemas.microsoft.com/office/word/2010/wordprocessingDrawing" xmlns:wp="http://schemas.openxmlformats.org/drawingml/2006/wordprocessingDrawing" xmlns:w10="urn:schemas-microsoft-com:office:word" xmlns:w="http://schemas.openxmlformats.org/wordprocessingml/2006/main" xmlns:w14="http://schemas.microsoft.com/office/word/2010/wordml" xmlns:w15="http://schemas.microsoft.com/office/word/2012/wordml" xmlns:w16cid="http://schemas.microsoft.com/office/word/2016/wordml/cid" xmlns:w16se="http://schemas.microsoft.com/office/word/2015/wordml/symex" xmlns:wpg="http://schemas.microsoft.com/office/word/2010/wordprocessingGroup" xmlns:wpi="http://schemas.microsoft.com/office/word/2010/wordprocessingInk" xmlns:wne="http://schemas.microsoft.com/office/word/2006/wordml" xmlns:wps="http://schemas.microsoft.com/office/word/2010/wordprocessingShape" mc:Ignorable="w14 w15 w16se w16cid wp14">
   <w:body>
     <w:p>
       <w:pPr>
+        <w:spacing w:after="0" w:line="480" w:lineRule="auto"/>
         <w:jc w:val="center"/>
         <w:rPr>
+          <w:ins w:id="0" w:author="Ian Hussey" w:date="2020-08-25T18:18:00Z"/>
           <w:rFonts w:ascii="Times New Roman" w:hAnsi="Times New Roman" w:cs="Times New Roman"/>
           <w:b/>
           <w:sz w:val="24"/>
           <w:lang w:val="en-US"/>
         </w:rPr>
       </w:pPr>
-      <w:r>
-        <w:rPr>
+      <w:bookmarkStart w:id="1" w:name="_GoBack"/>
+      <w:ins w:id="2" w:author="Ian Hussey" w:date="2020-08-25T18:18:00Z">
+        <w:r>
+          <w:rPr>
+            <w:rFonts w:ascii="Times New Roman" w:hAnsi="Times New Roman" w:cs="Times New Roman"/>
+            <w:b/>
+            <w:sz w:val="24"/>
+            <w:lang w:val="en-US"/>
+          </w:rPr>
+          <w:t>The Influence of Extinction and Counterconditioning Procedures on Operant Evaluative Conditioning and Intersecting Regularity Effects</w:t>
+        </w:r>
+      </w:ins>
+    </w:p>
+    <w:p>
+      <w:pPr>
+        <w:spacing w:after="0" w:line="480" w:lineRule="auto"/>
+        <w:jc w:val="center"/>
+        <w:rPr>
+          <w:ins w:id="3" w:author="Ian Hussey" w:date="2020-08-25T18:18:00Z"/>
           <w:rFonts w:ascii="Times New Roman" w:hAnsi="Times New Roman" w:cs="Times New Roman"/>
           <w:b/>
           <w:sz w:val="24"/>
           <w:lang w:val="en-US"/>
         </w:rPr>
+      </w:pPr>
+      <w:ins w:id="4" w:author="Ian Hussey" w:date="2020-08-25T18:18:00Z">
+        <w:r>
+          <w:rPr>
+            <w:rFonts w:ascii="Times New Roman" w:hAnsi="Times New Roman" w:cs="Times New Roman"/>
+            <w:b/>
+            <w:sz w:val="24"/>
+            <w:lang w:val="en-US"/>
+          </w:rPr>
+          <w:t xml:space="preserve">Hughes, Mattavelli, Hussey, </w:t>
+        </w:r>
+        <w:r>
+          <w:rPr>
+            <w:rFonts w:ascii="Times New Roman" w:hAnsi="Times New Roman" w:cs="Times New Roman"/>
+            <w:b/>
+            <w:sz w:val="24"/>
+            <w:lang w:val="en-US"/>
+          </w:rPr>
+          <w:t xml:space="preserve">&amp; </w:t>
+        </w:r>
+        <w:r>
+          <w:rPr>
+            <w:rFonts w:ascii="Times New Roman" w:hAnsi="Times New Roman" w:cs="Times New Roman"/>
+            <w:b/>
+            <w:sz w:val="24"/>
+            <w:lang w:val="en-US"/>
+          </w:rPr>
+          <w:t>De Houwer</w:t>
+        </w:r>
+        <w:r>
+          <w:rPr>
+            <w:rFonts w:ascii="Times New Roman" w:hAnsi="Times New Roman" w:cs="Times New Roman"/>
+            <w:b/>
+            <w:sz w:val="24"/>
+            <w:lang w:val="en-US"/>
+          </w:rPr>
+          <w:t xml:space="preserve"> (2020)</w:t>
+        </w:r>
+      </w:ins>
+    </w:p>
+    <w:p>
+      <w:pPr>
+        <w:spacing w:after="0" w:line="480" w:lineRule="auto"/>
+        <w:jc w:val="center"/>
+        <w:rPr>
+          <w:ins w:id="5" w:author="Ian Hussey" w:date="2020-08-25T18:18:00Z"/>
+          <w:rFonts w:ascii="Times New Roman" w:hAnsi="Times New Roman" w:cs="Times New Roman"/>
+          <w:b/>
+          <w:sz w:val="24"/>
+          <w:lang w:val="en-US"/>
+        </w:rPr>
+      </w:pPr>
+    </w:p>
+    <w:bookmarkEnd w:id="1"/>
+    <w:p>
+      <w:pPr>
+        <w:spacing w:after="0" w:line="480" w:lineRule="auto"/>
+        <w:jc w:val="center"/>
+        <w:rPr>
+          <w:rFonts w:ascii="Times New Roman" w:hAnsi="Times New Roman" w:cs="Times New Roman"/>
+          <w:b/>
+          <w:i/>
+          <w:sz w:val="24"/>
+          <w:lang w:val="en-US"/>
+        </w:rPr>
+      </w:pPr>
+      <w:r>
+        <w:rPr>
+          <w:rFonts w:ascii="Times New Roman" w:hAnsi="Times New Roman" w:cs="Times New Roman"/>
+          <w:b/>
+          <w:i/>
+          <w:sz w:val="24"/>
+          <w:lang w:val="en-US"/>
+        </w:rPr>
         <w:t>Supplementary Materials</w:t>
       </w:r>
+    </w:p>
+    <w:p>
+      <w:pPr>
+        <w:spacing w:after="0" w:line="480" w:lineRule="auto"/>
+        <w:jc w:val="center"/>
+        <w:rPr>
+          <w:rFonts w:ascii="Times New Roman" w:hAnsi="Times New Roman" w:cs="Times New Roman"/>
+          <w:b/>
+          <w:sz w:val="24"/>
+          <w:lang w:val="en-US"/>
+        </w:rPr>
+      </w:pPr>
     </w:p>
     <w:p>
       <w:pPr>
@@ -484,8 +589,31 @@
     </w:p>
     <w:p>
       <w:pPr>
+        <w:rPr>
+          <w:ins w:id="6" w:author="Ian Hussey" w:date="2020-08-25T18:18:00Z"/>
+          <w:rFonts w:ascii="Times New Roman" w:hAnsi="Times New Roman" w:cs="Times New Roman"/>
+          <w:i/>
+          <w:sz w:val="24"/>
+          <w:lang w:val="en-US"/>
+        </w:rPr>
+      </w:pPr>
+      <w:ins w:id="7" w:author="Ian Hussey" w:date="2020-08-25T18:18:00Z">
+        <w:r>
+          <w:rPr>
+            <w:rFonts w:ascii="Times New Roman" w:hAnsi="Times New Roman" w:cs="Times New Roman"/>
+            <w:i/>
+            <w:sz w:val="24"/>
+            <w:lang w:val="en-US"/>
+          </w:rPr>
+          <w:br w:type="page"/>
+        </w:r>
+      </w:ins>
+    </w:p>
+    <w:p>
+      <w:pPr>
         <w:spacing w:line="480" w:lineRule="auto"/>
         <w:rPr>
+          <w:ins w:id="8" w:author="Ian Hussey" w:date="2020-08-25T18:19:00Z"/>
           <w:rFonts w:ascii="Times New Roman" w:hAnsi="Times New Roman" w:cs="Times New Roman"/>
           <w:sz w:val="24"/>
           <w:lang w:val="en-US"/>
@@ -498,6 +626,7 @@
           <w:sz w:val="24"/>
           <w:lang w:val="en-US"/>
         </w:rPr>
+        <w:lastRenderedPageBreak/>
         <w:t>Table 1</w:t>
       </w:r>
       <w:r>
@@ -536,30 +665,34 @@
               <w:spacing w:after="270"/>
               <w:jc w:val="center"/>
               <w:rPr>
-                <w:rFonts w:ascii="Times New Roman" w:eastAsia="Times New Roman" w:hAnsi="Times New Roman" w:cs="Times New Roman"/>
-                <w:sz w:val="20"/>
-                <w:szCs w:val="20"/>
-                <w:lang w:eastAsia="nl-BE"/>
-              </w:rPr>
-            </w:pPr>
-            <w:r>
-              <w:rPr>
-                <w:rFonts w:ascii="Times New Roman" w:eastAsia="Times New Roman" w:hAnsi="Times New Roman" w:cs="Times New Roman"/>
-                <w:sz w:val="20"/>
-                <w:szCs w:val="20"/>
-                <w:lang w:eastAsia="nl-BE"/>
-              </w:rPr>
-              <w:t>E</w:t>
-            </w:r>
-            <w:r>
-              <w:rPr>
-                <w:rFonts w:ascii="Times New Roman" w:eastAsia="Times New Roman" w:hAnsi="Times New Roman" w:cs="Times New Roman"/>
-                <w:sz w:val="20"/>
-                <w:szCs w:val="20"/>
-                <w:lang w:eastAsia="nl-BE"/>
-              </w:rPr>
-              <w:t>xperiment</w:t>
-            </w:r>
+                <w:moveTo w:id="9" w:author="Ian Hussey" w:date="2020-08-25T18:19:00Z"/>
+                <w:rFonts w:ascii="Times New Roman" w:eastAsia="Times New Roman" w:hAnsi="Times New Roman" w:cs="Times New Roman"/>
+                <w:sz w:val="20"/>
+                <w:szCs w:val="20"/>
+                <w:lang w:eastAsia="nl-BE"/>
+              </w:rPr>
+            </w:pPr>
+            <w:moveToRangeStart w:id="10" w:author="Ian Hussey" w:date="2020-08-25T18:19:00Z" w:name="move49271995"/>
+            <w:moveTo w:id="11" w:author="Ian Hussey" w:date="2020-08-25T18:19:00Z">
+              <w:r>
+                <w:rPr>
+                  <w:rFonts w:ascii="Times New Roman" w:eastAsia="Times New Roman" w:hAnsi="Times New Roman" w:cs="Times New Roman"/>
+                  <w:sz w:val="20"/>
+                  <w:szCs w:val="20"/>
+                  <w:lang w:eastAsia="nl-BE"/>
+                </w:rPr>
+                <w:t>E</w:t>
+              </w:r>
+              <w:r>
+                <w:rPr>
+                  <w:rFonts w:ascii="Times New Roman" w:eastAsia="Times New Roman" w:hAnsi="Times New Roman" w:cs="Times New Roman"/>
+                  <w:sz w:val="20"/>
+                  <w:szCs w:val="20"/>
+                  <w:lang w:eastAsia="nl-BE"/>
+                </w:rPr>
+                <w:t>xperiment</w:t>
+              </w:r>
+            </w:moveTo>
           </w:p>
         </w:tc>
         <w:tc>
@@ -573,52 +706,24 @@
               <w:jc w:val="center"/>
               <w:cnfStyle w:val="100000000000" w:firstRow="1" w:lastRow="0" w:firstColumn="0" w:lastColumn="0" w:oddVBand="0" w:evenVBand="0" w:oddHBand="0" w:evenHBand="0" w:firstRowFirstColumn="0" w:firstRowLastColumn="0" w:lastRowFirstColumn="0" w:lastRowLastColumn="0"/>
               <w:rPr>
-                <w:rFonts w:ascii="Times New Roman" w:eastAsia="Times New Roman" w:hAnsi="Times New Roman" w:cs="Times New Roman"/>
-                <w:sz w:val="20"/>
-                <w:szCs w:val="20"/>
-                <w:lang w:eastAsia="nl-BE"/>
-              </w:rPr>
-            </w:pPr>
-            <w:proofErr w:type="spellStart"/>
-            <w:r>
-              <w:rPr>
-                <w:rFonts w:ascii="Times New Roman" w:eastAsia="Times New Roman" w:hAnsi="Times New Roman" w:cs="Times New Roman"/>
-                <w:sz w:val="20"/>
-                <w:szCs w:val="20"/>
-                <w:lang w:eastAsia="nl-BE"/>
-              </w:rPr>
-              <w:t>Participants</w:t>
-            </w:r>
-            <w:proofErr w:type="spellEnd"/>
-            <w:r>
-              <w:rPr>
-                <w:rFonts w:ascii="Times New Roman" w:eastAsia="Times New Roman" w:hAnsi="Times New Roman" w:cs="Times New Roman"/>
-                <w:sz w:val="20"/>
-                <w:szCs w:val="20"/>
-                <w:lang w:eastAsia="nl-BE"/>
-              </w:rPr>
-              <w:t xml:space="preserve"> </w:t>
-            </w:r>
-            <w:proofErr w:type="spellStart"/>
-            <w:r>
-              <w:rPr>
-                <w:rFonts w:ascii="Times New Roman" w:eastAsia="Times New Roman" w:hAnsi="Times New Roman" w:cs="Times New Roman"/>
-                <w:sz w:val="20"/>
-                <w:szCs w:val="20"/>
-                <w:lang w:eastAsia="nl-BE"/>
-              </w:rPr>
-              <w:t>with</w:t>
-            </w:r>
-            <w:proofErr w:type="spellEnd"/>
-            <w:r>
-              <w:rPr>
-                <w:rFonts w:ascii="Times New Roman" w:eastAsia="Times New Roman" w:hAnsi="Times New Roman" w:cs="Times New Roman"/>
-                <w:sz w:val="20"/>
-                <w:szCs w:val="20"/>
-                <w:lang w:eastAsia="nl-BE"/>
-              </w:rPr>
-              <w:t xml:space="preserve"> complete data</w:t>
-            </w:r>
+                <w:moveTo w:id="12" w:author="Ian Hussey" w:date="2020-08-25T18:19:00Z"/>
+                <w:rFonts w:ascii="Times New Roman" w:eastAsia="Times New Roman" w:hAnsi="Times New Roman" w:cs="Times New Roman"/>
+                <w:sz w:val="20"/>
+                <w:szCs w:val="20"/>
+                <w:lang w:eastAsia="nl-BE"/>
+              </w:rPr>
+            </w:pPr>
+            <w:moveTo w:id="13" w:author="Ian Hussey" w:date="2020-08-25T18:19:00Z">
+              <w:r>
+                <w:rPr>
+                  <w:rFonts w:ascii="Times New Roman" w:eastAsia="Times New Roman" w:hAnsi="Times New Roman" w:cs="Times New Roman"/>
+                  <w:sz w:val="20"/>
+                  <w:szCs w:val="20"/>
+                  <w:lang w:eastAsia="nl-BE"/>
+                </w:rPr>
+                <w:t>Participants with complete data</w:t>
+              </w:r>
+            </w:moveTo>
           </w:p>
         </w:tc>
         <w:tc>
@@ -632,21 +737,24 @@
               <w:jc w:val="center"/>
               <w:cnfStyle w:val="100000000000" w:firstRow="1" w:lastRow="0" w:firstColumn="0" w:lastColumn="0" w:oddVBand="0" w:evenVBand="0" w:oddHBand="0" w:evenHBand="0" w:firstRowFirstColumn="0" w:firstRowLastColumn="0" w:lastRowFirstColumn="0" w:lastRowLastColumn="0"/>
               <w:rPr>
+                <w:moveTo w:id="14" w:author="Ian Hussey" w:date="2020-08-25T18:19:00Z"/>
                 <w:rFonts w:ascii="Times New Roman" w:eastAsia="Times New Roman" w:hAnsi="Times New Roman" w:cs="Times New Roman"/>
                 <w:sz w:val="20"/>
                 <w:szCs w:val="20"/>
                 <w:lang w:val="en-US" w:eastAsia="nl-BE"/>
               </w:rPr>
             </w:pPr>
-            <w:r>
-              <w:rPr>
-                <w:rFonts w:ascii="Times New Roman" w:eastAsia="Times New Roman" w:hAnsi="Times New Roman" w:cs="Times New Roman"/>
-                <w:sz w:val="20"/>
-                <w:szCs w:val="20"/>
-                <w:lang w:val="en-US" w:eastAsia="nl-BE"/>
-              </w:rPr>
-              <w:t>Participants subsequently excluded because they failed training or testing</w:t>
-            </w:r>
+            <w:moveTo w:id="15" w:author="Ian Hussey" w:date="2020-08-25T18:19:00Z">
+              <w:r>
+                <w:rPr>
+                  <w:rFonts w:ascii="Times New Roman" w:eastAsia="Times New Roman" w:hAnsi="Times New Roman" w:cs="Times New Roman"/>
+                  <w:sz w:val="20"/>
+                  <w:szCs w:val="20"/>
+                  <w:lang w:val="en-US" w:eastAsia="nl-BE"/>
+                </w:rPr>
+                <w:t>Participants subsequently excluded because they failed training or testing</w:t>
+              </w:r>
+            </w:moveTo>
           </w:p>
         </w:tc>
         <w:tc>
@@ -660,32 +768,24 @@
               <w:jc w:val="center"/>
               <w:cnfStyle w:val="100000000000" w:firstRow="1" w:lastRow="0" w:firstColumn="0" w:lastColumn="0" w:oddVBand="0" w:evenVBand="0" w:oddHBand="0" w:evenHBand="0" w:firstRowFirstColumn="0" w:firstRowLastColumn="0" w:lastRowFirstColumn="0" w:lastRowLastColumn="0"/>
               <w:rPr>
-                <w:rFonts w:ascii="Times New Roman" w:eastAsia="Times New Roman" w:hAnsi="Times New Roman" w:cs="Times New Roman"/>
-                <w:sz w:val="20"/>
-                <w:szCs w:val="20"/>
-                <w:lang w:eastAsia="nl-BE"/>
-              </w:rPr>
-            </w:pPr>
-            <w:r>
-              <w:rPr>
-                <w:rFonts w:ascii="Times New Roman" w:eastAsia="Times New Roman" w:hAnsi="Times New Roman" w:cs="Times New Roman"/>
-                <w:sz w:val="20"/>
-                <w:szCs w:val="20"/>
-                <w:lang w:eastAsia="nl-BE"/>
-              </w:rPr>
-              <w:t xml:space="preserve">% </w:t>
-            </w:r>
-            <w:proofErr w:type="spellStart"/>
-            <w:r>
-              <w:rPr>
-                <w:rFonts w:ascii="Times New Roman" w:eastAsia="Times New Roman" w:hAnsi="Times New Roman" w:cs="Times New Roman"/>
-                <w:sz w:val="20"/>
-                <w:szCs w:val="20"/>
-                <w:lang w:eastAsia="nl-BE"/>
-              </w:rPr>
-              <w:t>Excluded</w:t>
-            </w:r>
-            <w:proofErr w:type="spellEnd"/>
+                <w:moveTo w:id="16" w:author="Ian Hussey" w:date="2020-08-25T18:19:00Z"/>
+                <w:rFonts w:ascii="Times New Roman" w:eastAsia="Times New Roman" w:hAnsi="Times New Roman" w:cs="Times New Roman"/>
+                <w:sz w:val="20"/>
+                <w:szCs w:val="20"/>
+                <w:lang w:eastAsia="nl-BE"/>
+              </w:rPr>
+            </w:pPr>
+            <w:moveTo w:id="17" w:author="Ian Hussey" w:date="2020-08-25T18:19:00Z">
+              <w:r>
+                <w:rPr>
+                  <w:rFonts w:ascii="Times New Roman" w:eastAsia="Times New Roman" w:hAnsi="Times New Roman" w:cs="Times New Roman"/>
+                  <w:sz w:val="20"/>
+                  <w:szCs w:val="20"/>
+                  <w:lang w:eastAsia="nl-BE"/>
+                </w:rPr>
+                <w:t>% Excluded</w:t>
+              </w:r>
+            </w:moveTo>
           </w:p>
         </w:tc>
       </w:tr>
@@ -704,21 +804,24 @@
               <w:spacing w:after="270"/>
               <w:jc w:val="center"/>
               <w:rPr>
-                <w:rFonts w:ascii="Times New Roman" w:eastAsia="Times New Roman" w:hAnsi="Times New Roman" w:cs="Times New Roman"/>
-                <w:sz w:val="20"/>
-                <w:szCs w:val="20"/>
-                <w:lang w:eastAsia="nl-BE"/>
-              </w:rPr>
-            </w:pPr>
-            <w:r>
-              <w:rPr>
-                <w:rFonts w:ascii="Times New Roman" w:eastAsia="Times New Roman" w:hAnsi="Times New Roman" w:cs="Times New Roman"/>
-                <w:sz w:val="20"/>
-                <w:szCs w:val="20"/>
-                <w:lang w:eastAsia="nl-BE"/>
-              </w:rPr>
-              <w:t>1</w:t>
-            </w:r>
+                <w:moveTo w:id="18" w:author="Ian Hussey" w:date="2020-08-25T18:19:00Z"/>
+                <w:rFonts w:ascii="Times New Roman" w:eastAsia="Times New Roman" w:hAnsi="Times New Roman" w:cs="Times New Roman"/>
+                <w:sz w:val="20"/>
+                <w:szCs w:val="20"/>
+                <w:lang w:eastAsia="nl-BE"/>
+              </w:rPr>
+            </w:pPr>
+            <w:moveTo w:id="19" w:author="Ian Hussey" w:date="2020-08-25T18:19:00Z">
+              <w:r>
+                <w:rPr>
+                  <w:rFonts w:ascii="Times New Roman" w:eastAsia="Times New Roman" w:hAnsi="Times New Roman" w:cs="Times New Roman"/>
+                  <w:sz w:val="20"/>
+                  <w:szCs w:val="20"/>
+                  <w:lang w:eastAsia="nl-BE"/>
+                </w:rPr>
+                <w:t>1</w:t>
+              </w:r>
+            </w:moveTo>
           </w:p>
         </w:tc>
         <w:tc>
@@ -732,21 +835,24 @@
               <w:jc w:val="center"/>
               <w:cnfStyle w:val="000000100000" w:firstRow="0" w:lastRow="0" w:firstColumn="0" w:lastColumn="0" w:oddVBand="0" w:evenVBand="0" w:oddHBand="1" w:evenHBand="0" w:firstRowFirstColumn="0" w:firstRowLastColumn="0" w:lastRowFirstColumn="0" w:lastRowLastColumn="0"/>
               <w:rPr>
-                <w:rFonts w:ascii="Times New Roman" w:eastAsia="Times New Roman" w:hAnsi="Times New Roman" w:cs="Times New Roman"/>
-                <w:sz w:val="20"/>
-                <w:szCs w:val="20"/>
-                <w:lang w:eastAsia="nl-BE"/>
-              </w:rPr>
-            </w:pPr>
-            <w:r>
-              <w:rPr>
-                <w:rFonts w:ascii="Times New Roman" w:eastAsia="Times New Roman" w:hAnsi="Times New Roman" w:cs="Times New Roman"/>
-                <w:sz w:val="20"/>
-                <w:szCs w:val="20"/>
-                <w:lang w:eastAsia="nl-BE"/>
-              </w:rPr>
-              <w:t>97</w:t>
-            </w:r>
+                <w:moveTo w:id="20" w:author="Ian Hussey" w:date="2020-08-25T18:19:00Z"/>
+                <w:rFonts w:ascii="Times New Roman" w:eastAsia="Times New Roman" w:hAnsi="Times New Roman" w:cs="Times New Roman"/>
+                <w:sz w:val="20"/>
+                <w:szCs w:val="20"/>
+                <w:lang w:eastAsia="nl-BE"/>
+              </w:rPr>
+            </w:pPr>
+            <w:moveTo w:id="21" w:author="Ian Hussey" w:date="2020-08-25T18:19:00Z">
+              <w:r>
+                <w:rPr>
+                  <w:rFonts w:ascii="Times New Roman" w:eastAsia="Times New Roman" w:hAnsi="Times New Roman" w:cs="Times New Roman"/>
+                  <w:sz w:val="20"/>
+                  <w:szCs w:val="20"/>
+                  <w:lang w:eastAsia="nl-BE"/>
+                </w:rPr>
+                <w:t>97</w:t>
+              </w:r>
+            </w:moveTo>
           </w:p>
         </w:tc>
         <w:tc>
@@ -760,21 +866,24 @@
               <w:jc w:val="center"/>
               <w:cnfStyle w:val="000000100000" w:firstRow="0" w:lastRow="0" w:firstColumn="0" w:lastColumn="0" w:oddVBand="0" w:evenVBand="0" w:oddHBand="1" w:evenHBand="0" w:firstRowFirstColumn="0" w:firstRowLastColumn="0" w:lastRowFirstColumn="0" w:lastRowLastColumn="0"/>
               <w:rPr>
-                <w:rFonts w:ascii="Times New Roman" w:eastAsia="Times New Roman" w:hAnsi="Times New Roman" w:cs="Times New Roman"/>
-                <w:sz w:val="20"/>
-                <w:szCs w:val="20"/>
-                <w:lang w:eastAsia="nl-BE"/>
-              </w:rPr>
-            </w:pPr>
-            <w:r>
-              <w:rPr>
-                <w:rFonts w:ascii="Times New Roman" w:eastAsia="Times New Roman" w:hAnsi="Times New Roman" w:cs="Times New Roman"/>
-                <w:sz w:val="20"/>
-                <w:szCs w:val="20"/>
-                <w:lang w:eastAsia="nl-BE"/>
-              </w:rPr>
-              <w:t>22</w:t>
-            </w:r>
+                <w:moveTo w:id="22" w:author="Ian Hussey" w:date="2020-08-25T18:19:00Z"/>
+                <w:rFonts w:ascii="Times New Roman" w:eastAsia="Times New Roman" w:hAnsi="Times New Roman" w:cs="Times New Roman"/>
+                <w:sz w:val="20"/>
+                <w:szCs w:val="20"/>
+                <w:lang w:eastAsia="nl-BE"/>
+              </w:rPr>
+            </w:pPr>
+            <w:moveTo w:id="23" w:author="Ian Hussey" w:date="2020-08-25T18:19:00Z">
+              <w:r>
+                <w:rPr>
+                  <w:rFonts w:ascii="Times New Roman" w:eastAsia="Times New Roman" w:hAnsi="Times New Roman" w:cs="Times New Roman"/>
+                  <w:sz w:val="20"/>
+                  <w:szCs w:val="20"/>
+                  <w:lang w:eastAsia="nl-BE"/>
+                </w:rPr>
+                <w:t>22</w:t>
+              </w:r>
+            </w:moveTo>
           </w:p>
         </w:tc>
         <w:tc>
@@ -788,21 +897,24 @@
               <w:jc w:val="center"/>
               <w:cnfStyle w:val="000000100000" w:firstRow="0" w:lastRow="0" w:firstColumn="0" w:lastColumn="0" w:oddVBand="0" w:evenVBand="0" w:oddHBand="1" w:evenHBand="0" w:firstRowFirstColumn="0" w:firstRowLastColumn="0" w:lastRowFirstColumn="0" w:lastRowLastColumn="0"/>
               <w:rPr>
-                <w:rFonts w:ascii="Times New Roman" w:eastAsia="Times New Roman" w:hAnsi="Times New Roman" w:cs="Times New Roman"/>
-                <w:sz w:val="20"/>
-                <w:szCs w:val="20"/>
-                <w:lang w:eastAsia="nl-BE"/>
-              </w:rPr>
-            </w:pPr>
-            <w:r>
-              <w:rPr>
-                <w:rFonts w:ascii="Times New Roman" w:eastAsia="Times New Roman" w:hAnsi="Times New Roman" w:cs="Times New Roman"/>
-                <w:sz w:val="20"/>
-                <w:szCs w:val="20"/>
-                <w:lang w:eastAsia="nl-BE"/>
-              </w:rPr>
-              <w:t>22.7</w:t>
-            </w:r>
+                <w:moveTo w:id="24" w:author="Ian Hussey" w:date="2020-08-25T18:19:00Z"/>
+                <w:rFonts w:ascii="Times New Roman" w:eastAsia="Times New Roman" w:hAnsi="Times New Roman" w:cs="Times New Roman"/>
+                <w:sz w:val="20"/>
+                <w:szCs w:val="20"/>
+                <w:lang w:eastAsia="nl-BE"/>
+              </w:rPr>
+            </w:pPr>
+            <w:moveTo w:id="25" w:author="Ian Hussey" w:date="2020-08-25T18:19:00Z">
+              <w:r>
+                <w:rPr>
+                  <w:rFonts w:ascii="Times New Roman" w:eastAsia="Times New Roman" w:hAnsi="Times New Roman" w:cs="Times New Roman"/>
+                  <w:sz w:val="20"/>
+                  <w:szCs w:val="20"/>
+                  <w:lang w:eastAsia="nl-BE"/>
+                </w:rPr>
+                <w:t>22.7</w:t>
+              </w:r>
+            </w:moveTo>
           </w:p>
         </w:tc>
       </w:tr>
@@ -818,21 +930,24 @@
               <w:spacing w:after="270"/>
               <w:jc w:val="center"/>
               <w:rPr>
-                <w:rFonts w:ascii="Times New Roman" w:eastAsia="Times New Roman" w:hAnsi="Times New Roman" w:cs="Times New Roman"/>
-                <w:sz w:val="20"/>
-                <w:szCs w:val="20"/>
-                <w:lang w:eastAsia="nl-BE"/>
-              </w:rPr>
-            </w:pPr>
-            <w:r>
-              <w:rPr>
-                <w:rFonts w:ascii="Times New Roman" w:eastAsia="Times New Roman" w:hAnsi="Times New Roman" w:cs="Times New Roman"/>
-                <w:sz w:val="20"/>
-                <w:szCs w:val="20"/>
-                <w:lang w:eastAsia="nl-BE"/>
-              </w:rPr>
-              <w:t>2</w:t>
-            </w:r>
+                <w:moveTo w:id="26" w:author="Ian Hussey" w:date="2020-08-25T18:19:00Z"/>
+                <w:rFonts w:ascii="Times New Roman" w:eastAsia="Times New Roman" w:hAnsi="Times New Roman" w:cs="Times New Roman"/>
+                <w:sz w:val="20"/>
+                <w:szCs w:val="20"/>
+                <w:lang w:eastAsia="nl-BE"/>
+              </w:rPr>
+            </w:pPr>
+            <w:moveTo w:id="27" w:author="Ian Hussey" w:date="2020-08-25T18:19:00Z">
+              <w:r>
+                <w:rPr>
+                  <w:rFonts w:ascii="Times New Roman" w:eastAsia="Times New Roman" w:hAnsi="Times New Roman" w:cs="Times New Roman"/>
+                  <w:sz w:val="20"/>
+                  <w:szCs w:val="20"/>
+                  <w:lang w:eastAsia="nl-BE"/>
+                </w:rPr>
+                <w:t>2</w:t>
+              </w:r>
+            </w:moveTo>
           </w:p>
         </w:tc>
         <w:tc>
@@ -846,21 +961,24 @@
               <w:jc w:val="center"/>
               <w:cnfStyle w:val="000000000000" w:firstRow="0" w:lastRow="0" w:firstColumn="0" w:lastColumn="0" w:oddVBand="0" w:evenVBand="0" w:oddHBand="0" w:evenHBand="0" w:firstRowFirstColumn="0" w:firstRowLastColumn="0" w:lastRowFirstColumn="0" w:lastRowLastColumn="0"/>
               <w:rPr>
-                <w:rFonts w:ascii="Times New Roman" w:eastAsia="Times New Roman" w:hAnsi="Times New Roman" w:cs="Times New Roman"/>
-                <w:sz w:val="20"/>
-                <w:szCs w:val="20"/>
-                <w:lang w:eastAsia="nl-BE"/>
-              </w:rPr>
-            </w:pPr>
-            <w:r>
-              <w:rPr>
-                <w:rFonts w:ascii="Times New Roman" w:eastAsia="Times New Roman" w:hAnsi="Times New Roman" w:cs="Times New Roman"/>
-                <w:sz w:val="20"/>
-                <w:szCs w:val="20"/>
-                <w:lang w:eastAsia="nl-BE"/>
-              </w:rPr>
-              <w:t>94</w:t>
-            </w:r>
+                <w:moveTo w:id="28" w:author="Ian Hussey" w:date="2020-08-25T18:19:00Z"/>
+                <w:rFonts w:ascii="Times New Roman" w:eastAsia="Times New Roman" w:hAnsi="Times New Roman" w:cs="Times New Roman"/>
+                <w:sz w:val="20"/>
+                <w:szCs w:val="20"/>
+                <w:lang w:eastAsia="nl-BE"/>
+              </w:rPr>
+            </w:pPr>
+            <w:moveTo w:id="29" w:author="Ian Hussey" w:date="2020-08-25T18:19:00Z">
+              <w:r>
+                <w:rPr>
+                  <w:rFonts w:ascii="Times New Roman" w:eastAsia="Times New Roman" w:hAnsi="Times New Roman" w:cs="Times New Roman"/>
+                  <w:sz w:val="20"/>
+                  <w:szCs w:val="20"/>
+                  <w:lang w:eastAsia="nl-BE"/>
+                </w:rPr>
+                <w:t>94</w:t>
+              </w:r>
+            </w:moveTo>
           </w:p>
         </w:tc>
         <w:tc>
@@ -874,21 +992,24 @@
               <w:jc w:val="center"/>
               <w:cnfStyle w:val="000000000000" w:firstRow="0" w:lastRow="0" w:firstColumn="0" w:lastColumn="0" w:oddVBand="0" w:evenVBand="0" w:oddHBand="0" w:evenHBand="0" w:firstRowFirstColumn="0" w:firstRowLastColumn="0" w:lastRowFirstColumn="0" w:lastRowLastColumn="0"/>
               <w:rPr>
-                <w:rFonts w:ascii="Times New Roman" w:eastAsia="Times New Roman" w:hAnsi="Times New Roman" w:cs="Times New Roman"/>
-                <w:sz w:val="20"/>
-                <w:szCs w:val="20"/>
-                <w:lang w:eastAsia="nl-BE"/>
-              </w:rPr>
-            </w:pPr>
-            <w:r>
-              <w:rPr>
-                <w:rFonts w:ascii="Times New Roman" w:eastAsia="Times New Roman" w:hAnsi="Times New Roman" w:cs="Times New Roman"/>
-                <w:sz w:val="20"/>
-                <w:szCs w:val="20"/>
-                <w:lang w:eastAsia="nl-BE"/>
-              </w:rPr>
-              <w:t>15</w:t>
-            </w:r>
+                <w:moveTo w:id="30" w:author="Ian Hussey" w:date="2020-08-25T18:19:00Z"/>
+                <w:rFonts w:ascii="Times New Roman" w:eastAsia="Times New Roman" w:hAnsi="Times New Roman" w:cs="Times New Roman"/>
+                <w:sz w:val="20"/>
+                <w:szCs w:val="20"/>
+                <w:lang w:eastAsia="nl-BE"/>
+              </w:rPr>
+            </w:pPr>
+            <w:moveTo w:id="31" w:author="Ian Hussey" w:date="2020-08-25T18:19:00Z">
+              <w:r>
+                <w:rPr>
+                  <w:rFonts w:ascii="Times New Roman" w:eastAsia="Times New Roman" w:hAnsi="Times New Roman" w:cs="Times New Roman"/>
+                  <w:sz w:val="20"/>
+                  <w:szCs w:val="20"/>
+                  <w:lang w:eastAsia="nl-BE"/>
+                </w:rPr>
+                <w:t>15</w:t>
+              </w:r>
+            </w:moveTo>
           </w:p>
         </w:tc>
         <w:tc>
@@ -902,21 +1023,24 @@
               <w:jc w:val="center"/>
               <w:cnfStyle w:val="000000000000" w:firstRow="0" w:lastRow="0" w:firstColumn="0" w:lastColumn="0" w:oddVBand="0" w:evenVBand="0" w:oddHBand="0" w:evenHBand="0" w:firstRowFirstColumn="0" w:firstRowLastColumn="0" w:lastRowFirstColumn="0" w:lastRowLastColumn="0"/>
               <w:rPr>
-                <w:rFonts w:ascii="Times New Roman" w:eastAsia="Times New Roman" w:hAnsi="Times New Roman" w:cs="Times New Roman"/>
-                <w:sz w:val="20"/>
-                <w:szCs w:val="20"/>
-                <w:lang w:eastAsia="nl-BE"/>
-              </w:rPr>
-            </w:pPr>
-            <w:r>
-              <w:rPr>
-                <w:rFonts w:ascii="Times New Roman" w:eastAsia="Times New Roman" w:hAnsi="Times New Roman" w:cs="Times New Roman"/>
-                <w:sz w:val="20"/>
-                <w:szCs w:val="20"/>
-                <w:lang w:eastAsia="nl-BE"/>
-              </w:rPr>
-              <w:t>16.0</w:t>
-            </w:r>
+                <w:moveTo w:id="32" w:author="Ian Hussey" w:date="2020-08-25T18:19:00Z"/>
+                <w:rFonts w:ascii="Times New Roman" w:eastAsia="Times New Roman" w:hAnsi="Times New Roman" w:cs="Times New Roman"/>
+                <w:sz w:val="20"/>
+                <w:szCs w:val="20"/>
+                <w:lang w:eastAsia="nl-BE"/>
+              </w:rPr>
+            </w:pPr>
+            <w:moveTo w:id="33" w:author="Ian Hussey" w:date="2020-08-25T18:19:00Z">
+              <w:r>
+                <w:rPr>
+                  <w:rFonts w:ascii="Times New Roman" w:eastAsia="Times New Roman" w:hAnsi="Times New Roman" w:cs="Times New Roman"/>
+                  <w:sz w:val="20"/>
+                  <w:szCs w:val="20"/>
+                  <w:lang w:eastAsia="nl-BE"/>
+                </w:rPr>
+                <w:t>16.0</w:t>
+              </w:r>
+            </w:moveTo>
           </w:p>
         </w:tc>
       </w:tr>
@@ -935,21 +1059,24 @@
               <w:spacing w:after="270"/>
               <w:jc w:val="center"/>
               <w:rPr>
-                <w:rFonts w:ascii="Times New Roman" w:eastAsia="Times New Roman" w:hAnsi="Times New Roman" w:cs="Times New Roman"/>
-                <w:sz w:val="20"/>
-                <w:szCs w:val="20"/>
-                <w:lang w:eastAsia="nl-BE"/>
-              </w:rPr>
-            </w:pPr>
-            <w:r>
-              <w:rPr>
-                <w:rFonts w:ascii="Times New Roman" w:eastAsia="Times New Roman" w:hAnsi="Times New Roman" w:cs="Times New Roman"/>
-                <w:sz w:val="20"/>
-                <w:szCs w:val="20"/>
-                <w:lang w:eastAsia="nl-BE"/>
-              </w:rPr>
-              <w:t>3</w:t>
-            </w:r>
+                <w:moveTo w:id="34" w:author="Ian Hussey" w:date="2020-08-25T18:19:00Z"/>
+                <w:rFonts w:ascii="Times New Roman" w:eastAsia="Times New Roman" w:hAnsi="Times New Roman" w:cs="Times New Roman"/>
+                <w:sz w:val="20"/>
+                <w:szCs w:val="20"/>
+                <w:lang w:eastAsia="nl-BE"/>
+              </w:rPr>
+            </w:pPr>
+            <w:moveTo w:id="35" w:author="Ian Hussey" w:date="2020-08-25T18:19:00Z">
+              <w:r>
+                <w:rPr>
+                  <w:rFonts w:ascii="Times New Roman" w:eastAsia="Times New Roman" w:hAnsi="Times New Roman" w:cs="Times New Roman"/>
+                  <w:sz w:val="20"/>
+                  <w:szCs w:val="20"/>
+                  <w:lang w:eastAsia="nl-BE"/>
+                </w:rPr>
+                <w:t>3</w:t>
+              </w:r>
+            </w:moveTo>
           </w:p>
         </w:tc>
         <w:tc>
@@ -963,21 +1090,24 @@
               <w:jc w:val="center"/>
               <w:cnfStyle w:val="000000100000" w:firstRow="0" w:lastRow="0" w:firstColumn="0" w:lastColumn="0" w:oddVBand="0" w:evenVBand="0" w:oddHBand="1" w:evenHBand="0" w:firstRowFirstColumn="0" w:firstRowLastColumn="0" w:lastRowFirstColumn="0" w:lastRowLastColumn="0"/>
               <w:rPr>
-                <w:rFonts w:ascii="Times New Roman" w:eastAsia="Times New Roman" w:hAnsi="Times New Roman" w:cs="Times New Roman"/>
-                <w:sz w:val="20"/>
-                <w:szCs w:val="20"/>
-                <w:lang w:eastAsia="nl-BE"/>
-              </w:rPr>
-            </w:pPr>
-            <w:r>
-              <w:rPr>
-                <w:rFonts w:ascii="Times New Roman" w:eastAsia="Times New Roman" w:hAnsi="Times New Roman" w:cs="Times New Roman"/>
-                <w:sz w:val="20"/>
-                <w:szCs w:val="20"/>
-                <w:lang w:eastAsia="nl-BE"/>
-              </w:rPr>
-              <w:t>95</w:t>
-            </w:r>
+                <w:moveTo w:id="36" w:author="Ian Hussey" w:date="2020-08-25T18:19:00Z"/>
+                <w:rFonts w:ascii="Times New Roman" w:eastAsia="Times New Roman" w:hAnsi="Times New Roman" w:cs="Times New Roman"/>
+                <w:sz w:val="20"/>
+                <w:szCs w:val="20"/>
+                <w:lang w:eastAsia="nl-BE"/>
+              </w:rPr>
+            </w:pPr>
+            <w:moveTo w:id="37" w:author="Ian Hussey" w:date="2020-08-25T18:19:00Z">
+              <w:r>
+                <w:rPr>
+                  <w:rFonts w:ascii="Times New Roman" w:eastAsia="Times New Roman" w:hAnsi="Times New Roman" w:cs="Times New Roman"/>
+                  <w:sz w:val="20"/>
+                  <w:szCs w:val="20"/>
+                  <w:lang w:eastAsia="nl-BE"/>
+                </w:rPr>
+                <w:t>95</w:t>
+              </w:r>
+            </w:moveTo>
           </w:p>
         </w:tc>
         <w:tc>
@@ -991,21 +1121,24 @@
               <w:jc w:val="center"/>
               <w:cnfStyle w:val="000000100000" w:firstRow="0" w:lastRow="0" w:firstColumn="0" w:lastColumn="0" w:oddVBand="0" w:evenVBand="0" w:oddHBand="1" w:evenHBand="0" w:firstRowFirstColumn="0" w:firstRowLastColumn="0" w:lastRowFirstColumn="0" w:lastRowLastColumn="0"/>
               <w:rPr>
-                <w:rFonts w:ascii="Times New Roman" w:eastAsia="Times New Roman" w:hAnsi="Times New Roman" w:cs="Times New Roman"/>
-                <w:sz w:val="20"/>
-                <w:szCs w:val="20"/>
-                <w:lang w:eastAsia="nl-BE"/>
-              </w:rPr>
-            </w:pPr>
-            <w:r>
-              <w:rPr>
-                <w:rFonts w:ascii="Times New Roman" w:eastAsia="Times New Roman" w:hAnsi="Times New Roman" w:cs="Times New Roman"/>
-                <w:sz w:val="20"/>
-                <w:szCs w:val="20"/>
-                <w:lang w:eastAsia="nl-BE"/>
-              </w:rPr>
-              <w:t>23</w:t>
-            </w:r>
+                <w:moveTo w:id="38" w:author="Ian Hussey" w:date="2020-08-25T18:19:00Z"/>
+                <w:rFonts w:ascii="Times New Roman" w:eastAsia="Times New Roman" w:hAnsi="Times New Roman" w:cs="Times New Roman"/>
+                <w:sz w:val="20"/>
+                <w:szCs w:val="20"/>
+                <w:lang w:eastAsia="nl-BE"/>
+              </w:rPr>
+            </w:pPr>
+            <w:moveTo w:id="39" w:author="Ian Hussey" w:date="2020-08-25T18:19:00Z">
+              <w:r>
+                <w:rPr>
+                  <w:rFonts w:ascii="Times New Roman" w:eastAsia="Times New Roman" w:hAnsi="Times New Roman" w:cs="Times New Roman"/>
+                  <w:sz w:val="20"/>
+                  <w:szCs w:val="20"/>
+                  <w:lang w:eastAsia="nl-BE"/>
+                </w:rPr>
+                <w:t>23</w:t>
+              </w:r>
+            </w:moveTo>
           </w:p>
         </w:tc>
         <w:tc>
@@ -1019,21 +1152,24 @@
               <w:jc w:val="center"/>
               <w:cnfStyle w:val="000000100000" w:firstRow="0" w:lastRow="0" w:firstColumn="0" w:lastColumn="0" w:oddVBand="0" w:evenVBand="0" w:oddHBand="1" w:evenHBand="0" w:firstRowFirstColumn="0" w:firstRowLastColumn="0" w:lastRowFirstColumn="0" w:lastRowLastColumn="0"/>
               <w:rPr>
-                <w:rFonts w:ascii="Times New Roman" w:eastAsia="Times New Roman" w:hAnsi="Times New Roman" w:cs="Times New Roman"/>
-                <w:sz w:val="20"/>
-                <w:szCs w:val="20"/>
-                <w:lang w:eastAsia="nl-BE"/>
-              </w:rPr>
-            </w:pPr>
-            <w:r>
-              <w:rPr>
-                <w:rFonts w:ascii="Times New Roman" w:eastAsia="Times New Roman" w:hAnsi="Times New Roman" w:cs="Times New Roman"/>
-                <w:sz w:val="20"/>
-                <w:szCs w:val="20"/>
-                <w:lang w:eastAsia="nl-BE"/>
-              </w:rPr>
-              <w:t>24.2</w:t>
-            </w:r>
+                <w:moveTo w:id="40" w:author="Ian Hussey" w:date="2020-08-25T18:19:00Z"/>
+                <w:rFonts w:ascii="Times New Roman" w:eastAsia="Times New Roman" w:hAnsi="Times New Roman" w:cs="Times New Roman"/>
+                <w:sz w:val="20"/>
+                <w:szCs w:val="20"/>
+                <w:lang w:eastAsia="nl-BE"/>
+              </w:rPr>
+            </w:pPr>
+            <w:moveTo w:id="41" w:author="Ian Hussey" w:date="2020-08-25T18:19:00Z">
+              <w:r>
+                <w:rPr>
+                  <w:rFonts w:ascii="Times New Roman" w:eastAsia="Times New Roman" w:hAnsi="Times New Roman" w:cs="Times New Roman"/>
+                  <w:sz w:val="20"/>
+                  <w:szCs w:val="20"/>
+                  <w:lang w:eastAsia="nl-BE"/>
+                </w:rPr>
+                <w:t>24.2</w:t>
+              </w:r>
+            </w:moveTo>
           </w:p>
         </w:tc>
       </w:tr>
@@ -1049,21 +1185,24 @@
               <w:spacing w:after="270"/>
               <w:jc w:val="center"/>
               <w:rPr>
-                <w:rFonts w:ascii="Times New Roman" w:eastAsia="Times New Roman" w:hAnsi="Times New Roman" w:cs="Times New Roman"/>
-                <w:sz w:val="20"/>
-                <w:szCs w:val="20"/>
-                <w:lang w:eastAsia="nl-BE"/>
-              </w:rPr>
-            </w:pPr>
-            <w:r>
-              <w:rPr>
-                <w:rFonts w:ascii="Times New Roman" w:eastAsia="Times New Roman" w:hAnsi="Times New Roman" w:cs="Times New Roman"/>
-                <w:sz w:val="20"/>
-                <w:szCs w:val="20"/>
-                <w:lang w:eastAsia="nl-BE"/>
-              </w:rPr>
-              <w:t>4</w:t>
-            </w:r>
+                <w:moveTo w:id="42" w:author="Ian Hussey" w:date="2020-08-25T18:19:00Z"/>
+                <w:rFonts w:ascii="Times New Roman" w:eastAsia="Times New Roman" w:hAnsi="Times New Roman" w:cs="Times New Roman"/>
+                <w:sz w:val="20"/>
+                <w:szCs w:val="20"/>
+                <w:lang w:eastAsia="nl-BE"/>
+              </w:rPr>
+            </w:pPr>
+            <w:moveTo w:id="43" w:author="Ian Hussey" w:date="2020-08-25T18:19:00Z">
+              <w:r>
+                <w:rPr>
+                  <w:rFonts w:ascii="Times New Roman" w:eastAsia="Times New Roman" w:hAnsi="Times New Roman" w:cs="Times New Roman"/>
+                  <w:sz w:val="20"/>
+                  <w:szCs w:val="20"/>
+                  <w:lang w:eastAsia="nl-BE"/>
+                </w:rPr>
+                <w:t>4</w:t>
+              </w:r>
+            </w:moveTo>
           </w:p>
         </w:tc>
         <w:tc>
@@ -1077,21 +1216,24 @@
               <w:jc w:val="center"/>
               <w:cnfStyle w:val="000000000000" w:firstRow="0" w:lastRow="0" w:firstColumn="0" w:lastColumn="0" w:oddVBand="0" w:evenVBand="0" w:oddHBand="0" w:evenHBand="0" w:firstRowFirstColumn="0" w:firstRowLastColumn="0" w:lastRowFirstColumn="0" w:lastRowLastColumn="0"/>
               <w:rPr>
-                <w:rFonts w:ascii="Times New Roman" w:eastAsia="Times New Roman" w:hAnsi="Times New Roman" w:cs="Times New Roman"/>
-                <w:sz w:val="20"/>
-                <w:szCs w:val="20"/>
-                <w:lang w:eastAsia="nl-BE"/>
-              </w:rPr>
-            </w:pPr>
-            <w:r>
-              <w:rPr>
-                <w:rFonts w:ascii="Times New Roman" w:eastAsia="Times New Roman" w:hAnsi="Times New Roman" w:cs="Times New Roman"/>
-                <w:sz w:val="20"/>
-                <w:szCs w:val="20"/>
-                <w:lang w:eastAsia="nl-BE"/>
-              </w:rPr>
-              <w:t>98</w:t>
-            </w:r>
+                <w:moveTo w:id="44" w:author="Ian Hussey" w:date="2020-08-25T18:19:00Z"/>
+                <w:rFonts w:ascii="Times New Roman" w:eastAsia="Times New Roman" w:hAnsi="Times New Roman" w:cs="Times New Roman"/>
+                <w:sz w:val="20"/>
+                <w:szCs w:val="20"/>
+                <w:lang w:eastAsia="nl-BE"/>
+              </w:rPr>
+            </w:pPr>
+            <w:moveTo w:id="45" w:author="Ian Hussey" w:date="2020-08-25T18:19:00Z">
+              <w:r>
+                <w:rPr>
+                  <w:rFonts w:ascii="Times New Roman" w:eastAsia="Times New Roman" w:hAnsi="Times New Roman" w:cs="Times New Roman"/>
+                  <w:sz w:val="20"/>
+                  <w:szCs w:val="20"/>
+                  <w:lang w:eastAsia="nl-BE"/>
+                </w:rPr>
+                <w:t>98</w:t>
+              </w:r>
+            </w:moveTo>
           </w:p>
         </w:tc>
         <w:tc>
@@ -1105,21 +1247,24 @@
               <w:jc w:val="center"/>
               <w:cnfStyle w:val="000000000000" w:firstRow="0" w:lastRow="0" w:firstColumn="0" w:lastColumn="0" w:oddVBand="0" w:evenVBand="0" w:oddHBand="0" w:evenHBand="0" w:firstRowFirstColumn="0" w:firstRowLastColumn="0" w:lastRowFirstColumn="0" w:lastRowLastColumn="0"/>
               <w:rPr>
-                <w:rFonts w:ascii="Times New Roman" w:eastAsia="Times New Roman" w:hAnsi="Times New Roman" w:cs="Times New Roman"/>
-                <w:sz w:val="20"/>
-                <w:szCs w:val="20"/>
-                <w:lang w:eastAsia="nl-BE"/>
-              </w:rPr>
-            </w:pPr>
-            <w:r>
-              <w:rPr>
-                <w:rFonts w:ascii="Times New Roman" w:eastAsia="Times New Roman" w:hAnsi="Times New Roman" w:cs="Times New Roman"/>
-                <w:sz w:val="20"/>
-                <w:szCs w:val="20"/>
-                <w:lang w:eastAsia="nl-BE"/>
-              </w:rPr>
-              <w:t>20</w:t>
-            </w:r>
+                <w:moveTo w:id="46" w:author="Ian Hussey" w:date="2020-08-25T18:19:00Z"/>
+                <w:rFonts w:ascii="Times New Roman" w:eastAsia="Times New Roman" w:hAnsi="Times New Roman" w:cs="Times New Roman"/>
+                <w:sz w:val="20"/>
+                <w:szCs w:val="20"/>
+                <w:lang w:eastAsia="nl-BE"/>
+              </w:rPr>
+            </w:pPr>
+            <w:moveTo w:id="47" w:author="Ian Hussey" w:date="2020-08-25T18:19:00Z">
+              <w:r>
+                <w:rPr>
+                  <w:rFonts w:ascii="Times New Roman" w:eastAsia="Times New Roman" w:hAnsi="Times New Roman" w:cs="Times New Roman"/>
+                  <w:sz w:val="20"/>
+                  <w:szCs w:val="20"/>
+                  <w:lang w:eastAsia="nl-BE"/>
+                </w:rPr>
+                <w:t>20</w:t>
+              </w:r>
+            </w:moveTo>
           </w:p>
         </w:tc>
         <w:tc>
@@ -1133,21 +1278,24 @@
               <w:jc w:val="center"/>
               <w:cnfStyle w:val="000000000000" w:firstRow="0" w:lastRow="0" w:firstColumn="0" w:lastColumn="0" w:oddVBand="0" w:evenVBand="0" w:oddHBand="0" w:evenHBand="0" w:firstRowFirstColumn="0" w:firstRowLastColumn="0" w:lastRowFirstColumn="0" w:lastRowLastColumn="0"/>
               <w:rPr>
-                <w:rFonts w:ascii="Times New Roman" w:eastAsia="Times New Roman" w:hAnsi="Times New Roman" w:cs="Times New Roman"/>
-                <w:sz w:val="20"/>
-                <w:szCs w:val="20"/>
-                <w:lang w:eastAsia="nl-BE"/>
-              </w:rPr>
-            </w:pPr>
-            <w:r>
-              <w:rPr>
-                <w:rFonts w:ascii="Times New Roman" w:eastAsia="Times New Roman" w:hAnsi="Times New Roman" w:cs="Times New Roman"/>
-                <w:sz w:val="20"/>
-                <w:szCs w:val="20"/>
-                <w:lang w:eastAsia="nl-BE"/>
-              </w:rPr>
-              <w:t>20.4</w:t>
-            </w:r>
+                <w:moveTo w:id="48" w:author="Ian Hussey" w:date="2020-08-25T18:19:00Z"/>
+                <w:rFonts w:ascii="Times New Roman" w:eastAsia="Times New Roman" w:hAnsi="Times New Roman" w:cs="Times New Roman"/>
+                <w:sz w:val="20"/>
+                <w:szCs w:val="20"/>
+                <w:lang w:eastAsia="nl-BE"/>
+              </w:rPr>
+            </w:pPr>
+            <w:moveTo w:id="49" w:author="Ian Hussey" w:date="2020-08-25T18:19:00Z">
+              <w:r>
+                <w:rPr>
+                  <w:rFonts w:ascii="Times New Roman" w:eastAsia="Times New Roman" w:hAnsi="Times New Roman" w:cs="Times New Roman"/>
+                  <w:sz w:val="20"/>
+                  <w:szCs w:val="20"/>
+                  <w:lang w:eastAsia="nl-BE"/>
+                </w:rPr>
+                <w:t>20.4</w:t>
+              </w:r>
+            </w:moveTo>
           </w:p>
         </w:tc>
       </w:tr>
@@ -1166,21 +1314,24 @@
               <w:spacing w:after="270"/>
               <w:jc w:val="center"/>
               <w:rPr>
-                <w:rFonts w:ascii="Times New Roman" w:eastAsia="Times New Roman" w:hAnsi="Times New Roman" w:cs="Times New Roman"/>
-                <w:sz w:val="20"/>
-                <w:szCs w:val="20"/>
-                <w:lang w:eastAsia="nl-BE"/>
-              </w:rPr>
-            </w:pPr>
-            <w:r>
-              <w:rPr>
-                <w:rFonts w:ascii="Times New Roman" w:eastAsia="Times New Roman" w:hAnsi="Times New Roman" w:cs="Times New Roman"/>
-                <w:sz w:val="20"/>
-                <w:szCs w:val="20"/>
-                <w:lang w:eastAsia="nl-BE"/>
-              </w:rPr>
-              <w:t>5</w:t>
-            </w:r>
+                <w:moveTo w:id="50" w:author="Ian Hussey" w:date="2020-08-25T18:19:00Z"/>
+                <w:rFonts w:ascii="Times New Roman" w:eastAsia="Times New Roman" w:hAnsi="Times New Roman" w:cs="Times New Roman"/>
+                <w:sz w:val="20"/>
+                <w:szCs w:val="20"/>
+                <w:lang w:eastAsia="nl-BE"/>
+              </w:rPr>
+            </w:pPr>
+            <w:moveTo w:id="51" w:author="Ian Hussey" w:date="2020-08-25T18:19:00Z">
+              <w:r>
+                <w:rPr>
+                  <w:rFonts w:ascii="Times New Roman" w:eastAsia="Times New Roman" w:hAnsi="Times New Roman" w:cs="Times New Roman"/>
+                  <w:sz w:val="20"/>
+                  <w:szCs w:val="20"/>
+                  <w:lang w:eastAsia="nl-BE"/>
+                </w:rPr>
+                <w:t>5</w:t>
+              </w:r>
+            </w:moveTo>
           </w:p>
         </w:tc>
         <w:tc>
@@ -1194,21 +1345,24 @@
               <w:jc w:val="center"/>
               <w:cnfStyle w:val="000000100000" w:firstRow="0" w:lastRow="0" w:firstColumn="0" w:lastColumn="0" w:oddVBand="0" w:evenVBand="0" w:oddHBand="1" w:evenHBand="0" w:firstRowFirstColumn="0" w:firstRowLastColumn="0" w:lastRowFirstColumn="0" w:lastRowLastColumn="0"/>
               <w:rPr>
-                <w:rFonts w:ascii="Times New Roman" w:eastAsia="Times New Roman" w:hAnsi="Times New Roman" w:cs="Times New Roman"/>
-                <w:sz w:val="20"/>
-                <w:szCs w:val="20"/>
-                <w:lang w:eastAsia="nl-BE"/>
-              </w:rPr>
-            </w:pPr>
-            <w:r>
-              <w:rPr>
-                <w:rFonts w:ascii="Times New Roman" w:eastAsia="Times New Roman" w:hAnsi="Times New Roman" w:cs="Times New Roman"/>
-                <w:sz w:val="20"/>
-                <w:szCs w:val="20"/>
-                <w:lang w:eastAsia="nl-BE"/>
-              </w:rPr>
-              <w:t>95</w:t>
-            </w:r>
+                <w:moveTo w:id="52" w:author="Ian Hussey" w:date="2020-08-25T18:19:00Z"/>
+                <w:rFonts w:ascii="Times New Roman" w:eastAsia="Times New Roman" w:hAnsi="Times New Roman" w:cs="Times New Roman"/>
+                <w:sz w:val="20"/>
+                <w:szCs w:val="20"/>
+                <w:lang w:eastAsia="nl-BE"/>
+              </w:rPr>
+            </w:pPr>
+            <w:moveTo w:id="53" w:author="Ian Hussey" w:date="2020-08-25T18:19:00Z">
+              <w:r>
+                <w:rPr>
+                  <w:rFonts w:ascii="Times New Roman" w:eastAsia="Times New Roman" w:hAnsi="Times New Roman" w:cs="Times New Roman"/>
+                  <w:sz w:val="20"/>
+                  <w:szCs w:val="20"/>
+                  <w:lang w:eastAsia="nl-BE"/>
+                </w:rPr>
+                <w:t>95</w:t>
+              </w:r>
+            </w:moveTo>
           </w:p>
         </w:tc>
         <w:tc>
@@ -1222,21 +1376,24 @@
               <w:jc w:val="center"/>
               <w:cnfStyle w:val="000000100000" w:firstRow="0" w:lastRow="0" w:firstColumn="0" w:lastColumn="0" w:oddVBand="0" w:evenVBand="0" w:oddHBand="1" w:evenHBand="0" w:firstRowFirstColumn="0" w:firstRowLastColumn="0" w:lastRowFirstColumn="0" w:lastRowLastColumn="0"/>
               <w:rPr>
-                <w:rFonts w:ascii="Times New Roman" w:eastAsia="Times New Roman" w:hAnsi="Times New Roman" w:cs="Times New Roman"/>
-                <w:sz w:val="20"/>
-                <w:szCs w:val="20"/>
-                <w:lang w:eastAsia="nl-BE"/>
-              </w:rPr>
-            </w:pPr>
-            <w:r>
-              <w:rPr>
-                <w:rFonts w:ascii="Times New Roman" w:eastAsia="Times New Roman" w:hAnsi="Times New Roman" w:cs="Times New Roman"/>
-                <w:sz w:val="20"/>
-                <w:szCs w:val="20"/>
-                <w:lang w:eastAsia="nl-BE"/>
-              </w:rPr>
-              <w:t>17</w:t>
-            </w:r>
+                <w:moveTo w:id="54" w:author="Ian Hussey" w:date="2020-08-25T18:19:00Z"/>
+                <w:rFonts w:ascii="Times New Roman" w:eastAsia="Times New Roman" w:hAnsi="Times New Roman" w:cs="Times New Roman"/>
+                <w:sz w:val="20"/>
+                <w:szCs w:val="20"/>
+                <w:lang w:eastAsia="nl-BE"/>
+              </w:rPr>
+            </w:pPr>
+            <w:moveTo w:id="55" w:author="Ian Hussey" w:date="2020-08-25T18:19:00Z">
+              <w:r>
+                <w:rPr>
+                  <w:rFonts w:ascii="Times New Roman" w:eastAsia="Times New Roman" w:hAnsi="Times New Roman" w:cs="Times New Roman"/>
+                  <w:sz w:val="20"/>
+                  <w:szCs w:val="20"/>
+                  <w:lang w:eastAsia="nl-BE"/>
+                </w:rPr>
+                <w:t>17</w:t>
+              </w:r>
+            </w:moveTo>
           </w:p>
         </w:tc>
         <w:tc>
@@ -1250,21 +1407,24 @@
               <w:jc w:val="center"/>
               <w:cnfStyle w:val="000000100000" w:firstRow="0" w:lastRow="0" w:firstColumn="0" w:lastColumn="0" w:oddVBand="0" w:evenVBand="0" w:oddHBand="1" w:evenHBand="0" w:firstRowFirstColumn="0" w:firstRowLastColumn="0" w:lastRowFirstColumn="0" w:lastRowLastColumn="0"/>
               <w:rPr>
-                <w:rFonts w:ascii="Times New Roman" w:eastAsia="Times New Roman" w:hAnsi="Times New Roman" w:cs="Times New Roman"/>
-                <w:sz w:val="20"/>
-                <w:szCs w:val="20"/>
-                <w:lang w:eastAsia="nl-BE"/>
-              </w:rPr>
-            </w:pPr>
-            <w:r>
-              <w:rPr>
-                <w:rFonts w:ascii="Times New Roman" w:eastAsia="Times New Roman" w:hAnsi="Times New Roman" w:cs="Times New Roman"/>
-                <w:sz w:val="20"/>
-                <w:szCs w:val="20"/>
-                <w:lang w:eastAsia="nl-BE"/>
-              </w:rPr>
-              <w:t>17.9</w:t>
-            </w:r>
+                <w:moveTo w:id="56" w:author="Ian Hussey" w:date="2020-08-25T18:19:00Z"/>
+                <w:rFonts w:ascii="Times New Roman" w:eastAsia="Times New Roman" w:hAnsi="Times New Roman" w:cs="Times New Roman"/>
+                <w:sz w:val="20"/>
+                <w:szCs w:val="20"/>
+                <w:lang w:eastAsia="nl-BE"/>
+              </w:rPr>
+            </w:pPr>
+            <w:moveTo w:id="57" w:author="Ian Hussey" w:date="2020-08-25T18:19:00Z">
+              <w:r>
+                <w:rPr>
+                  <w:rFonts w:ascii="Times New Roman" w:eastAsia="Times New Roman" w:hAnsi="Times New Roman" w:cs="Times New Roman"/>
+                  <w:sz w:val="20"/>
+                  <w:szCs w:val="20"/>
+                  <w:lang w:eastAsia="nl-BE"/>
+                </w:rPr>
+                <w:t>17.9</w:t>
+              </w:r>
+            </w:moveTo>
           </w:p>
         </w:tc>
       </w:tr>
@@ -1280,21 +1440,24 @@
               <w:spacing w:after="270"/>
               <w:jc w:val="center"/>
               <w:rPr>
-                <w:rFonts w:ascii="Times New Roman" w:eastAsia="Times New Roman" w:hAnsi="Times New Roman" w:cs="Times New Roman"/>
-                <w:sz w:val="20"/>
-                <w:szCs w:val="20"/>
-                <w:lang w:eastAsia="nl-BE"/>
-              </w:rPr>
-            </w:pPr>
-            <w:r>
-              <w:rPr>
-                <w:rFonts w:ascii="Times New Roman" w:eastAsia="Times New Roman" w:hAnsi="Times New Roman" w:cs="Times New Roman"/>
-                <w:sz w:val="20"/>
-                <w:szCs w:val="20"/>
-                <w:lang w:eastAsia="nl-BE"/>
-              </w:rPr>
-              <w:t>6</w:t>
-            </w:r>
+                <w:moveTo w:id="58" w:author="Ian Hussey" w:date="2020-08-25T18:19:00Z"/>
+                <w:rFonts w:ascii="Times New Roman" w:eastAsia="Times New Roman" w:hAnsi="Times New Roman" w:cs="Times New Roman"/>
+                <w:sz w:val="20"/>
+                <w:szCs w:val="20"/>
+                <w:lang w:eastAsia="nl-BE"/>
+              </w:rPr>
+            </w:pPr>
+            <w:moveTo w:id="59" w:author="Ian Hussey" w:date="2020-08-25T18:19:00Z">
+              <w:r>
+                <w:rPr>
+                  <w:rFonts w:ascii="Times New Roman" w:eastAsia="Times New Roman" w:hAnsi="Times New Roman" w:cs="Times New Roman"/>
+                  <w:sz w:val="20"/>
+                  <w:szCs w:val="20"/>
+                  <w:lang w:eastAsia="nl-BE"/>
+                </w:rPr>
+                <w:t>6</w:t>
+              </w:r>
+            </w:moveTo>
           </w:p>
         </w:tc>
         <w:tc>
@@ -1308,21 +1471,24 @@
               <w:jc w:val="center"/>
               <w:cnfStyle w:val="000000000000" w:firstRow="0" w:lastRow="0" w:firstColumn="0" w:lastColumn="0" w:oddVBand="0" w:evenVBand="0" w:oddHBand="0" w:evenHBand="0" w:firstRowFirstColumn="0" w:firstRowLastColumn="0" w:lastRowFirstColumn="0" w:lastRowLastColumn="0"/>
               <w:rPr>
-                <w:rFonts w:ascii="Times New Roman" w:eastAsia="Times New Roman" w:hAnsi="Times New Roman" w:cs="Times New Roman"/>
-                <w:sz w:val="20"/>
-                <w:szCs w:val="20"/>
-                <w:lang w:eastAsia="nl-BE"/>
-              </w:rPr>
-            </w:pPr>
-            <w:r>
-              <w:rPr>
-                <w:rFonts w:ascii="Times New Roman" w:eastAsia="Times New Roman" w:hAnsi="Times New Roman" w:cs="Times New Roman"/>
-                <w:sz w:val="20"/>
-                <w:szCs w:val="20"/>
-                <w:lang w:eastAsia="nl-BE"/>
-              </w:rPr>
-              <w:t>90</w:t>
-            </w:r>
+                <w:moveTo w:id="60" w:author="Ian Hussey" w:date="2020-08-25T18:19:00Z"/>
+                <w:rFonts w:ascii="Times New Roman" w:eastAsia="Times New Roman" w:hAnsi="Times New Roman" w:cs="Times New Roman"/>
+                <w:sz w:val="20"/>
+                <w:szCs w:val="20"/>
+                <w:lang w:eastAsia="nl-BE"/>
+              </w:rPr>
+            </w:pPr>
+            <w:moveTo w:id="61" w:author="Ian Hussey" w:date="2020-08-25T18:19:00Z">
+              <w:r>
+                <w:rPr>
+                  <w:rFonts w:ascii="Times New Roman" w:eastAsia="Times New Roman" w:hAnsi="Times New Roman" w:cs="Times New Roman"/>
+                  <w:sz w:val="20"/>
+                  <w:szCs w:val="20"/>
+                  <w:lang w:eastAsia="nl-BE"/>
+                </w:rPr>
+                <w:t>90</w:t>
+              </w:r>
+            </w:moveTo>
           </w:p>
         </w:tc>
         <w:tc>
@@ -1336,21 +1502,24 @@
               <w:jc w:val="center"/>
               <w:cnfStyle w:val="000000000000" w:firstRow="0" w:lastRow="0" w:firstColumn="0" w:lastColumn="0" w:oddVBand="0" w:evenVBand="0" w:oddHBand="0" w:evenHBand="0" w:firstRowFirstColumn="0" w:firstRowLastColumn="0" w:lastRowFirstColumn="0" w:lastRowLastColumn="0"/>
               <w:rPr>
-                <w:rFonts w:ascii="Times New Roman" w:eastAsia="Times New Roman" w:hAnsi="Times New Roman" w:cs="Times New Roman"/>
-                <w:sz w:val="20"/>
-                <w:szCs w:val="20"/>
-                <w:lang w:eastAsia="nl-BE"/>
-              </w:rPr>
-            </w:pPr>
-            <w:r>
-              <w:rPr>
-                <w:rFonts w:ascii="Times New Roman" w:eastAsia="Times New Roman" w:hAnsi="Times New Roman" w:cs="Times New Roman"/>
-                <w:sz w:val="20"/>
-                <w:szCs w:val="20"/>
-                <w:lang w:eastAsia="nl-BE"/>
-              </w:rPr>
-              <w:t>12</w:t>
-            </w:r>
+                <w:moveTo w:id="62" w:author="Ian Hussey" w:date="2020-08-25T18:19:00Z"/>
+                <w:rFonts w:ascii="Times New Roman" w:eastAsia="Times New Roman" w:hAnsi="Times New Roman" w:cs="Times New Roman"/>
+                <w:sz w:val="20"/>
+                <w:szCs w:val="20"/>
+                <w:lang w:eastAsia="nl-BE"/>
+              </w:rPr>
+            </w:pPr>
+            <w:moveTo w:id="63" w:author="Ian Hussey" w:date="2020-08-25T18:19:00Z">
+              <w:r>
+                <w:rPr>
+                  <w:rFonts w:ascii="Times New Roman" w:eastAsia="Times New Roman" w:hAnsi="Times New Roman" w:cs="Times New Roman"/>
+                  <w:sz w:val="20"/>
+                  <w:szCs w:val="20"/>
+                  <w:lang w:eastAsia="nl-BE"/>
+                </w:rPr>
+                <w:t>12</w:t>
+              </w:r>
+            </w:moveTo>
           </w:p>
         </w:tc>
         <w:tc>
@@ -1364,21 +1533,24 @@
               <w:jc w:val="center"/>
               <w:cnfStyle w:val="000000000000" w:firstRow="0" w:lastRow="0" w:firstColumn="0" w:lastColumn="0" w:oddVBand="0" w:evenVBand="0" w:oddHBand="0" w:evenHBand="0" w:firstRowFirstColumn="0" w:firstRowLastColumn="0" w:lastRowFirstColumn="0" w:lastRowLastColumn="0"/>
               <w:rPr>
-                <w:rFonts w:ascii="Times New Roman" w:eastAsia="Times New Roman" w:hAnsi="Times New Roman" w:cs="Times New Roman"/>
-                <w:sz w:val="20"/>
-                <w:szCs w:val="20"/>
-                <w:lang w:eastAsia="nl-BE"/>
-              </w:rPr>
-            </w:pPr>
-            <w:r>
-              <w:rPr>
-                <w:rFonts w:ascii="Times New Roman" w:eastAsia="Times New Roman" w:hAnsi="Times New Roman" w:cs="Times New Roman"/>
-                <w:sz w:val="20"/>
-                <w:szCs w:val="20"/>
-                <w:lang w:eastAsia="nl-BE"/>
-              </w:rPr>
-              <w:t>13.3</w:t>
-            </w:r>
+                <w:moveTo w:id="64" w:author="Ian Hussey" w:date="2020-08-25T18:19:00Z"/>
+                <w:rFonts w:ascii="Times New Roman" w:eastAsia="Times New Roman" w:hAnsi="Times New Roman" w:cs="Times New Roman"/>
+                <w:sz w:val="20"/>
+                <w:szCs w:val="20"/>
+                <w:lang w:eastAsia="nl-BE"/>
+              </w:rPr>
+            </w:pPr>
+            <w:moveTo w:id="65" w:author="Ian Hussey" w:date="2020-08-25T18:19:00Z">
+              <w:r>
+                <w:rPr>
+                  <w:rFonts w:ascii="Times New Roman" w:eastAsia="Times New Roman" w:hAnsi="Times New Roman" w:cs="Times New Roman"/>
+                  <w:sz w:val="20"/>
+                  <w:szCs w:val="20"/>
+                  <w:lang w:eastAsia="nl-BE"/>
+                </w:rPr>
+                <w:t>13.3</w:t>
+              </w:r>
+            </w:moveTo>
           </w:p>
         </w:tc>
       </w:tr>
@@ -1397,21 +1569,24 @@
               <w:spacing w:after="270"/>
               <w:jc w:val="center"/>
               <w:rPr>
-                <w:rFonts w:ascii="Times New Roman" w:eastAsia="Times New Roman" w:hAnsi="Times New Roman" w:cs="Times New Roman"/>
-                <w:sz w:val="20"/>
-                <w:szCs w:val="20"/>
-                <w:lang w:eastAsia="nl-BE"/>
-              </w:rPr>
-            </w:pPr>
-            <w:r>
-              <w:rPr>
-                <w:rFonts w:ascii="Times New Roman" w:eastAsia="Times New Roman" w:hAnsi="Times New Roman" w:cs="Times New Roman"/>
-                <w:sz w:val="20"/>
-                <w:szCs w:val="20"/>
-                <w:lang w:eastAsia="nl-BE"/>
-              </w:rPr>
-              <w:t>7</w:t>
-            </w:r>
+                <w:moveTo w:id="66" w:author="Ian Hussey" w:date="2020-08-25T18:19:00Z"/>
+                <w:rFonts w:ascii="Times New Roman" w:eastAsia="Times New Roman" w:hAnsi="Times New Roman" w:cs="Times New Roman"/>
+                <w:sz w:val="20"/>
+                <w:szCs w:val="20"/>
+                <w:lang w:eastAsia="nl-BE"/>
+              </w:rPr>
+            </w:pPr>
+            <w:moveTo w:id="67" w:author="Ian Hussey" w:date="2020-08-25T18:19:00Z">
+              <w:r>
+                <w:rPr>
+                  <w:rFonts w:ascii="Times New Roman" w:eastAsia="Times New Roman" w:hAnsi="Times New Roman" w:cs="Times New Roman"/>
+                  <w:sz w:val="20"/>
+                  <w:szCs w:val="20"/>
+                  <w:lang w:eastAsia="nl-BE"/>
+                </w:rPr>
+                <w:t>7</w:t>
+              </w:r>
+            </w:moveTo>
           </w:p>
         </w:tc>
         <w:tc>
@@ -1425,21 +1600,24 @@
               <w:jc w:val="center"/>
               <w:cnfStyle w:val="000000100000" w:firstRow="0" w:lastRow="0" w:firstColumn="0" w:lastColumn="0" w:oddVBand="0" w:evenVBand="0" w:oddHBand="1" w:evenHBand="0" w:firstRowFirstColumn="0" w:firstRowLastColumn="0" w:lastRowFirstColumn="0" w:lastRowLastColumn="0"/>
               <w:rPr>
-                <w:rFonts w:ascii="Times New Roman" w:eastAsia="Times New Roman" w:hAnsi="Times New Roman" w:cs="Times New Roman"/>
-                <w:sz w:val="20"/>
-                <w:szCs w:val="20"/>
-                <w:lang w:eastAsia="nl-BE"/>
-              </w:rPr>
-            </w:pPr>
-            <w:r>
-              <w:rPr>
-                <w:rFonts w:ascii="Times New Roman" w:eastAsia="Times New Roman" w:hAnsi="Times New Roman" w:cs="Times New Roman"/>
-                <w:sz w:val="20"/>
-                <w:szCs w:val="20"/>
-                <w:lang w:eastAsia="nl-BE"/>
-              </w:rPr>
-              <w:t>313</w:t>
-            </w:r>
+                <w:moveTo w:id="68" w:author="Ian Hussey" w:date="2020-08-25T18:19:00Z"/>
+                <w:rFonts w:ascii="Times New Roman" w:eastAsia="Times New Roman" w:hAnsi="Times New Roman" w:cs="Times New Roman"/>
+                <w:sz w:val="20"/>
+                <w:szCs w:val="20"/>
+                <w:lang w:eastAsia="nl-BE"/>
+              </w:rPr>
+            </w:pPr>
+            <w:moveTo w:id="69" w:author="Ian Hussey" w:date="2020-08-25T18:19:00Z">
+              <w:r>
+                <w:rPr>
+                  <w:rFonts w:ascii="Times New Roman" w:eastAsia="Times New Roman" w:hAnsi="Times New Roman" w:cs="Times New Roman"/>
+                  <w:sz w:val="20"/>
+                  <w:szCs w:val="20"/>
+                  <w:lang w:eastAsia="nl-BE"/>
+                </w:rPr>
+                <w:t>313</w:t>
+              </w:r>
+            </w:moveTo>
           </w:p>
         </w:tc>
         <w:tc>
@@ -1453,21 +1631,24 @@
               <w:jc w:val="center"/>
               <w:cnfStyle w:val="000000100000" w:firstRow="0" w:lastRow="0" w:firstColumn="0" w:lastColumn="0" w:oddVBand="0" w:evenVBand="0" w:oddHBand="1" w:evenHBand="0" w:firstRowFirstColumn="0" w:firstRowLastColumn="0" w:lastRowFirstColumn="0" w:lastRowLastColumn="0"/>
               <w:rPr>
-                <w:rFonts w:ascii="Times New Roman" w:eastAsia="Times New Roman" w:hAnsi="Times New Roman" w:cs="Times New Roman"/>
-                <w:sz w:val="20"/>
-                <w:szCs w:val="20"/>
-                <w:lang w:eastAsia="nl-BE"/>
-              </w:rPr>
-            </w:pPr>
-            <w:r>
-              <w:rPr>
-                <w:rFonts w:ascii="Times New Roman" w:eastAsia="Times New Roman" w:hAnsi="Times New Roman" w:cs="Times New Roman"/>
-                <w:sz w:val="20"/>
-                <w:szCs w:val="20"/>
-                <w:lang w:eastAsia="nl-BE"/>
-              </w:rPr>
-              <w:t>92</w:t>
-            </w:r>
+                <w:moveTo w:id="70" w:author="Ian Hussey" w:date="2020-08-25T18:19:00Z"/>
+                <w:rFonts w:ascii="Times New Roman" w:eastAsia="Times New Roman" w:hAnsi="Times New Roman" w:cs="Times New Roman"/>
+                <w:sz w:val="20"/>
+                <w:szCs w:val="20"/>
+                <w:lang w:eastAsia="nl-BE"/>
+              </w:rPr>
+            </w:pPr>
+            <w:moveTo w:id="71" w:author="Ian Hussey" w:date="2020-08-25T18:19:00Z">
+              <w:r>
+                <w:rPr>
+                  <w:rFonts w:ascii="Times New Roman" w:eastAsia="Times New Roman" w:hAnsi="Times New Roman" w:cs="Times New Roman"/>
+                  <w:sz w:val="20"/>
+                  <w:szCs w:val="20"/>
+                  <w:lang w:eastAsia="nl-BE"/>
+                </w:rPr>
+                <w:t>92</w:t>
+              </w:r>
+            </w:moveTo>
           </w:p>
         </w:tc>
         <w:tc>
@@ -1481,21 +1662,24 @@
               <w:jc w:val="center"/>
               <w:cnfStyle w:val="000000100000" w:firstRow="0" w:lastRow="0" w:firstColumn="0" w:lastColumn="0" w:oddVBand="0" w:evenVBand="0" w:oddHBand="1" w:evenHBand="0" w:firstRowFirstColumn="0" w:firstRowLastColumn="0" w:lastRowFirstColumn="0" w:lastRowLastColumn="0"/>
               <w:rPr>
-                <w:rFonts w:ascii="Times New Roman" w:eastAsia="Times New Roman" w:hAnsi="Times New Roman" w:cs="Times New Roman"/>
-                <w:sz w:val="20"/>
-                <w:szCs w:val="20"/>
-                <w:lang w:eastAsia="nl-BE"/>
-              </w:rPr>
-            </w:pPr>
-            <w:r>
-              <w:rPr>
-                <w:rFonts w:ascii="Times New Roman" w:eastAsia="Times New Roman" w:hAnsi="Times New Roman" w:cs="Times New Roman"/>
-                <w:sz w:val="20"/>
-                <w:szCs w:val="20"/>
-                <w:lang w:eastAsia="nl-BE"/>
-              </w:rPr>
-              <w:t>29.4</w:t>
-            </w:r>
+                <w:moveTo w:id="72" w:author="Ian Hussey" w:date="2020-08-25T18:19:00Z"/>
+                <w:rFonts w:ascii="Times New Roman" w:eastAsia="Times New Roman" w:hAnsi="Times New Roman" w:cs="Times New Roman"/>
+                <w:sz w:val="20"/>
+                <w:szCs w:val="20"/>
+                <w:lang w:eastAsia="nl-BE"/>
+              </w:rPr>
+            </w:pPr>
+            <w:moveTo w:id="73" w:author="Ian Hussey" w:date="2020-08-25T18:19:00Z">
+              <w:r>
+                <w:rPr>
+                  <w:rFonts w:ascii="Times New Roman" w:eastAsia="Times New Roman" w:hAnsi="Times New Roman" w:cs="Times New Roman"/>
+                  <w:sz w:val="20"/>
+                  <w:szCs w:val="20"/>
+                  <w:lang w:eastAsia="nl-BE"/>
+                </w:rPr>
+                <w:t>29.4</w:t>
+              </w:r>
+            </w:moveTo>
           </w:p>
         </w:tc>
       </w:tr>
@@ -1510,21 +1694,24 @@
               <w:spacing w:after="270"/>
               <w:jc w:val="center"/>
               <w:rPr>
-                <w:rFonts w:ascii="Times New Roman" w:eastAsia="Times New Roman" w:hAnsi="Times New Roman" w:cs="Times New Roman"/>
-                <w:sz w:val="20"/>
-                <w:szCs w:val="20"/>
-                <w:lang w:eastAsia="nl-BE"/>
-              </w:rPr>
-            </w:pPr>
-            <w:r>
-              <w:rPr>
-                <w:rFonts w:ascii="Times New Roman" w:eastAsia="Times New Roman" w:hAnsi="Times New Roman" w:cs="Times New Roman"/>
-                <w:sz w:val="20"/>
-                <w:szCs w:val="20"/>
-                <w:lang w:eastAsia="nl-BE"/>
-              </w:rPr>
-              <w:t>Total</w:t>
-            </w:r>
+                <w:moveTo w:id="74" w:author="Ian Hussey" w:date="2020-08-25T18:19:00Z"/>
+                <w:rFonts w:ascii="Times New Roman" w:eastAsia="Times New Roman" w:hAnsi="Times New Roman" w:cs="Times New Roman"/>
+                <w:sz w:val="20"/>
+                <w:szCs w:val="20"/>
+                <w:lang w:eastAsia="nl-BE"/>
+              </w:rPr>
+            </w:pPr>
+            <w:moveTo w:id="75" w:author="Ian Hussey" w:date="2020-08-25T18:19:00Z">
+              <w:r>
+                <w:rPr>
+                  <w:rFonts w:ascii="Times New Roman" w:eastAsia="Times New Roman" w:hAnsi="Times New Roman" w:cs="Times New Roman"/>
+                  <w:sz w:val="20"/>
+                  <w:szCs w:val="20"/>
+                  <w:lang w:eastAsia="nl-BE"/>
+                </w:rPr>
+                <w:t>Total</w:t>
+              </w:r>
+            </w:moveTo>
           </w:p>
         </w:tc>
         <w:tc>
@@ -1537,21 +1724,24 @@
               <w:jc w:val="center"/>
               <w:cnfStyle w:val="000000000000" w:firstRow="0" w:lastRow="0" w:firstColumn="0" w:lastColumn="0" w:oddVBand="0" w:evenVBand="0" w:oddHBand="0" w:evenHBand="0" w:firstRowFirstColumn="0" w:firstRowLastColumn="0" w:lastRowFirstColumn="0" w:lastRowLastColumn="0"/>
               <w:rPr>
-                <w:rFonts w:ascii="Times New Roman" w:eastAsia="Times New Roman" w:hAnsi="Times New Roman" w:cs="Times New Roman"/>
-                <w:sz w:val="20"/>
-                <w:szCs w:val="20"/>
-                <w:lang w:eastAsia="nl-BE"/>
-              </w:rPr>
-            </w:pPr>
-            <w:r>
-              <w:rPr>
-                <w:rFonts w:ascii="Times New Roman" w:eastAsia="Times New Roman" w:hAnsi="Times New Roman" w:cs="Times New Roman"/>
-                <w:sz w:val="20"/>
-                <w:szCs w:val="20"/>
-                <w:lang w:eastAsia="nl-BE"/>
-              </w:rPr>
-              <w:t>882</w:t>
-            </w:r>
+                <w:moveTo w:id="76" w:author="Ian Hussey" w:date="2020-08-25T18:19:00Z"/>
+                <w:rFonts w:ascii="Times New Roman" w:eastAsia="Times New Roman" w:hAnsi="Times New Roman" w:cs="Times New Roman"/>
+                <w:sz w:val="20"/>
+                <w:szCs w:val="20"/>
+                <w:lang w:eastAsia="nl-BE"/>
+              </w:rPr>
+            </w:pPr>
+            <w:moveTo w:id="77" w:author="Ian Hussey" w:date="2020-08-25T18:19:00Z">
+              <w:r>
+                <w:rPr>
+                  <w:rFonts w:ascii="Times New Roman" w:eastAsia="Times New Roman" w:hAnsi="Times New Roman" w:cs="Times New Roman"/>
+                  <w:sz w:val="20"/>
+                  <w:szCs w:val="20"/>
+                  <w:lang w:eastAsia="nl-BE"/>
+                </w:rPr>
+                <w:t>882</w:t>
+              </w:r>
+            </w:moveTo>
           </w:p>
         </w:tc>
         <w:tc>
@@ -1564,21 +1754,24 @@
               <w:jc w:val="center"/>
               <w:cnfStyle w:val="000000000000" w:firstRow="0" w:lastRow="0" w:firstColumn="0" w:lastColumn="0" w:oddVBand="0" w:evenVBand="0" w:oddHBand="0" w:evenHBand="0" w:firstRowFirstColumn="0" w:firstRowLastColumn="0" w:lastRowFirstColumn="0" w:lastRowLastColumn="0"/>
               <w:rPr>
-                <w:rFonts w:ascii="Times New Roman" w:eastAsia="Times New Roman" w:hAnsi="Times New Roman" w:cs="Times New Roman"/>
-                <w:sz w:val="20"/>
-                <w:szCs w:val="20"/>
-                <w:lang w:eastAsia="nl-BE"/>
-              </w:rPr>
-            </w:pPr>
-            <w:r>
-              <w:rPr>
-                <w:rFonts w:ascii="Times New Roman" w:eastAsia="Times New Roman" w:hAnsi="Times New Roman" w:cs="Times New Roman"/>
-                <w:sz w:val="20"/>
-                <w:szCs w:val="20"/>
-                <w:lang w:eastAsia="nl-BE"/>
-              </w:rPr>
-              <w:t>201</w:t>
-            </w:r>
+                <w:moveTo w:id="78" w:author="Ian Hussey" w:date="2020-08-25T18:19:00Z"/>
+                <w:rFonts w:ascii="Times New Roman" w:eastAsia="Times New Roman" w:hAnsi="Times New Roman" w:cs="Times New Roman"/>
+                <w:sz w:val="20"/>
+                <w:szCs w:val="20"/>
+                <w:lang w:eastAsia="nl-BE"/>
+              </w:rPr>
+            </w:pPr>
+            <w:moveTo w:id="79" w:author="Ian Hussey" w:date="2020-08-25T18:19:00Z">
+              <w:r>
+                <w:rPr>
+                  <w:rFonts w:ascii="Times New Roman" w:eastAsia="Times New Roman" w:hAnsi="Times New Roman" w:cs="Times New Roman"/>
+                  <w:sz w:val="20"/>
+                  <w:szCs w:val="20"/>
+                  <w:lang w:eastAsia="nl-BE"/>
+                </w:rPr>
+                <w:t>201</w:t>
+              </w:r>
+            </w:moveTo>
           </w:p>
         </w:tc>
         <w:tc>
@@ -1591,31 +1784,1220 @@
               <w:jc w:val="center"/>
               <w:cnfStyle w:val="000000000000" w:firstRow="0" w:lastRow="0" w:firstColumn="0" w:lastColumn="0" w:oddVBand="0" w:evenVBand="0" w:oddHBand="0" w:evenHBand="0" w:firstRowFirstColumn="0" w:firstRowLastColumn="0" w:lastRowFirstColumn="0" w:lastRowLastColumn="0"/>
               <w:rPr>
-                <w:rFonts w:ascii="Times New Roman" w:eastAsia="Times New Roman" w:hAnsi="Times New Roman" w:cs="Times New Roman"/>
-                <w:sz w:val="20"/>
-                <w:szCs w:val="20"/>
-                <w:lang w:eastAsia="nl-BE"/>
-              </w:rPr>
-            </w:pPr>
-            <w:r>
-              <w:rPr>
-                <w:rFonts w:ascii="Times New Roman" w:eastAsia="Times New Roman" w:hAnsi="Times New Roman" w:cs="Times New Roman"/>
-                <w:sz w:val="20"/>
-                <w:szCs w:val="20"/>
-                <w:lang w:eastAsia="nl-BE"/>
-              </w:rPr>
-              <w:t>22.8</w:t>
-            </w:r>
+                <w:moveTo w:id="80" w:author="Ian Hussey" w:date="2020-08-25T18:19:00Z"/>
+                <w:rFonts w:ascii="Times New Roman" w:eastAsia="Times New Roman" w:hAnsi="Times New Roman" w:cs="Times New Roman"/>
+                <w:sz w:val="20"/>
+                <w:szCs w:val="20"/>
+                <w:lang w:eastAsia="nl-BE"/>
+              </w:rPr>
+            </w:pPr>
+            <w:moveTo w:id="81" w:author="Ian Hussey" w:date="2020-08-25T18:19:00Z">
+              <w:r>
+                <w:rPr>
+                  <w:rFonts w:ascii="Times New Roman" w:eastAsia="Times New Roman" w:hAnsi="Times New Roman" w:cs="Times New Roman"/>
+                  <w:sz w:val="20"/>
+                  <w:szCs w:val="20"/>
+                  <w:lang w:eastAsia="nl-BE"/>
+                </w:rPr>
+                <w:t>22.8</w:t>
+              </w:r>
+            </w:moveTo>
           </w:p>
         </w:tc>
       </w:tr>
+      <w:moveToRangeEnd w:id="10"/>
     </w:tbl>
     <w:p>
       <w:pPr>
-        <w:rPr>
-          <w:rFonts w:ascii="Times New Roman" w:hAnsi="Times New Roman" w:cs="Times New Roman"/>
-          <w:sz w:val="24"/>
-          <w:lang w:val="en-US"/>
+        <w:spacing w:line="480" w:lineRule="auto"/>
+        <w:rPr>
+          <w:rFonts w:ascii="Times New Roman" w:hAnsi="Times New Roman" w:cs="Times New Roman"/>
+          <w:sz w:val="24"/>
+          <w:lang w:val="en-US"/>
+        </w:rPr>
+      </w:pPr>
+    </w:p>
+    <w:tbl>
+      <w:tblPr>
+        <w:tblStyle w:val="PlainTable2"/>
+        <w:tblW w:w="0" w:type="auto"/>
+        <w:tblLook w:val="04A0" w:firstRow="1" w:lastRow="0" w:firstColumn="1" w:lastColumn="0" w:noHBand="0" w:noVBand="1"/>
+      </w:tblPr>
+      <w:tblGrid>
+        <w:gridCol w:w="1227"/>
+        <w:gridCol w:w="2262"/>
+        <w:gridCol w:w="4416"/>
+        <w:gridCol w:w="1167"/>
+      </w:tblGrid>
+      <w:tr>
+        <w:trPr>
+          <w:cnfStyle w:val="100000000000" w:firstRow="1" w:lastRow="0" w:firstColumn="0" w:lastColumn="0" w:oddVBand="0" w:evenVBand="0" w:oddHBand="0" w:evenHBand="0" w:firstRowFirstColumn="0" w:firstRowLastColumn="0" w:lastRowFirstColumn="0" w:lastRowLastColumn="0"/>
+        </w:trPr>
+        <w:tc>
+          <w:tcPr>
+            <w:cnfStyle w:val="001000000000" w:firstRow="0" w:lastRow="0" w:firstColumn="1" w:lastColumn="0" w:oddVBand="0" w:evenVBand="0" w:oddHBand="0" w:evenHBand="0" w:firstRowFirstColumn="0" w:firstRowLastColumn="0" w:lastRowFirstColumn="0" w:lastRowLastColumn="0"/>
+            <w:tcW w:w="0" w:type="auto"/>
+            <w:hideMark/>
+          </w:tcPr>
+          <w:p>
+            <w:pPr>
+              <w:spacing w:after="270"/>
+              <w:jc w:val="center"/>
+              <w:rPr>
+                <w:moveFrom w:id="82" w:author="Ian Hussey" w:date="2020-08-25T18:19:00Z"/>
+                <w:rFonts w:ascii="Times New Roman" w:eastAsia="Times New Roman" w:hAnsi="Times New Roman" w:cs="Times New Roman"/>
+                <w:sz w:val="20"/>
+                <w:szCs w:val="20"/>
+                <w:lang w:eastAsia="nl-BE"/>
+              </w:rPr>
+            </w:pPr>
+            <w:moveFromRangeStart w:id="83" w:author="Ian Hussey" w:date="2020-08-25T18:19:00Z" w:name="move49271995"/>
+            <w:moveFrom w:id="84" w:author="Ian Hussey" w:date="2020-08-25T18:19:00Z">
+              <w:r>
+                <w:rPr>
+                  <w:rFonts w:ascii="Times New Roman" w:eastAsia="Times New Roman" w:hAnsi="Times New Roman" w:cs="Times New Roman"/>
+                  <w:sz w:val="20"/>
+                  <w:szCs w:val="20"/>
+                  <w:lang w:eastAsia="nl-BE"/>
+                </w:rPr>
+                <w:t>E</w:t>
+              </w:r>
+              <w:r>
+                <w:rPr>
+                  <w:rFonts w:ascii="Times New Roman" w:eastAsia="Times New Roman" w:hAnsi="Times New Roman" w:cs="Times New Roman"/>
+                  <w:sz w:val="20"/>
+                  <w:szCs w:val="20"/>
+                  <w:lang w:eastAsia="nl-BE"/>
+                </w:rPr>
+                <w:t>xperiment</w:t>
+              </w:r>
+            </w:moveFrom>
+          </w:p>
+        </w:tc>
+        <w:tc>
+          <w:tcPr>
+            <w:tcW w:w="0" w:type="auto"/>
+            <w:hideMark/>
+          </w:tcPr>
+          <w:p>
+            <w:pPr>
+              <w:spacing w:after="270"/>
+              <w:jc w:val="center"/>
+              <w:cnfStyle w:val="100000000000" w:firstRow="1" w:lastRow="0" w:firstColumn="0" w:lastColumn="0" w:oddVBand="0" w:evenVBand="0" w:oddHBand="0" w:evenHBand="0" w:firstRowFirstColumn="0" w:firstRowLastColumn="0" w:lastRowFirstColumn="0" w:lastRowLastColumn="0"/>
+              <w:rPr>
+                <w:moveFrom w:id="85" w:author="Ian Hussey" w:date="2020-08-25T18:19:00Z"/>
+                <w:rFonts w:ascii="Times New Roman" w:eastAsia="Times New Roman" w:hAnsi="Times New Roman" w:cs="Times New Roman"/>
+                <w:sz w:val="20"/>
+                <w:szCs w:val="20"/>
+                <w:lang w:eastAsia="nl-BE"/>
+              </w:rPr>
+            </w:pPr>
+            <w:moveFrom w:id="86" w:author="Ian Hussey" w:date="2020-08-25T18:19:00Z">
+              <w:r>
+                <w:rPr>
+                  <w:rFonts w:ascii="Times New Roman" w:eastAsia="Times New Roman" w:hAnsi="Times New Roman" w:cs="Times New Roman"/>
+                  <w:sz w:val="20"/>
+                  <w:szCs w:val="20"/>
+                  <w:lang w:eastAsia="nl-BE"/>
+                </w:rPr>
+                <w:t>Participants with complete data</w:t>
+              </w:r>
+            </w:moveFrom>
+          </w:p>
+        </w:tc>
+        <w:tc>
+          <w:tcPr>
+            <w:tcW w:w="0" w:type="auto"/>
+            <w:hideMark/>
+          </w:tcPr>
+          <w:p>
+            <w:pPr>
+              <w:spacing w:after="270"/>
+              <w:jc w:val="center"/>
+              <w:cnfStyle w:val="100000000000" w:firstRow="1" w:lastRow="0" w:firstColumn="0" w:lastColumn="0" w:oddVBand="0" w:evenVBand="0" w:oddHBand="0" w:evenHBand="0" w:firstRowFirstColumn="0" w:firstRowLastColumn="0" w:lastRowFirstColumn="0" w:lastRowLastColumn="0"/>
+              <w:rPr>
+                <w:moveFrom w:id="87" w:author="Ian Hussey" w:date="2020-08-25T18:19:00Z"/>
+                <w:rFonts w:ascii="Times New Roman" w:eastAsia="Times New Roman" w:hAnsi="Times New Roman" w:cs="Times New Roman"/>
+                <w:sz w:val="20"/>
+                <w:szCs w:val="20"/>
+                <w:lang w:val="en-US" w:eastAsia="nl-BE"/>
+              </w:rPr>
+            </w:pPr>
+            <w:moveFrom w:id="88" w:author="Ian Hussey" w:date="2020-08-25T18:19:00Z">
+              <w:r>
+                <w:rPr>
+                  <w:rFonts w:ascii="Times New Roman" w:eastAsia="Times New Roman" w:hAnsi="Times New Roman" w:cs="Times New Roman"/>
+                  <w:sz w:val="20"/>
+                  <w:szCs w:val="20"/>
+                  <w:lang w:val="en-US" w:eastAsia="nl-BE"/>
+                </w:rPr>
+                <w:t>Participants subsequently excluded because they failed training or testing</w:t>
+              </w:r>
+            </w:moveFrom>
+          </w:p>
+        </w:tc>
+        <w:tc>
+          <w:tcPr>
+            <w:tcW w:w="0" w:type="auto"/>
+            <w:hideMark/>
+          </w:tcPr>
+          <w:p>
+            <w:pPr>
+              <w:spacing w:after="270"/>
+              <w:jc w:val="center"/>
+              <w:cnfStyle w:val="100000000000" w:firstRow="1" w:lastRow="0" w:firstColumn="0" w:lastColumn="0" w:oddVBand="0" w:evenVBand="0" w:oddHBand="0" w:evenHBand="0" w:firstRowFirstColumn="0" w:firstRowLastColumn="0" w:lastRowFirstColumn="0" w:lastRowLastColumn="0"/>
+              <w:rPr>
+                <w:moveFrom w:id="89" w:author="Ian Hussey" w:date="2020-08-25T18:19:00Z"/>
+                <w:rFonts w:ascii="Times New Roman" w:eastAsia="Times New Roman" w:hAnsi="Times New Roman" w:cs="Times New Roman"/>
+                <w:sz w:val="20"/>
+                <w:szCs w:val="20"/>
+                <w:lang w:eastAsia="nl-BE"/>
+              </w:rPr>
+            </w:pPr>
+            <w:moveFrom w:id="90" w:author="Ian Hussey" w:date="2020-08-25T18:19:00Z">
+              <w:r>
+                <w:rPr>
+                  <w:rFonts w:ascii="Times New Roman" w:eastAsia="Times New Roman" w:hAnsi="Times New Roman" w:cs="Times New Roman"/>
+                  <w:sz w:val="20"/>
+                  <w:szCs w:val="20"/>
+                  <w:lang w:eastAsia="nl-BE"/>
+                </w:rPr>
+                <w:t>% Excluded</w:t>
+              </w:r>
+            </w:moveFrom>
+          </w:p>
+        </w:tc>
+      </w:tr>
+      <w:tr>
+        <w:trPr>
+          <w:cnfStyle w:val="000000100000" w:firstRow="0" w:lastRow="0" w:firstColumn="0" w:lastColumn="0" w:oddVBand="0" w:evenVBand="0" w:oddHBand="1" w:evenHBand="0" w:firstRowFirstColumn="0" w:firstRowLastColumn="0" w:lastRowFirstColumn="0" w:lastRowLastColumn="0"/>
+        </w:trPr>
+        <w:tc>
+          <w:tcPr>
+            <w:cnfStyle w:val="001000000000" w:firstRow="0" w:lastRow="0" w:firstColumn="1" w:lastColumn="0" w:oddVBand="0" w:evenVBand="0" w:oddHBand="0" w:evenHBand="0" w:firstRowFirstColumn="0" w:firstRowLastColumn="0" w:lastRowFirstColumn="0" w:lastRowLastColumn="0"/>
+            <w:tcW w:w="0" w:type="auto"/>
+            <w:hideMark/>
+          </w:tcPr>
+          <w:p>
+            <w:pPr>
+              <w:spacing w:after="270"/>
+              <w:jc w:val="center"/>
+              <w:rPr>
+                <w:moveFrom w:id="91" w:author="Ian Hussey" w:date="2020-08-25T18:19:00Z"/>
+                <w:rFonts w:ascii="Times New Roman" w:eastAsia="Times New Roman" w:hAnsi="Times New Roman" w:cs="Times New Roman"/>
+                <w:sz w:val="20"/>
+                <w:szCs w:val="20"/>
+                <w:lang w:eastAsia="nl-BE"/>
+              </w:rPr>
+            </w:pPr>
+            <w:moveFrom w:id="92" w:author="Ian Hussey" w:date="2020-08-25T18:19:00Z">
+              <w:r>
+                <w:rPr>
+                  <w:rFonts w:ascii="Times New Roman" w:eastAsia="Times New Roman" w:hAnsi="Times New Roman" w:cs="Times New Roman"/>
+                  <w:sz w:val="20"/>
+                  <w:szCs w:val="20"/>
+                  <w:lang w:eastAsia="nl-BE"/>
+                </w:rPr>
+                <w:t>1</w:t>
+              </w:r>
+            </w:moveFrom>
+          </w:p>
+        </w:tc>
+        <w:tc>
+          <w:tcPr>
+            <w:tcW w:w="0" w:type="auto"/>
+            <w:hideMark/>
+          </w:tcPr>
+          <w:p>
+            <w:pPr>
+              <w:spacing w:after="270"/>
+              <w:jc w:val="center"/>
+              <w:cnfStyle w:val="000000100000" w:firstRow="0" w:lastRow="0" w:firstColumn="0" w:lastColumn="0" w:oddVBand="0" w:evenVBand="0" w:oddHBand="1" w:evenHBand="0" w:firstRowFirstColumn="0" w:firstRowLastColumn="0" w:lastRowFirstColumn="0" w:lastRowLastColumn="0"/>
+              <w:rPr>
+                <w:moveFrom w:id="93" w:author="Ian Hussey" w:date="2020-08-25T18:19:00Z"/>
+                <w:rFonts w:ascii="Times New Roman" w:eastAsia="Times New Roman" w:hAnsi="Times New Roman" w:cs="Times New Roman"/>
+                <w:sz w:val="20"/>
+                <w:szCs w:val="20"/>
+                <w:lang w:eastAsia="nl-BE"/>
+              </w:rPr>
+            </w:pPr>
+            <w:moveFrom w:id="94" w:author="Ian Hussey" w:date="2020-08-25T18:19:00Z">
+              <w:r>
+                <w:rPr>
+                  <w:rFonts w:ascii="Times New Roman" w:eastAsia="Times New Roman" w:hAnsi="Times New Roman" w:cs="Times New Roman"/>
+                  <w:sz w:val="20"/>
+                  <w:szCs w:val="20"/>
+                  <w:lang w:eastAsia="nl-BE"/>
+                </w:rPr>
+                <w:t>97</w:t>
+              </w:r>
+            </w:moveFrom>
+          </w:p>
+        </w:tc>
+        <w:tc>
+          <w:tcPr>
+            <w:tcW w:w="0" w:type="auto"/>
+            <w:hideMark/>
+          </w:tcPr>
+          <w:p>
+            <w:pPr>
+              <w:spacing w:after="270"/>
+              <w:jc w:val="center"/>
+              <w:cnfStyle w:val="000000100000" w:firstRow="0" w:lastRow="0" w:firstColumn="0" w:lastColumn="0" w:oddVBand="0" w:evenVBand="0" w:oddHBand="1" w:evenHBand="0" w:firstRowFirstColumn="0" w:firstRowLastColumn="0" w:lastRowFirstColumn="0" w:lastRowLastColumn="0"/>
+              <w:rPr>
+                <w:moveFrom w:id="95" w:author="Ian Hussey" w:date="2020-08-25T18:19:00Z"/>
+                <w:rFonts w:ascii="Times New Roman" w:eastAsia="Times New Roman" w:hAnsi="Times New Roman" w:cs="Times New Roman"/>
+                <w:sz w:val="20"/>
+                <w:szCs w:val="20"/>
+                <w:lang w:eastAsia="nl-BE"/>
+              </w:rPr>
+            </w:pPr>
+            <w:moveFrom w:id="96" w:author="Ian Hussey" w:date="2020-08-25T18:19:00Z">
+              <w:r>
+                <w:rPr>
+                  <w:rFonts w:ascii="Times New Roman" w:eastAsia="Times New Roman" w:hAnsi="Times New Roman" w:cs="Times New Roman"/>
+                  <w:sz w:val="20"/>
+                  <w:szCs w:val="20"/>
+                  <w:lang w:eastAsia="nl-BE"/>
+                </w:rPr>
+                <w:t>22</w:t>
+              </w:r>
+            </w:moveFrom>
+          </w:p>
+        </w:tc>
+        <w:tc>
+          <w:tcPr>
+            <w:tcW w:w="0" w:type="auto"/>
+            <w:hideMark/>
+          </w:tcPr>
+          <w:p>
+            <w:pPr>
+              <w:spacing w:after="270"/>
+              <w:jc w:val="center"/>
+              <w:cnfStyle w:val="000000100000" w:firstRow="0" w:lastRow="0" w:firstColumn="0" w:lastColumn="0" w:oddVBand="0" w:evenVBand="0" w:oddHBand="1" w:evenHBand="0" w:firstRowFirstColumn="0" w:firstRowLastColumn="0" w:lastRowFirstColumn="0" w:lastRowLastColumn="0"/>
+              <w:rPr>
+                <w:moveFrom w:id="97" w:author="Ian Hussey" w:date="2020-08-25T18:19:00Z"/>
+                <w:rFonts w:ascii="Times New Roman" w:eastAsia="Times New Roman" w:hAnsi="Times New Roman" w:cs="Times New Roman"/>
+                <w:sz w:val="20"/>
+                <w:szCs w:val="20"/>
+                <w:lang w:eastAsia="nl-BE"/>
+              </w:rPr>
+            </w:pPr>
+            <w:moveFrom w:id="98" w:author="Ian Hussey" w:date="2020-08-25T18:19:00Z">
+              <w:r>
+                <w:rPr>
+                  <w:rFonts w:ascii="Times New Roman" w:eastAsia="Times New Roman" w:hAnsi="Times New Roman" w:cs="Times New Roman"/>
+                  <w:sz w:val="20"/>
+                  <w:szCs w:val="20"/>
+                  <w:lang w:eastAsia="nl-BE"/>
+                </w:rPr>
+                <w:t>22.7</w:t>
+              </w:r>
+            </w:moveFrom>
+          </w:p>
+        </w:tc>
+      </w:tr>
+      <w:tr>
+        <w:tc>
+          <w:tcPr>
+            <w:cnfStyle w:val="001000000000" w:firstRow="0" w:lastRow="0" w:firstColumn="1" w:lastColumn="0" w:oddVBand="0" w:evenVBand="0" w:oddHBand="0" w:evenHBand="0" w:firstRowFirstColumn="0" w:firstRowLastColumn="0" w:lastRowFirstColumn="0" w:lastRowLastColumn="0"/>
+            <w:tcW w:w="0" w:type="auto"/>
+            <w:hideMark/>
+          </w:tcPr>
+          <w:p>
+            <w:pPr>
+              <w:spacing w:after="270"/>
+              <w:jc w:val="center"/>
+              <w:rPr>
+                <w:moveFrom w:id="99" w:author="Ian Hussey" w:date="2020-08-25T18:19:00Z"/>
+                <w:rFonts w:ascii="Times New Roman" w:eastAsia="Times New Roman" w:hAnsi="Times New Roman" w:cs="Times New Roman"/>
+                <w:sz w:val="20"/>
+                <w:szCs w:val="20"/>
+                <w:lang w:eastAsia="nl-BE"/>
+              </w:rPr>
+            </w:pPr>
+            <w:moveFrom w:id="100" w:author="Ian Hussey" w:date="2020-08-25T18:19:00Z">
+              <w:r>
+                <w:rPr>
+                  <w:rFonts w:ascii="Times New Roman" w:eastAsia="Times New Roman" w:hAnsi="Times New Roman" w:cs="Times New Roman"/>
+                  <w:sz w:val="20"/>
+                  <w:szCs w:val="20"/>
+                  <w:lang w:eastAsia="nl-BE"/>
+                </w:rPr>
+                <w:t>2</w:t>
+              </w:r>
+            </w:moveFrom>
+          </w:p>
+        </w:tc>
+        <w:tc>
+          <w:tcPr>
+            <w:tcW w:w="0" w:type="auto"/>
+            <w:hideMark/>
+          </w:tcPr>
+          <w:p>
+            <w:pPr>
+              <w:spacing w:after="270"/>
+              <w:jc w:val="center"/>
+              <w:cnfStyle w:val="000000000000" w:firstRow="0" w:lastRow="0" w:firstColumn="0" w:lastColumn="0" w:oddVBand="0" w:evenVBand="0" w:oddHBand="0" w:evenHBand="0" w:firstRowFirstColumn="0" w:firstRowLastColumn="0" w:lastRowFirstColumn="0" w:lastRowLastColumn="0"/>
+              <w:rPr>
+                <w:moveFrom w:id="101" w:author="Ian Hussey" w:date="2020-08-25T18:19:00Z"/>
+                <w:rFonts w:ascii="Times New Roman" w:eastAsia="Times New Roman" w:hAnsi="Times New Roman" w:cs="Times New Roman"/>
+                <w:sz w:val="20"/>
+                <w:szCs w:val="20"/>
+                <w:lang w:eastAsia="nl-BE"/>
+              </w:rPr>
+            </w:pPr>
+            <w:moveFrom w:id="102" w:author="Ian Hussey" w:date="2020-08-25T18:19:00Z">
+              <w:r>
+                <w:rPr>
+                  <w:rFonts w:ascii="Times New Roman" w:eastAsia="Times New Roman" w:hAnsi="Times New Roman" w:cs="Times New Roman"/>
+                  <w:sz w:val="20"/>
+                  <w:szCs w:val="20"/>
+                  <w:lang w:eastAsia="nl-BE"/>
+                </w:rPr>
+                <w:t>94</w:t>
+              </w:r>
+            </w:moveFrom>
+          </w:p>
+        </w:tc>
+        <w:tc>
+          <w:tcPr>
+            <w:tcW w:w="0" w:type="auto"/>
+            <w:hideMark/>
+          </w:tcPr>
+          <w:p>
+            <w:pPr>
+              <w:spacing w:after="270"/>
+              <w:jc w:val="center"/>
+              <w:cnfStyle w:val="000000000000" w:firstRow="0" w:lastRow="0" w:firstColumn="0" w:lastColumn="0" w:oddVBand="0" w:evenVBand="0" w:oddHBand="0" w:evenHBand="0" w:firstRowFirstColumn="0" w:firstRowLastColumn="0" w:lastRowFirstColumn="0" w:lastRowLastColumn="0"/>
+              <w:rPr>
+                <w:moveFrom w:id="103" w:author="Ian Hussey" w:date="2020-08-25T18:19:00Z"/>
+                <w:rFonts w:ascii="Times New Roman" w:eastAsia="Times New Roman" w:hAnsi="Times New Roman" w:cs="Times New Roman"/>
+                <w:sz w:val="20"/>
+                <w:szCs w:val="20"/>
+                <w:lang w:eastAsia="nl-BE"/>
+              </w:rPr>
+            </w:pPr>
+            <w:moveFrom w:id="104" w:author="Ian Hussey" w:date="2020-08-25T18:19:00Z">
+              <w:r>
+                <w:rPr>
+                  <w:rFonts w:ascii="Times New Roman" w:eastAsia="Times New Roman" w:hAnsi="Times New Roman" w:cs="Times New Roman"/>
+                  <w:sz w:val="20"/>
+                  <w:szCs w:val="20"/>
+                  <w:lang w:eastAsia="nl-BE"/>
+                </w:rPr>
+                <w:t>15</w:t>
+              </w:r>
+            </w:moveFrom>
+          </w:p>
+        </w:tc>
+        <w:tc>
+          <w:tcPr>
+            <w:tcW w:w="0" w:type="auto"/>
+            <w:hideMark/>
+          </w:tcPr>
+          <w:p>
+            <w:pPr>
+              <w:spacing w:after="270"/>
+              <w:jc w:val="center"/>
+              <w:cnfStyle w:val="000000000000" w:firstRow="0" w:lastRow="0" w:firstColumn="0" w:lastColumn="0" w:oddVBand="0" w:evenVBand="0" w:oddHBand="0" w:evenHBand="0" w:firstRowFirstColumn="0" w:firstRowLastColumn="0" w:lastRowFirstColumn="0" w:lastRowLastColumn="0"/>
+              <w:rPr>
+                <w:moveFrom w:id="105" w:author="Ian Hussey" w:date="2020-08-25T18:19:00Z"/>
+                <w:rFonts w:ascii="Times New Roman" w:eastAsia="Times New Roman" w:hAnsi="Times New Roman" w:cs="Times New Roman"/>
+                <w:sz w:val="20"/>
+                <w:szCs w:val="20"/>
+                <w:lang w:eastAsia="nl-BE"/>
+              </w:rPr>
+            </w:pPr>
+            <w:moveFrom w:id="106" w:author="Ian Hussey" w:date="2020-08-25T18:19:00Z">
+              <w:r>
+                <w:rPr>
+                  <w:rFonts w:ascii="Times New Roman" w:eastAsia="Times New Roman" w:hAnsi="Times New Roman" w:cs="Times New Roman"/>
+                  <w:sz w:val="20"/>
+                  <w:szCs w:val="20"/>
+                  <w:lang w:eastAsia="nl-BE"/>
+                </w:rPr>
+                <w:t>16.0</w:t>
+              </w:r>
+            </w:moveFrom>
+          </w:p>
+        </w:tc>
+      </w:tr>
+      <w:tr>
+        <w:trPr>
+          <w:cnfStyle w:val="000000100000" w:firstRow="0" w:lastRow="0" w:firstColumn="0" w:lastColumn="0" w:oddVBand="0" w:evenVBand="0" w:oddHBand="1" w:evenHBand="0" w:firstRowFirstColumn="0" w:firstRowLastColumn="0" w:lastRowFirstColumn="0" w:lastRowLastColumn="0"/>
+        </w:trPr>
+        <w:tc>
+          <w:tcPr>
+            <w:cnfStyle w:val="001000000000" w:firstRow="0" w:lastRow="0" w:firstColumn="1" w:lastColumn="0" w:oddVBand="0" w:evenVBand="0" w:oddHBand="0" w:evenHBand="0" w:firstRowFirstColumn="0" w:firstRowLastColumn="0" w:lastRowFirstColumn="0" w:lastRowLastColumn="0"/>
+            <w:tcW w:w="0" w:type="auto"/>
+            <w:hideMark/>
+          </w:tcPr>
+          <w:p>
+            <w:pPr>
+              <w:spacing w:after="270"/>
+              <w:jc w:val="center"/>
+              <w:rPr>
+                <w:moveFrom w:id="107" w:author="Ian Hussey" w:date="2020-08-25T18:19:00Z"/>
+                <w:rFonts w:ascii="Times New Roman" w:eastAsia="Times New Roman" w:hAnsi="Times New Roman" w:cs="Times New Roman"/>
+                <w:sz w:val="20"/>
+                <w:szCs w:val="20"/>
+                <w:lang w:eastAsia="nl-BE"/>
+              </w:rPr>
+            </w:pPr>
+            <w:moveFrom w:id="108" w:author="Ian Hussey" w:date="2020-08-25T18:19:00Z">
+              <w:r>
+                <w:rPr>
+                  <w:rFonts w:ascii="Times New Roman" w:eastAsia="Times New Roman" w:hAnsi="Times New Roman" w:cs="Times New Roman"/>
+                  <w:sz w:val="20"/>
+                  <w:szCs w:val="20"/>
+                  <w:lang w:eastAsia="nl-BE"/>
+                </w:rPr>
+                <w:t>3</w:t>
+              </w:r>
+            </w:moveFrom>
+          </w:p>
+        </w:tc>
+        <w:tc>
+          <w:tcPr>
+            <w:tcW w:w="0" w:type="auto"/>
+            <w:hideMark/>
+          </w:tcPr>
+          <w:p>
+            <w:pPr>
+              <w:spacing w:after="270"/>
+              <w:jc w:val="center"/>
+              <w:cnfStyle w:val="000000100000" w:firstRow="0" w:lastRow="0" w:firstColumn="0" w:lastColumn="0" w:oddVBand="0" w:evenVBand="0" w:oddHBand="1" w:evenHBand="0" w:firstRowFirstColumn="0" w:firstRowLastColumn="0" w:lastRowFirstColumn="0" w:lastRowLastColumn="0"/>
+              <w:rPr>
+                <w:moveFrom w:id="109" w:author="Ian Hussey" w:date="2020-08-25T18:19:00Z"/>
+                <w:rFonts w:ascii="Times New Roman" w:eastAsia="Times New Roman" w:hAnsi="Times New Roman" w:cs="Times New Roman"/>
+                <w:sz w:val="20"/>
+                <w:szCs w:val="20"/>
+                <w:lang w:eastAsia="nl-BE"/>
+              </w:rPr>
+            </w:pPr>
+            <w:moveFrom w:id="110" w:author="Ian Hussey" w:date="2020-08-25T18:19:00Z">
+              <w:r>
+                <w:rPr>
+                  <w:rFonts w:ascii="Times New Roman" w:eastAsia="Times New Roman" w:hAnsi="Times New Roman" w:cs="Times New Roman"/>
+                  <w:sz w:val="20"/>
+                  <w:szCs w:val="20"/>
+                  <w:lang w:eastAsia="nl-BE"/>
+                </w:rPr>
+                <w:t>95</w:t>
+              </w:r>
+            </w:moveFrom>
+          </w:p>
+        </w:tc>
+        <w:tc>
+          <w:tcPr>
+            <w:tcW w:w="0" w:type="auto"/>
+            <w:hideMark/>
+          </w:tcPr>
+          <w:p>
+            <w:pPr>
+              <w:spacing w:after="270"/>
+              <w:jc w:val="center"/>
+              <w:cnfStyle w:val="000000100000" w:firstRow="0" w:lastRow="0" w:firstColumn="0" w:lastColumn="0" w:oddVBand="0" w:evenVBand="0" w:oddHBand="1" w:evenHBand="0" w:firstRowFirstColumn="0" w:firstRowLastColumn="0" w:lastRowFirstColumn="0" w:lastRowLastColumn="0"/>
+              <w:rPr>
+                <w:moveFrom w:id="111" w:author="Ian Hussey" w:date="2020-08-25T18:19:00Z"/>
+                <w:rFonts w:ascii="Times New Roman" w:eastAsia="Times New Roman" w:hAnsi="Times New Roman" w:cs="Times New Roman"/>
+                <w:sz w:val="20"/>
+                <w:szCs w:val="20"/>
+                <w:lang w:eastAsia="nl-BE"/>
+              </w:rPr>
+            </w:pPr>
+            <w:moveFrom w:id="112" w:author="Ian Hussey" w:date="2020-08-25T18:19:00Z">
+              <w:r>
+                <w:rPr>
+                  <w:rFonts w:ascii="Times New Roman" w:eastAsia="Times New Roman" w:hAnsi="Times New Roman" w:cs="Times New Roman"/>
+                  <w:sz w:val="20"/>
+                  <w:szCs w:val="20"/>
+                  <w:lang w:eastAsia="nl-BE"/>
+                </w:rPr>
+                <w:t>23</w:t>
+              </w:r>
+            </w:moveFrom>
+          </w:p>
+        </w:tc>
+        <w:tc>
+          <w:tcPr>
+            <w:tcW w:w="0" w:type="auto"/>
+            <w:hideMark/>
+          </w:tcPr>
+          <w:p>
+            <w:pPr>
+              <w:spacing w:after="270"/>
+              <w:jc w:val="center"/>
+              <w:cnfStyle w:val="000000100000" w:firstRow="0" w:lastRow="0" w:firstColumn="0" w:lastColumn="0" w:oddVBand="0" w:evenVBand="0" w:oddHBand="1" w:evenHBand="0" w:firstRowFirstColumn="0" w:firstRowLastColumn="0" w:lastRowFirstColumn="0" w:lastRowLastColumn="0"/>
+              <w:rPr>
+                <w:moveFrom w:id="113" w:author="Ian Hussey" w:date="2020-08-25T18:19:00Z"/>
+                <w:rFonts w:ascii="Times New Roman" w:eastAsia="Times New Roman" w:hAnsi="Times New Roman" w:cs="Times New Roman"/>
+                <w:sz w:val="20"/>
+                <w:szCs w:val="20"/>
+                <w:lang w:eastAsia="nl-BE"/>
+              </w:rPr>
+            </w:pPr>
+            <w:moveFrom w:id="114" w:author="Ian Hussey" w:date="2020-08-25T18:19:00Z">
+              <w:r>
+                <w:rPr>
+                  <w:rFonts w:ascii="Times New Roman" w:eastAsia="Times New Roman" w:hAnsi="Times New Roman" w:cs="Times New Roman"/>
+                  <w:sz w:val="20"/>
+                  <w:szCs w:val="20"/>
+                  <w:lang w:eastAsia="nl-BE"/>
+                </w:rPr>
+                <w:t>24.2</w:t>
+              </w:r>
+            </w:moveFrom>
+          </w:p>
+        </w:tc>
+      </w:tr>
+      <w:tr>
+        <w:tc>
+          <w:tcPr>
+            <w:cnfStyle w:val="001000000000" w:firstRow="0" w:lastRow="0" w:firstColumn="1" w:lastColumn="0" w:oddVBand="0" w:evenVBand="0" w:oddHBand="0" w:evenHBand="0" w:firstRowFirstColumn="0" w:firstRowLastColumn="0" w:lastRowFirstColumn="0" w:lastRowLastColumn="0"/>
+            <w:tcW w:w="0" w:type="auto"/>
+            <w:hideMark/>
+          </w:tcPr>
+          <w:p>
+            <w:pPr>
+              <w:spacing w:after="270"/>
+              <w:jc w:val="center"/>
+              <w:rPr>
+                <w:moveFrom w:id="115" w:author="Ian Hussey" w:date="2020-08-25T18:19:00Z"/>
+                <w:rFonts w:ascii="Times New Roman" w:eastAsia="Times New Roman" w:hAnsi="Times New Roman" w:cs="Times New Roman"/>
+                <w:sz w:val="20"/>
+                <w:szCs w:val="20"/>
+                <w:lang w:eastAsia="nl-BE"/>
+              </w:rPr>
+            </w:pPr>
+            <w:moveFrom w:id="116" w:author="Ian Hussey" w:date="2020-08-25T18:19:00Z">
+              <w:r>
+                <w:rPr>
+                  <w:rFonts w:ascii="Times New Roman" w:eastAsia="Times New Roman" w:hAnsi="Times New Roman" w:cs="Times New Roman"/>
+                  <w:sz w:val="20"/>
+                  <w:szCs w:val="20"/>
+                  <w:lang w:eastAsia="nl-BE"/>
+                </w:rPr>
+                <w:t>4</w:t>
+              </w:r>
+            </w:moveFrom>
+          </w:p>
+        </w:tc>
+        <w:tc>
+          <w:tcPr>
+            <w:tcW w:w="0" w:type="auto"/>
+            <w:hideMark/>
+          </w:tcPr>
+          <w:p>
+            <w:pPr>
+              <w:spacing w:after="270"/>
+              <w:jc w:val="center"/>
+              <w:cnfStyle w:val="000000000000" w:firstRow="0" w:lastRow="0" w:firstColumn="0" w:lastColumn="0" w:oddVBand="0" w:evenVBand="0" w:oddHBand="0" w:evenHBand="0" w:firstRowFirstColumn="0" w:firstRowLastColumn="0" w:lastRowFirstColumn="0" w:lastRowLastColumn="0"/>
+              <w:rPr>
+                <w:moveFrom w:id="117" w:author="Ian Hussey" w:date="2020-08-25T18:19:00Z"/>
+                <w:rFonts w:ascii="Times New Roman" w:eastAsia="Times New Roman" w:hAnsi="Times New Roman" w:cs="Times New Roman"/>
+                <w:sz w:val="20"/>
+                <w:szCs w:val="20"/>
+                <w:lang w:eastAsia="nl-BE"/>
+              </w:rPr>
+            </w:pPr>
+            <w:moveFrom w:id="118" w:author="Ian Hussey" w:date="2020-08-25T18:19:00Z">
+              <w:r>
+                <w:rPr>
+                  <w:rFonts w:ascii="Times New Roman" w:eastAsia="Times New Roman" w:hAnsi="Times New Roman" w:cs="Times New Roman"/>
+                  <w:sz w:val="20"/>
+                  <w:szCs w:val="20"/>
+                  <w:lang w:eastAsia="nl-BE"/>
+                </w:rPr>
+                <w:t>98</w:t>
+              </w:r>
+            </w:moveFrom>
+          </w:p>
+        </w:tc>
+        <w:tc>
+          <w:tcPr>
+            <w:tcW w:w="0" w:type="auto"/>
+            <w:hideMark/>
+          </w:tcPr>
+          <w:p>
+            <w:pPr>
+              <w:spacing w:after="270"/>
+              <w:jc w:val="center"/>
+              <w:cnfStyle w:val="000000000000" w:firstRow="0" w:lastRow="0" w:firstColumn="0" w:lastColumn="0" w:oddVBand="0" w:evenVBand="0" w:oddHBand="0" w:evenHBand="0" w:firstRowFirstColumn="0" w:firstRowLastColumn="0" w:lastRowFirstColumn="0" w:lastRowLastColumn="0"/>
+              <w:rPr>
+                <w:moveFrom w:id="119" w:author="Ian Hussey" w:date="2020-08-25T18:19:00Z"/>
+                <w:rFonts w:ascii="Times New Roman" w:eastAsia="Times New Roman" w:hAnsi="Times New Roman" w:cs="Times New Roman"/>
+                <w:sz w:val="20"/>
+                <w:szCs w:val="20"/>
+                <w:lang w:eastAsia="nl-BE"/>
+              </w:rPr>
+            </w:pPr>
+            <w:moveFrom w:id="120" w:author="Ian Hussey" w:date="2020-08-25T18:19:00Z">
+              <w:r>
+                <w:rPr>
+                  <w:rFonts w:ascii="Times New Roman" w:eastAsia="Times New Roman" w:hAnsi="Times New Roman" w:cs="Times New Roman"/>
+                  <w:sz w:val="20"/>
+                  <w:szCs w:val="20"/>
+                  <w:lang w:eastAsia="nl-BE"/>
+                </w:rPr>
+                <w:t>20</w:t>
+              </w:r>
+            </w:moveFrom>
+          </w:p>
+        </w:tc>
+        <w:tc>
+          <w:tcPr>
+            <w:tcW w:w="0" w:type="auto"/>
+            <w:hideMark/>
+          </w:tcPr>
+          <w:p>
+            <w:pPr>
+              <w:spacing w:after="270"/>
+              <w:jc w:val="center"/>
+              <w:cnfStyle w:val="000000000000" w:firstRow="0" w:lastRow="0" w:firstColumn="0" w:lastColumn="0" w:oddVBand="0" w:evenVBand="0" w:oddHBand="0" w:evenHBand="0" w:firstRowFirstColumn="0" w:firstRowLastColumn="0" w:lastRowFirstColumn="0" w:lastRowLastColumn="0"/>
+              <w:rPr>
+                <w:moveFrom w:id="121" w:author="Ian Hussey" w:date="2020-08-25T18:19:00Z"/>
+                <w:rFonts w:ascii="Times New Roman" w:eastAsia="Times New Roman" w:hAnsi="Times New Roman" w:cs="Times New Roman"/>
+                <w:sz w:val="20"/>
+                <w:szCs w:val="20"/>
+                <w:lang w:eastAsia="nl-BE"/>
+              </w:rPr>
+            </w:pPr>
+            <w:moveFrom w:id="122" w:author="Ian Hussey" w:date="2020-08-25T18:19:00Z">
+              <w:r>
+                <w:rPr>
+                  <w:rFonts w:ascii="Times New Roman" w:eastAsia="Times New Roman" w:hAnsi="Times New Roman" w:cs="Times New Roman"/>
+                  <w:sz w:val="20"/>
+                  <w:szCs w:val="20"/>
+                  <w:lang w:eastAsia="nl-BE"/>
+                </w:rPr>
+                <w:t>20.4</w:t>
+              </w:r>
+            </w:moveFrom>
+          </w:p>
+        </w:tc>
+      </w:tr>
+      <w:tr>
+        <w:trPr>
+          <w:cnfStyle w:val="000000100000" w:firstRow="0" w:lastRow="0" w:firstColumn="0" w:lastColumn="0" w:oddVBand="0" w:evenVBand="0" w:oddHBand="1" w:evenHBand="0" w:firstRowFirstColumn="0" w:firstRowLastColumn="0" w:lastRowFirstColumn="0" w:lastRowLastColumn="0"/>
+        </w:trPr>
+        <w:tc>
+          <w:tcPr>
+            <w:cnfStyle w:val="001000000000" w:firstRow="0" w:lastRow="0" w:firstColumn="1" w:lastColumn="0" w:oddVBand="0" w:evenVBand="0" w:oddHBand="0" w:evenHBand="0" w:firstRowFirstColumn="0" w:firstRowLastColumn="0" w:lastRowFirstColumn="0" w:lastRowLastColumn="0"/>
+            <w:tcW w:w="0" w:type="auto"/>
+            <w:hideMark/>
+          </w:tcPr>
+          <w:p>
+            <w:pPr>
+              <w:spacing w:after="270"/>
+              <w:jc w:val="center"/>
+              <w:rPr>
+                <w:moveFrom w:id="123" w:author="Ian Hussey" w:date="2020-08-25T18:19:00Z"/>
+                <w:rFonts w:ascii="Times New Roman" w:eastAsia="Times New Roman" w:hAnsi="Times New Roman" w:cs="Times New Roman"/>
+                <w:sz w:val="20"/>
+                <w:szCs w:val="20"/>
+                <w:lang w:eastAsia="nl-BE"/>
+              </w:rPr>
+            </w:pPr>
+            <w:moveFrom w:id="124" w:author="Ian Hussey" w:date="2020-08-25T18:19:00Z">
+              <w:r>
+                <w:rPr>
+                  <w:rFonts w:ascii="Times New Roman" w:eastAsia="Times New Roman" w:hAnsi="Times New Roman" w:cs="Times New Roman"/>
+                  <w:sz w:val="20"/>
+                  <w:szCs w:val="20"/>
+                  <w:lang w:eastAsia="nl-BE"/>
+                </w:rPr>
+                <w:t>5</w:t>
+              </w:r>
+            </w:moveFrom>
+          </w:p>
+        </w:tc>
+        <w:tc>
+          <w:tcPr>
+            <w:tcW w:w="0" w:type="auto"/>
+            <w:hideMark/>
+          </w:tcPr>
+          <w:p>
+            <w:pPr>
+              <w:spacing w:after="270"/>
+              <w:jc w:val="center"/>
+              <w:cnfStyle w:val="000000100000" w:firstRow="0" w:lastRow="0" w:firstColumn="0" w:lastColumn="0" w:oddVBand="0" w:evenVBand="0" w:oddHBand="1" w:evenHBand="0" w:firstRowFirstColumn="0" w:firstRowLastColumn="0" w:lastRowFirstColumn="0" w:lastRowLastColumn="0"/>
+              <w:rPr>
+                <w:moveFrom w:id="125" w:author="Ian Hussey" w:date="2020-08-25T18:19:00Z"/>
+                <w:rFonts w:ascii="Times New Roman" w:eastAsia="Times New Roman" w:hAnsi="Times New Roman" w:cs="Times New Roman"/>
+                <w:sz w:val="20"/>
+                <w:szCs w:val="20"/>
+                <w:lang w:eastAsia="nl-BE"/>
+              </w:rPr>
+            </w:pPr>
+            <w:moveFrom w:id="126" w:author="Ian Hussey" w:date="2020-08-25T18:19:00Z">
+              <w:r>
+                <w:rPr>
+                  <w:rFonts w:ascii="Times New Roman" w:eastAsia="Times New Roman" w:hAnsi="Times New Roman" w:cs="Times New Roman"/>
+                  <w:sz w:val="20"/>
+                  <w:szCs w:val="20"/>
+                  <w:lang w:eastAsia="nl-BE"/>
+                </w:rPr>
+                <w:t>95</w:t>
+              </w:r>
+            </w:moveFrom>
+          </w:p>
+        </w:tc>
+        <w:tc>
+          <w:tcPr>
+            <w:tcW w:w="0" w:type="auto"/>
+            <w:hideMark/>
+          </w:tcPr>
+          <w:p>
+            <w:pPr>
+              <w:spacing w:after="270"/>
+              <w:jc w:val="center"/>
+              <w:cnfStyle w:val="000000100000" w:firstRow="0" w:lastRow="0" w:firstColumn="0" w:lastColumn="0" w:oddVBand="0" w:evenVBand="0" w:oddHBand="1" w:evenHBand="0" w:firstRowFirstColumn="0" w:firstRowLastColumn="0" w:lastRowFirstColumn="0" w:lastRowLastColumn="0"/>
+              <w:rPr>
+                <w:moveFrom w:id="127" w:author="Ian Hussey" w:date="2020-08-25T18:19:00Z"/>
+                <w:rFonts w:ascii="Times New Roman" w:eastAsia="Times New Roman" w:hAnsi="Times New Roman" w:cs="Times New Roman"/>
+                <w:sz w:val="20"/>
+                <w:szCs w:val="20"/>
+                <w:lang w:eastAsia="nl-BE"/>
+              </w:rPr>
+            </w:pPr>
+            <w:moveFrom w:id="128" w:author="Ian Hussey" w:date="2020-08-25T18:19:00Z">
+              <w:r>
+                <w:rPr>
+                  <w:rFonts w:ascii="Times New Roman" w:eastAsia="Times New Roman" w:hAnsi="Times New Roman" w:cs="Times New Roman"/>
+                  <w:sz w:val="20"/>
+                  <w:szCs w:val="20"/>
+                  <w:lang w:eastAsia="nl-BE"/>
+                </w:rPr>
+                <w:t>17</w:t>
+              </w:r>
+            </w:moveFrom>
+          </w:p>
+        </w:tc>
+        <w:tc>
+          <w:tcPr>
+            <w:tcW w:w="0" w:type="auto"/>
+            <w:hideMark/>
+          </w:tcPr>
+          <w:p>
+            <w:pPr>
+              <w:spacing w:after="270"/>
+              <w:jc w:val="center"/>
+              <w:cnfStyle w:val="000000100000" w:firstRow="0" w:lastRow="0" w:firstColumn="0" w:lastColumn="0" w:oddVBand="0" w:evenVBand="0" w:oddHBand="1" w:evenHBand="0" w:firstRowFirstColumn="0" w:firstRowLastColumn="0" w:lastRowFirstColumn="0" w:lastRowLastColumn="0"/>
+              <w:rPr>
+                <w:moveFrom w:id="129" w:author="Ian Hussey" w:date="2020-08-25T18:19:00Z"/>
+                <w:rFonts w:ascii="Times New Roman" w:eastAsia="Times New Roman" w:hAnsi="Times New Roman" w:cs="Times New Roman"/>
+                <w:sz w:val="20"/>
+                <w:szCs w:val="20"/>
+                <w:lang w:eastAsia="nl-BE"/>
+              </w:rPr>
+            </w:pPr>
+            <w:moveFrom w:id="130" w:author="Ian Hussey" w:date="2020-08-25T18:19:00Z">
+              <w:r>
+                <w:rPr>
+                  <w:rFonts w:ascii="Times New Roman" w:eastAsia="Times New Roman" w:hAnsi="Times New Roman" w:cs="Times New Roman"/>
+                  <w:sz w:val="20"/>
+                  <w:szCs w:val="20"/>
+                  <w:lang w:eastAsia="nl-BE"/>
+                </w:rPr>
+                <w:t>17.9</w:t>
+              </w:r>
+            </w:moveFrom>
+          </w:p>
+        </w:tc>
+      </w:tr>
+      <w:tr>
+        <w:tc>
+          <w:tcPr>
+            <w:cnfStyle w:val="001000000000" w:firstRow="0" w:lastRow="0" w:firstColumn="1" w:lastColumn="0" w:oddVBand="0" w:evenVBand="0" w:oddHBand="0" w:evenHBand="0" w:firstRowFirstColumn="0" w:firstRowLastColumn="0" w:lastRowFirstColumn="0" w:lastRowLastColumn="0"/>
+            <w:tcW w:w="0" w:type="auto"/>
+            <w:hideMark/>
+          </w:tcPr>
+          <w:p>
+            <w:pPr>
+              <w:spacing w:after="270"/>
+              <w:jc w:val="center"/>
+              <w:rPr>
+                <w:moveFrom w:id="131" w:author="Ian Hussey" w:date="2020-08-25T18:19:00Z"/>
+                <w:rFonts w:ascii="Times New Roman" w:eastAsia="Times New Roman" w:hAnsi="Times New Roman" w:cs="Times New Roman"/>
+                <w:sz w:val="20"/>
+                <w:szCs w:val="20"/>
+                <w:lang w:eastAsia="nl-BE"/>
+              </w:rPr>
+            </w:pPr>
+            <w:moveFrom w:id="132" w:author="Ian Hussey" w:date="2020-08-25T18:19:00Z">
+              <w:r>
+                <w:rPr>
+                  <w:rFonts w:ascii="Times New Roman" w:eastAsia="Times New Roman" w:hAnsi="Times New Roman" w:cs="Times New Roman"/>
+                  <w:sz w:val="20"/>
+                  <w:szCs w:val="20"/>
+                  <w:lang w:eastAsia="nl-BE"/>
+                </w:rPr>
+                <w:t>6</w:t>
+              </w:r>
+            </w:moveFrom>
+          </w:p>
+        </w:tc>
+        <w:tc>
+          <w:tcPr>
+            <w:tcW w:w="0" w:type="auto"/>
+            <w:hideMark/>
+          </w:tcPr>
+          <w:p>
+            <w:pPr>
+              <w:spacing w:after="270"/>
+              <w:jc w:val="center"/>
+              <w:cnfStyle w:val="000000000000" w:firstRow="0" w:lastRow="0" w:firstColumn="0" w:lastColumn="0" w:oddVBand="0" w:evenVBand="0" w:oddHBand="0" w:evenHBand="0" w:firstRowFirstColumn="0" w:firstRowLastColumn="0" w:lastRowFirstColumn="0" w:lastRowLastColumn="0"/>
+              <w:rPr>
+                <w:moveFrom w:id="133" w:author="Ian Hussey" w:date="2020-08-25T18:19:00Z"/>
+                <w:rFonts w:ascii="Times New Roman" w:eastAsia="Times New Roman" w:hAnsi="Times New Roman" w:cs="Times New Roman"/>
+                <w:sz w:val="20"/>
+                <w:szCs w:val="20"/>
+                <w:lang w:eastAsia="nl-BE"/>
+              </w:rPr>
+            </w:pPr>
+            <w:moveFrom w:id="134" w:author="Ian Hussey" w:date="2020-08-25T18:19:00Z">
+              <w:r>
+                <w:rPr>
+                  <w:rFonts w:ascii="Times New Roman" w:eastAsia="Times New Roman" w:hAnsi="Times New Roman" w:cs="Times New Roman"/>
+                  <w:sz w:val="20"/>
+                  <w:szCs w:val="20"/>
+                  <w:lang w:eastAsia="nl-BE"/>
+                </w:rPr>
+                <w:t>90</w:t>
+              </w:r>
+            </w:moveFrom>
+          </w:p>
+        </w:tc>
+        <w:tc>
+          <w:tcPr>
+            <w:tcW w:w="0" w:type="auto"/>
+            <w:hideMark/>
+          </w:tcPr>
+          <w:p>
+            <w:pPr>
+              <w:spacing w:after="270"/>
+              <w:jc w:val="center"/>
+              <w:cnfStyle w:val="000000000000" w:firstRow="0" w:lastRow="0" w:firstColumn="0" w:lastColumn="0" w:oddVBand="0" w:evenVBand="0" w:oddHBand="0" w:evenHBand="0" w:firstRowFirstColumn="0" w:firstRowLastColumn="0" w:lastRowFirstColumn="0" w:lastRowLastColumn="0"/>
+              <w:rPr>
+                <w:moveFrom w:id="135" w:author="Ian Hussey" w:date="2020-08-25T18:19:00Z"/>
+                <w:rFonts w:ascii="Times New Roman" w:eastAsia="Times New Roman" w:hAnsi="Times New Roman" w:cs="Times New Roman"/>
+                <w:sz w:val="20"/>
+                <w:szCs w:val="20"/>
+                <w:lang w:eastAsia="nl-BE"/>
+              </w:rPr>
+            </w:pPr>
+            <w:moveFrom w:id="136" w:author="Ian Hussey" w:date="2020-08-25T18:19:00Z">
+              <w:r>
+                <w:rPr>
+                  <w:rFonts w:ascii="Times New Roman" w:eastAsia="Times New Roman" w:hAnsi="Times New Roman" w:cs="Times New Roman"/>
+                  <w:sz w:val="20"/>
+                  <w:szCs w:val="20"/>
+                  <w:lang w:eastAsia="nl-BE"/>
+                </w:rPr>
+                <w:t>12</w:t>
+              </w:r>
+            </w:moveFrom>
+          </w:p>
+        </w:tc>
+        <w:tc>
+          <w:tcPr>
+            <w:tcW w:w="0" w:type="auto"/>
+            <w:hideMark/>
+          </w:tcPr>
+          <w:p>
+            <w:pPr>
+              <w:spacing w:after="270"/>
+              <w:jc w:val="center"/>
+              <w:cnfStyle w:val="000000000000" w:firstRow="0" w:lastRow="0" w:firstColumn="0" w:lastColumn="0" w:oddVBand="0" w:evenVBand="0" w:oddHBand="0" w:evenHBand="0" w:firstRowFirstColumn="0" w:firstRowLastColumn="0" w:lastRowFirstColumn="0" w:lastRowLastColumn="0"/>
+              <w:rPr>
+                <w:moveFrom w:id="137" w:author="Ian Hussey" w:date="2020-08-25T18:19:00Z"/>
+                <w:rFonts w:ascii="Times New Roman" w:eastAsia="Times New Roman" w:hAnsi="Times New Roman" w:cs="Times New Roman"/>
+                <w:sz w:val="20"/>
+                <w:szCs w:val="20"/>
+                <w:lang w:eastAsia="nl-BE"/>
+              </w:rPr>
+            </w:pPr>
+            <w:moveFrom w:id="138" w:author="Ian Hussey" w:date="2020-08-25T18:19:00Z">
+              <w:r>
+                <w:rPr>
+                  <w:rFonts w:ascii="Times New Roman" w:eastAsia="Times New Roman" w:hAnsi="Times New Roman" w:cs="Times New Roman"/>
+                  <w:sz w:val="20"/>
+                  <w:szCs w:val="20"/>
+                  <w:lang w:eastAsia="nl-BE"/>
+                </w:rPr>
+                <w:t>13.3</w:t>
+              </w:r>
+            </w:moveFrom>
+          </w:p>
+        </w:tc>
+      </w:tr>
+      <w:tr>
+        <w:trPr>
+          <w:cnfStyle w:val="000000100000" w:firstRow="0" w:lastRow="0" w:firstColumn="0" w:lastColumn="0" w:oddVBand="0" w:evenVBand="0" w:oddHBand="1" w:evenHBand="0" w:firstRowFirstColumn="0" w:firstRowLastColumn="0" w:lastRowFirstColumn="0" w:lastRowLastColumn="0"/>
+        </w:trPr>
+        <w:tc>
+          <w:tcPr>
+            <w:cnfStyle w:val="001000000000" w:firstRow="0" w:lastRow="0" w:firstColumn="1" w:lastColumn="0" w:oddVBand="0" w:evenVBand="0" w:oddHBand="0" w:evenHBand="0" w:firstRowFirstColumn="0" w:firstRowLastColumn="0" w:lastRowFirstColumn="0" w:lastRowLastColumn="0"/>
+            <w:tcW w:w="0" w:type="auto"/>
+            <w:hideMark/>
+          </w:tcPr>
+          <w:p>
+            <w:pPr>
+              <w:spacing w:after="270"/>
+              <w:jc w:val="center"/>
+              <w:rPr>
+                <w:moveFrom w:id="139" w:author="Ian Hussey" w:date="2020-08-25T18:19:00Z"/>
+                <w:rFonts w:ascii="Times New Roman" w:eastAsia="Times New Roman" w:hAnsi="Times New Roman" w:cs="Times New Roman"/>
+                <w:sz w:val="20"/>
+                <w:szCs w:val="20"/>
+                <w:lang w:eastAsia="nl-BE"/>
+              </w:rPr>
+            </w:pPr>
+            <w:moveFrom w:id="140" w:author="Ian Hussey" w:date="2020-08-25T18:19:00Z">
+              <w:r>
+                <w:rPr>
+                  <w:rFonts w:ascii="Times New Roman" w:eastAsia="Times New Roman" w:hAnsi="Times New Roman" w:cs="Times New Roman"/>
+                  <w:sz w:val="20"/>
+                  <w:szCs w:val="20"/>
+                  <w:lang w:eastAsia="nl-BE"/>
+                </w:rPr>
+                <w:t>7</w:t>
+              </w:r>
+            </w:moveFrom>
+          </w:p>
+        </w:tc>
+        <w:tc>
+          <w:tcPr>
+            <w:tcW w:w="0" w:type="auto"/>
+            <w:hideMark/>
+          </w:tcPr>
+          <w:p>
+            <w:pPr>
+              <w:spacing w:after="270"/>
+              <w:jc w:val="center"/>
+              <w:cnfStyle w:val="000000100000" w:firstRow="0" w:lastRow="0" w:firstColumn="0" w:lastColumn="0" w:oddVBand="0" w:evenVBand="0" w:oddHBand="1" w:evenHBand="0" w:firstRowFirstColumn="0" w:firstRowLastColumn="0" w:lastRowFirstColumn="0" w:lastRowLastColumn="0"/>
+              <w:rPr>
+                <w:moveFrom w:id="141" w:author="Ian Hussey" w:date="2020-08-25T18:19:00Z"/>
+                <w:rFonts w:ascii="Times New Roman" w:eastAsia="Times New Roman" w:hAnsi="Times New Roman" w:cs="Times New Roman"/>
+                <w:sz w:val="20"/>
+                <w:szCs w:val="20"/>
+                <w:lang w:eastAsia="nl-BE"/>
+              </w:rPr>
+            </w:pPr>
+            <w:moveFrom w:id="142" w:author="Ian Hussey" w:date="2020-08-25T18:19:00Z">
+              <w:r>
+                <w:rPr>
+                  <w:rFonts w:ascii="Times New Roman" w:eastAsia="Times New Roman" w:hAnsi="Times New Roman" w:cs="Times New Roman"/>
+                  <w:sz w:val="20"/>
+                  <w:szCs w:val="20"/>
+                  <w:lang w:eastAsia="nl-BE"/>
+                </w:rPr>
+                <w:t>313</w:t>
+              </w:r>
+            </w:moveFrom>
+          </w:p>
+        </w:tc>
+        <w:tc>
+          <w:tcPr>
+            <w:tcW w:w="0" w:type="auto"/>
+            <w:hideMark/>
+          </w:tcPr>
+          <w:p>
+            <w:pPr>
+              <w:spacing w:after="270"/>
+              <w:jc w:val="center"/>
+              <w:cnfStyle w:val="000000100000" w:firstRow="0" w:lastRow="0" w:firstColumn="0" w:lastColumn="0" w:oddVBand="0" w:evenVBand="0" w:oddHBand="1" w:evenHBand="0" w:firstRowFirstColumn="0" w:firstRowLastColumn="0" w:lastRowFirstColumn="0" w:lastRowLastColumn="0"/>
+              <w:rPr>
+                <w:moveFrom w:id="143" w:author="Ian Hussey" w:date="2020-08-25T18:19:00Z"/>
+                <w:rFonts w:ascii="Times New Roman" w:eastAsia="Times New Roman" w:hAnsi="Times New Roman" w:cs="Times New Roman"/>
+                <w:sz w:val="20"/>
+                <w:szCs w:val="20"/>
+                <w:lang w:eastAsia="nl-BE"/>
+              </w:rPr>
+            </w:pPr>
+            <w:moveFrom w:id="144" w:author="Ian Hussey" w:date="2020-08-25T18:19:00Z">
+              <w:r>
+                <w:rPr>
+                  <w:rFonts w:ascii="Times New Roman" w:eastAsia="Times New Roman" w:hAnsi="Times New Roman" w:cs="Times New Roman"/>
+                  <w:sz w:val="20"/>
+                  <w:szCs w:val="20"/>
+                  <w:lang w:eastAsia="nl-BE"/>
+                </w:rPr>
+                <w:t>92</w:t>
+              </w:r>
+            </w:moveFrom>
+          </w:p>
+        </w:tc>
+        <w:tc>
+          <w:tcPr>
+            <w:tcW w:w="0" w:type="auto"/>
+            <w:hideMark/>
+          </w:tcPr>
+          <w:p>
+            <w:pPr>
+              <w:spacing w:after="270"/>
+              <w:jc w:val="center"/>
+              <w:cnfStyle w:val="000000100000" w:firstRow="0" w:lastRow="0" w:firstColumn="0" w:lastColumn="0" w:oddVBand="0" w:evenVBand="0" w:oddHBand="1" w:evenHBand="0" w:firstRowFirstColumn="0" w:firstRowLastColumn="0" w:lastRowFirstColumn="0" w:lastRowLastColumn="0"/>
+              <w:rPr>
+                <w:moveFrom w:id="145" w:author="Ian Hussey" w:date="2020-08-25T18:19:00Z"/>
+                <w:rFonts w:ascii="Times New Roman" w:eastAsia="Times New Roman" w:hAnsi="Times New Roman" w:cs="Times New Roman"/>
+                <w:sz w:val="20"/>
+                <w:szCs w:val="20"/>
+                <w:lang w:eastAsia="nl-BE"/>
+              </w:rPr>
+            </w:pPr>
+            <w:moveFrom w:id="146" w:author="Ian Hussey" w:date="2020-08-25T18:19:00Z">
+              <w:r>
+                <w:rPr>
+                  <w:rFonts w:ascii="Times New Roman" w:eastAsia="Times New Roman" w:hAnsi="Times New Roman" w:cs="Times New Roman"/>
+                  <w:sz w:val="20"/>
+                  <w:szCs w:val="20"/>
+                  <w:lang w:eastAsia="nl-BE"/>
+                </w:rPr>
+                <w:t>29.4</w:t>
+              </w:r>
+            </w:moveFrom>
+          </w:p>
+        </w:tc>
+      </w:tr>
+      <w:tr>
+        <w:tc>
+          <w:tcPr>
+            <w:cnfStyle w:val="001000000000" w:firstRow="0" w:lastRow="0" w:firstColumn="1" w:lastColumn="0" w:oddVBand="0" w:evenVBand="0" w:oddHBand="0" w:evenHBand="0" w:firstRowFirstColumn="0" w:firstRowLastColumn="0" w:lastRowFirstColumn="0" w:lastRowLastColumn="0"/>
+            <w:tcW w:w="0" w:type="auto"/>
+          </w:tcPr>
+          <w:p>
+            <w:pPr>
+              <w:spacing w:after="270"/>
+              <w:jc w:val="center"/>
+              <w:rPr>
+                <w:moveFrom w:id="147" w:author="Ian Hussey" w:date="2020-08-25T18:19:00Z"/>
+                <w:rFonts w:ascii="Times New Roman" w:eastAsia="Times New Roman" w:hAnsi="Times New Roman" w:cs="Times New Roman"/>
+                <w:sz w:val="20"/>
+                <w:szCs w:val="20"/>
+                <w:lang w:eastAsia="nl-BE"/>
+              </w:rPr>
+            </w:pPr>
+            <w:moveFrom w:id="148" w:author="Ian Hussey" w:date="2020-08-25T18:19:00Z">
+              <w:r>
+                <w:rPr>
+                  <w:rFonts w:ascii="Times New Roman" w:eastAsia="Times New Roman" w:hAnsi="Times New Roman" w:cs="Times New Roman"/>
+                  <w:sz w:val="20"/>
+                  <w:szCs w:val="20"/>
+                  <w:lang w:eastAsia="nl-BE"/>
+                </w:rPr>
+                <w:t>Total</w:t>
+              </w:r>
+            </w:moveFrom>
+          </w:p>
+        </w:tc>
+        <w:tc>
+          <w:tcPr>
+            <w:tcW w:w="0" w:type="auto"/>
+          </w:tcPr>
+          <w:p>
+            <w:pPr>
+              <w:spacing w:after="270"/>
+              <w:jc w:val="center"/>
+              <w:cnfStyle w:val="000000000000" w:firstRow="0" w:lastRow="0" w:firstColumn="0" w:lastColumn="0" w:oddVBand="0" w:evenVBand="0" w:oddHBand="0" w:evenHBand="0" w:firstRowFirstColumn="0" w:firstRowLastColumn="0" w:lastRowFirstColumn="0" w:lastRowLastColumn="0"/>
+              <w:rPr>
+                <w:moveFrom w:id="149" w:author="Ian Hussey" w:date="2020-08-25T18:19:00Z"/>
+                <w:rFonts w:ascii="Times New Roman" w:eastAsia="Times New Roman" w:hAnsi="Times New Roman" w:cs="Times New Roman"/>
+                <w:sz w:val="20"/>
+                <w:szCs w:val="20"/>
+                <w:lang w:eastAsia="nl-BE"/>
+              </w:rPr>
+            </w:pPr>
+            <w:moveFrom w:id="150" w:author="Ian Hussey" w:date="2020-08-25T18:19:00Z">
+              <w:r>
+                <w:rPr>
+                  <w:rFonts w:ascii="Times New Roman" w:eastAsia="Times New Roman" w:hAnsi="Times New Roman" w:cs="Times New Roman"/>
+                  <w:sz w:val="20"/>
+                  <w:szCs w:val="20"/>
+                  <w:lang w:eastAsia="nl-BE"/>
+                </w:rPr>
+                <w:t>882</w:t>
+              </w:r>
+            </w:moveFrom>
+          </w:p>
+        </w:tc>
+        <w:tc>
+          <w:tcPr>
+            <w:tcW w:w="0" w:type="auto"/>
+          </w:tcPr>
+          <w:p>
+            <w:pPr>
+              <w:spacing w:after="270"/>
+              <w:jc w:val="center"/>
+              <w:cnfStyle w:val="000000000000" w:firstRow="0" w:lastRow="0" w:firstColumn="0" w:lastColumn="0" w:oddVBand="0" w:evenVBand="0" w:oddHBand="0" w:evenHBand="0" w:firstRowFirstColumn="0" w:firstRowLastColumn="0" w:lastRowFirstColumn="0" w:lastRowLastColumn="0"/>
+              <w:rPr>
+                <w:moveFrom w:id="151" w:author="Ian Hussey" w:date="2020-08-25T18:19:00Z"/>
+                <w:rFonts w:ascii="Times New Roman" w:eastAsia="Times New Roman" w:hAnsi="Times New Roman" w:cs="Times New Roman"/>
+                <w:sz w:val="20"/>
+                <w:szCs w:val="20"/>
+                <w:lang w:eastAsia="nl-BE"/>
+              </w:rPr>
+            </w:pPr>
+            <w:moveFrom w:id="152" w:author="Ian Hussey" w:date="2020-08-25T18:19:00Z">
+              <w:r>
+                <w:rPr>
+                  <w:rFonts w:ascii="Times New Roman" w:eastAsia="Times New Roman" w:hAnsi="Times New Roman" w:cs="Times New Roman"/>
+                  <w:sz w:val="20"/>
+                  <w:szCs w:val="20"/>
+                  <w:lang w:eastAsia="nl-BE"/>
+                </w:rPr>
+                <w:t>201</w:t>
+              </w:r>
+            </w:moveFrom>
+          </w:p>
+        </w:tc>
+        <w:tc>
+          <w:tcPr>
+            <w:tcW w:w="0" w:type="auto"/>
+          </w:tcPr>
+          <w:p>
+            <w:pPr>
+              <w:spacing w:after="270"/>
+              <w:jc w:val="center"/>
+              <w:cnfStyle w:val="000000000000" w:firstRow="0" w:lastRow="0" w:firstColumn="0" w:lastColumn="0" w:oddVBand="0" w:evenVBand="0" w:oddHBand="0" w:evenHBand="0" w:firstRowFirstColumn="0" w:firstRowLastColumn="0" w:lastRowFirstColumn="0" w:lastRowLastColumn="0"/>
+              <w:rPr>
+                <w:moveFrom w:id="153" w:author="Ian Hussey" w:date="2020-08-25T18:19:00Z"/>
+                <w:rFonts w:ascii="Times New Roman" w:eastAsia="Times New Roman" w:hAnsi="Times New Roman" w:cs="Times New Roman"/>
+                <w:sz w:val="20"/>
+                <w:szCs w:val="20"/>
+                <w:lang w:eastAsia="nl-BE"/>
+              </w:rPr>
+            </w:pPr>
+            <w:moveFrom w:id="154" w:author="Ian Hussey" w:date="2020-08-25T18:19:00Z">
+              <w:r>
+                <w:rPr>
+                  <w:rFonts w:ascii="Times New Roman" w:eastAsia="Times New Roman" w:hAnsi="Times New Roman" w:cs="Times New Roman"/>
+                  <w:sz w:val="20"/>
+                  <w:szCs w:val="20"/>
+                  <w:lang w:eastAsia="nl-BE"/>
+                </w:rPr>
+                <w:t>22.8</w:t>
+              </w:r>
+            </w:moveFrom>
+          </w:p>
+        </w:tc>
+      </w:tr>
+      <w:moveFromRangeEnd w:id="83"/>
+    </w:tbl>
+    <w:p>
+      <w:pPr>
+        <w:pStyle w:val="Heading2"/>
+        <w:spacing w:line="480" w:lineRule="auto"/>
+        <w:rPr>
+          <w:del w:id="155" w:author="Ian Hussey" w:date="2020-08-25T18:19:00Z"/>
+          <w:rStyle w:val="Heading2Char"/>
+          <w:rFonts w:ascii="Times New Roman" w:hAnsi="Times New Roman" w:cs="Times New Roman"/>
+          <w:b/>
+          <w:color w:val="auto"/>
+          <w:sz w:val="24"/>
+          <w:lang w:val="en-GB"/>
         </w:rPr>
       </w:pPr>
     </w:p>
@@ -1641,7 +3023,6 @@
           <w:sz w:val="24"/>
           <w:lang w:val="en-GB"/>
         </w:rPr>
-        <w:lastRenderedPageBreak/>
         <w:t xml:space="preserve">Question 1: Do </w:t>
       </w:r>
       <w:r>
@@ -1992,7 +3373,7 @@
           <w:sz w:val="24"/>
           <w:lang w:val="en-GB"/>
         </w:rPr>
-        <w:t xml:space="preserve"> </w:t>
+        <w:t xml:space="preserve"> (see Figure 1)</w:t>
       </w:r>
       <w:r>
         <w:rPr>
@@ -2001,7 +3382,7 @@
           <w:sz w:val="24"/>
           <w:lang w:val="en-GB"/>
         </w:rPr>
-        <w:t>(see Figure 1</w:t>
+        <w:t xml:space="preserve">. </w:t>
       </w:r>
       <w:r>
         <w:rPr>
@@ -2010,25 +3391,24 @@
           <w:sz w:val="24"/>
           <w:lang w:val="en-GB"/>
         </w:rPr>
-        <w:t>)</w:t>
+        <w:t xml:space="preserve">We then compared the effects obtained in the pass group to those obtained in the total sample to see if they differed from one another. </w:t>
       </w:r>
       <w:r>
         <w:rPr>
           <w:rFonts w:ascii="Times New Roman" w:hAnsi="Times New Roman" w:cs="Times New Roman"/>
           <w:color w:val="auto"/>
           <w:sz w:val="24"/>
-          <w:lang w:val="en-GB"/>
-        </w:rPr>
-        <w:t xml:space="preserve">. </w:t>
+          <w:lang w:val="en-US"/>
+        </w:rPr>
+        <w:t xml:space="preserve">Conclusions about the </w:t>
       </w:r>
       <w:r>
         <w:rPr>
           <w:rFonts w:ascii="Times New Roman" w:hAnsi="Times New Roman" w:cs="Times New Roman"/>
           <w:color w:val="auto"/>
           <w:sz w:val="24"/>
-          <w:lang w:val="en-GB"/>
-        </w:rPr>
-        <w:t xml:space="preserve">We then compared the effects obtained in the pass group to those obtained in the total sample to see if they differed from one another. </w:t>
+        </w:rPr>
+        <w:t>significance</w:t>
       </w:r>
       <w:r>
         <w:rPr>
@@ -2037,15 +3417,16 @@
           <w:sz w:val="24"/>
           <w:lang w:val="en-US"/>
         </w:rPr>
-        <w:t xml:space="preserve">Conclusions about the </w:t>
+        <w:t xml:space="preserve"> of the estimate of the effect were congruent between the meta-analysis </w:t>
       </w:r>
       <w:r>
         <w:rPr>
           <w:rFonts w:ascii="Times New Roman" w:hAnsi="Times New Roman" w:cs="Times New Roman"/>
           <w:color w:val="auto"/>
           <w:sz w:val="24"/>
-        </w:rPr>
-        <w:t>significance</w:t>
+          <w:lang w:val="en-US"/>
+        </w:rPr>
+        <w:t xml:space="preserve">of the total sample </w:t>
       </w:r>
       <w:r>
         <w:rPr>
@@ -2054,7 +3435,7 @@
           <w:sz w:val="24"/>
           <w:lang w:val="en-US"/>
         </w:rPr>
-        <w:t xml:space="preserve"> of the estimate of the effect were congruent between the meta-analysis </w:t>
+        <w:t xml:space="preserve">and </w:t>
       </w:r>
       <w:r>
         <w:rPr>
@@ -2063,7 +3444,7 @@
           <w:sz w:val="24"/>
           <w:lang w:val="en-US"/>
         </w:rPr>
-        <w:t xml:space="preserve">of the total sample </w:t>
+        <w:t xml:space="preserve">the </w:t>
       </w:r>
       <w:r>
         <w:rPr>
@@ -2072,7 +3453,7 @@
           <w:sz w:val="24"/>
           <w:lang w:val="en-US"/>
         </w:rPr>
-        <w:t xml:space="preserve">and </w:t>
+        <w:t>sensitivity analysis</w:t>
       </w:r>
       <w:r>
         <w:rPr>
@@ -2081,8 +3462,9 @@
           <w:sz w:val="24"/>
           <w:lang w:val="en-US"/>
         </w:rPr>
-        <w:t xml:space="preserve">the </w:t>
-      </w:r>
+        <w:t xml:space="preserve"> run on the pass </w:t>
+      </w:r>
+      <w:commentRangeStart w:id="156"/>
       <w:r>
         <w:rPr>
           <w:rFonts w:ascii="Times New Roman" w:hAnsi="Times New Roman" w:cs="Times New Roman"/>
@@ -2090,28 +3472,9 @@
           <w:sz w:val="24"/>
           <w:lang w:val="en-US"/>
         </w:rPr>
-        <w:t>sensitivity analysis</w:t>
-      </w:r>
-      <w:r>
-        <w:rPr>
-          <w:rFonts w:ascii="Times New Roman" w:hAnsi="Times New Roman" w:cs="Times New Roman"/>
-          <w:color w:val="auto"/>
-          <w:sz w:val="24"/>
-          <w:lang w:val="en-US"/>
-        </w:rPr>
-        <w:t xml:space="preserve"> run on the pass </w:t>
-      </w:r>
-      <w:commentRangeStart w:id="0"/>
-      <w:r>
-        <w:rPr>
-          <w:rFonts w:ascii="Times New Roman" w:hAnsi="Times New Roman" w:cs="Times New Roman"/>
-          <w:color w:val="auto"/>
-          <w:sz w:val="24"/>
-          <w:lang w:val="en-US"/>
-        </w:rPr>
         <w:t>group</w:t>
       </w:r>
-      <w:commentRangeEnd w:id="0"/>
+      <w:commentRangeEnd w:id="156"/>
       <w:r>
         <w:rPr>
           <w:rStyle w:val="CommentReference"/>
@@ -2119,7 +3482,7 @@
           <w:color w:val="auto"/>
           <w:lang w:val="nl-BE"/>
         </w:rPr>
-        <w:commentReference w:id="0"/>
+        <w:commentReference w:id="156"/>
       </w:r>
       <w:r>
         <w:rPr>
@@ -2269,7 +3632,7 @@
                           </pic:cNvPicPr>
                         </pic:nvPicPr>
                         <pic:blipFill>
-                          <a:blip r:embed="rId7" cstate="print">
+                          <a:blip r:embed="rId10" cstate="print">
                             <a:extLst>
                               <a:ext uri="{28A0092B-C50C-407E-A947-70E740481C1C}">
                                 <a14:useLocalDpi xmlns:a14="http://schemas.microsoft.com/office/drawing/2010/main" val="0"/>
@@ -2303,7 +3666,7 @@
                           </pic:cNvPicPr>
                         </pic:nvPicPr>
                         <pic:blipFill>
-                          <a:blip r:embed="rId8" cstate="print">
+                          <a:blip r:embed="rId11" cstate="print">
                             <a:extLst>
                               <a:ext uri="{28A0092B-C50C-407E-A947-70E740481C1C}">
                                 <a14:useLocalDpi xmlns:a14="http://schemas.microsoft.com/office/drawing/2010/main" val="0"/>
@@ -2358,11 +3721,11 @@
                   <o:lock v:ext="edit" aspectratio="t"/>
                 </v:shapetype>
                 <v:shape id="Picture 7" o:spid="_x0000_s1027" type="#_x0000_t75" style="position:absolute;left:30068;width:31807;height:25838;visibility:visible;mso-wrap-style:square" o:gfxdata="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">
-                  <v:imagedata r:id="rId9" o:title="2"/>
+                  <v:imagedata r:id="rId12" o:title="2"/>
                   <v:path arrowok="t"/>
                 </v:shape>
                 <v:shape id="Picture 9" o:spid="_x0000_s1028" type="#_x0000_t75" style="position:absolute;top:729;width:30099;height:24454;visibility:visible;mso-wrap-style:square" o:gfxdata="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">
-                  <v:imagedata r:id="rId10" o:title="1"/>
+                  <v:imagedata r:id="rId13" o:title="1"/>
                   <v:path arrowok="t"/>
                 </v:shape>
               </v:group>
@@ -2372,7 +3735,6 @@
       </w:r>
       <w:r>
         <w:rPr>
-          <w:rStyle w:val="Normal"/>
           <w:rFonts w:ascii="Times New Roman" w:eastAsia="Times New Roman" w:hAnsi="Times New Roman" w:cs="Times New Roman"/>
           <w:snapToGrid w:val="0"/>
           <w:color w:val="000000"/>
@@ -2508,17 +3870,7 @@
           <w:sz w:val="24"/>
           <w:lang w:val="en-GB"/>
         </w:rPr>
-        <w:t xml:space="preserve">Do the Conclusions we Made about </w:t>
-      </w:r>
-      <w:r>
-        <w:rPr>
-          <w:rFonts w:ascii="Times New Roman" w:hAnsi="Times New Roman" w:cs="Times New Roman"/>
-          <w:b/>
-          <w:color w:val="auto"/>
-          <w:sz w:val="24"/>
-          <w:lang w:val="en-GB"/>
-        </w:rPr>
-        <w:t>OEC and IR Effects</w:t>
+        <w:t>Do the Conclusions we Made about OEC and IR Effects</w:t>
       </w:r>
       <w:r>
         <w:rPr>
@@ -3393,7 +4745,7 @@
         </w:rPr>
         <w:t xml:space="preserve">We then compared the effects obtained in the pass group to those obtained in the total sample to see if they differed from one another. Conclusions about the significance of the estimate of the effect were congruent between the meta-analysis of the total sample and the sensitivity analysis run on the pass </w:t>
       </w:r>
-      <w:commentRangeStart w:id="1"/>
+      <w:commentRangeStart w:id="157"/>
       <w:r>
         <w:rPr>
           <w:rFonts w:ascii="Times New Roman" w:hAnsi="Times New Roman" w:cs="Times New Roman"/>
@@ -3402,12 +4754,12 @@
         </w:rPr>
         <w:t>group</w:t>
       </w:r>
-      <w:commentRangeEnd w:id="1"/>
+      <w:commentRangeEnd w:id="157"/>
       <w:r>
         <w:rPr>
           <w:rStyle w:val="CommentReference"/>
         </w:rPr>
-        <w:commentReference w:id="1"/>
+        <w:commentReference w:id="157"/>
       </w:r>
       <w:r>
         <w:rPr>
@@ -3473,8 +4825,6 @@
           <w:lang w:val="en-GB"/>
         </w:rPr>
       </w:pPr>
-      <w:bookmarkStart w:id="2" w:name="_GoBack"/>
-      <w:bookmarkEnd w:id="2"/>
       <w:r>
         <w:rPr>
           <w:rFonts w:ascii="Times New Roman" w:hAnsi="Times New Roman" w:cs="Times New Roman"/>
@@ -3549,7 +4899,6 @@
     <w:p>
       <w:pPr>
         <w:rPr>
-          <w:rStyle w:val="Normal"/>
           <w:rFonts w:ascii="Times New Roman" w:eastAsia="Times New Roman" w:hAnsi="Times New Roman" w:cs="Times New Roman"/>
           <w:snapToGrid w:val="0"/>
           <w:color w:val="000000"/>
@@ -3605,7 +4954,7 @@
                           </pic:cNvPicPr>
                         </pic:nvPicPr>
                         <pic:blipFill>
-                          <a:blip r:embed="rId11" cstate="print">
+                          <a:blip r:embed="rId14" cstate="print">
                             <a:extLst>
                               <a:ext uri="{28A0092B-C50C-407E-A947-70E740481C1C}">
                                 <a14:useLocalDpi xmlns:a14="http://schemas.microsoft.com/office/drawing/2010/main" val="0"/>
@@ -3639,7 +4988,7 @@
                           </pic:cNvPicPr>
                         </pic:nvPicPr>
                         <pic:blipFill>
-                          <a:blip r:embed="rId12">
+                          <a:blip r:embed="rId15">
                             <a:extLst>
                               <a:ext uri="{28A0092B-C50C-407E-A947-70E740481C1C}">
                                 <a14:useLocalDpi xmlns:a14="http://schemas.microsoft.com/office/drawing/2010/main" val="0"/>
@@ -3673,7 +5022,7 @@
                           </pic:cNvPicPr>
                         </pic:nvPicPr>
                         <pic:blipFill>
-                          <a:blip r:embed="rId13">
+                          <a:blip r:embed="rId16">
                             <a:extLst>
                               <a:ext uri="{28A0092B-C50C-407E-A947-70E740481C1C}">
                                 <a14:useLocalDpi xmlns:a14="http://schemas.microsoft.com/office/drawing/2010/main" val="0"/>
@@ -3707,7 +5056,7 @@
                           </pic:cNvPicPr>
                         </pic:nvPicPr>
                         <pic:blipFill>
-                          <a:blip r:embed="rId14">
+                          <a:blip r:embed="rId17">
                             <a:extLst>
                               <a:ext uri="{28A0092B-C50C-407E-A947-70E740481C1C}">
                                 <a14:useLocalDpi xmlns:a14="http://schemas.microsoft.com/office/drawing/2010/main" val="0"/>
@@ -3743,19 +5092,19 @@
             <w:pict>
               <v:group w14:anchorId="4C4BC798" id="Group 15" o:spid="_x0000_s1026" style="position:absolute;margin-left:-49.65pt;margin-top:6.9pt;width:552.4pt;height:358.2pt;z-index:251666432" coordsize="70156,45490" o:gfxdata="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">
                 <v:shape id="Picture 12" o:spid="_x0000_s1027" type="#_x0000_t75" style="position:absolute;left:34107;width:36049;height:24790;visibility:visible;mso-wrap-style:square" o:gfxdata="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">
-                  <v:imagedata r:id="rId15" o:title="4"/>
+                  <v:imagedata r:id="rId18" o:title="4"/>
                   <v:path arrowok="t"/>
                 </v:shape>
                 <v:shape id="Picture 11" o:spid="_x0000_s1028" type="#_x0000_t75" style="position:absolute;top:673;width:33845;height:23279;visibility:visible;mso-wrap-style:square" o:gfxdata="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">
-                  <v:imagedata r:id="rId16" o:title="3"/>
+                  <v:imagedata r:id="rId19" o:title="3"/>
                   <v:path arrowok="t"/>
                 </v:shape>
                 <v:shape id="Picture 13" o:spid="_x0000_s1029" type="#_x0000_t75" style="position:absolute;top:25580;width:33877;height:19069;visibility:visible;mso-wrap-style:square" o:gfxdata="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">
-                  <v:imagedata r:id="rId17" o:title="5"/>
+                  <v:imagedata r:id="rId20" o:title="5"/>
                   <v:path arrowok="t"/>
                 </v:shape>
                 <v:shape id="Picture 14" o:spid="_x0000_s1030" type="#_x0000_t75" style="position:absolute;left:33883;top:25131;width:36176;height:20359;visibility:visible;mso-wrap-style:square" o:gfxdata="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">
-                  <v:imagedata r:id="rId18" o:title="6"/>
+                  <v:imagedata r:id="rId21" o:title="6"/>
                   <v:path arrowok="t"/>
                 </v:shape>
               </v:group>
@@ -3765,7 +5114,6 @@
       </w:r>
       <w:r>
         <w:rPr>
-          <w:rStyle w:val="Normal"/>
           <w:rFonts w:ascii="Times New Roman" w:eastAsia="Times New Roman" w:hAnsi="Times New Roman" w:cs="Times New Roman"/>
           <w:snapToGrid w:val="0"/>
           <w:color w:val="000000"/>
@@ -3783,7 +5131,6 @@
     <w:p>
       <w:pPr>
         <w:rPr>
-          <w:rStyle w:val="Normal"/>
           <w:rFonts w:ascii="Times New Roman" w:eastAsia="Times New Roman" w:hAnsi="Times New Roman" w:cs="Times New Roman"/>
           <w:snapToGrid w:val="0"/>
           <w:color w:val="000000"/>
@@ -3800,7 +5147,6 @@
     <w:p>
       <w:pPr>
         <w:rPr>
-          <w:rStyle w:val="Normal"/>
           <w:rFonts w:ascii="Times New Roman" w:eastAsia="Times New Roman" w:hAnsi="Times New Roman" w:cs="Times New Roman"/>
           <w:snapToGrid w:val="0"/>
           <w:color w:val="000000"/>
@@ -3817,7 +5163,6 @@
     <w:p>
       <w:pPr>
         <w:rPr>
-          <w:rStyle w:val="Normal"/>
           <w:rFonts w:ascii="Times New Roman" w:eastAsia="Times New Roman" w:hAnsi="Times New Roman" w:cs="Times New Roman"/>
           <w:snapToGrid w:val="0"/>
           <w:color w:val="000000"/>
@@ -3834,7 +5179,6 @@
     <w:p>
       <w:pPr>
         <w:rPr>
-          <w:rStyle w:val="Normal"/>
           <w:rFonts w:ascii="Times New Roman" w:eastAsia="Times New Roman" w:hAnsi="Times New Roman" w:cs="Times New Roman"/>
           <w:snapToGrid w:val="0"/>
           <w:color w:val="000000"/>
@@ -3851,7 +5195,6 @@
     <w:p>
       <w:pPr>
         <w:rPr>
-          <w:rStyle w:val="Normal"/>
           <w:rFonts w:ascii="Times New Roman" w:eastAsia="Times New Roman" w:hAnsi="Times New Roman" w:cs="Times New Roman"/>
           <w:snapToGrid w:val="0"/>
           <w:color w:val="000000"/>
@@ -3868,7 +5211,6 @@
     <w:p>
       <w:pPr>
         <w:rPr>
-          <w:rStyle w:val="Normal"/>
           <w:rFonts w:ascii="Times New Roman" w:eastAsia="Times New Roman" w:hAnsi="Times New Roman" w:cs="Times New Roman"/>
           <w:snapToGrid w:val="0"/>
           <w:color w:val="000000"/>
@@ -3885,7 +5227,6 @@
     <w:p>
       <w:pPr>
         <w:rPr>
-          <w:rStyle w:val="Normal"/>
           <w:rFonts w:ascii="Times New Roman" w:eastAsia="Times New Roman" w:hAnsi="Times New Roman" w:cs="Times New Roman"/>
           <w:snapToGrid w:val="0"/>
           <w:color w:val="000000"/>
@@ -3902,7 +5243,6 @@
     <w:p>
       <w:pPr>
         <w:rPr>
-          <w:rStyle w:val="Normal"/>
           <w:rFonts w:ascii="Times New Roman" w:eastAsia="Times New Roman" w:hAnsi="Times New Roman" w:cs="Times New Roman"/>
           <w:snapToGrid w:val="0"/>
           <w:color w:val="000000"/>
@@ -3919,7 +5259,6 @@
     <w:p>
       <w:pPr>
         <w:rPr>
-          <w:rStyle w:val="Normal"/>
           <w:rFonts w:ascii="Times New Roman" w:eastAsia="Times New Roman" w:hAnsi="Times New Roman" w:cs="Times New Roman"/>
           <w:snapToGrid w:val="0"/>
           <w:color w:val="000000"/>
@@ -3936,7 +5275,6 @@
     <w:p>
       <w:pPr>
         <w:rPr>
-          <w:rStyle w:val="Normal"/>
           <w:rFonts w:ascii="Times New Roman" w:eastAsia="Times New Roman" w:hAnsi="Times New Roman" w:cs="Times New Roman"/>
           <w:snapToGrid w:val="0"/>
           <w:color w:val="000000"/>
@@ -3953,7 +5291,6 @@
     <w:p>
       <w:pPr>
         <w:rPr>
-          <w:rStyle w:val="Normal"/>
           <w:rFonts w:ascii="Times New Roman" w:eastAsia="Times New Roman" w:hAnsi="Times New Roman" w:cs="Times New Roman"/>
           <w:snapToGrid w:val="0"/>
           <w:color w:val="000000"/>
@@ -3977,6 +5314,8 @@
       </w:pPr>
     </w:p>
     <w:sectPr>
+      <w:headerReference w:type="even" r:id="rId22"/>
+      <w:headerReference w:type="default" r:id="rId23"/>
       <w:pgSz w:w="11906" w:h="16838"/>
       <w:pgMar w:top="1417" w:right="1417" w:bottom="1417" w:left="1417" w:header="708" w:footer="708" w:gutter="0"/>
       <w:cols w:space="708"/>
@@ -3987,8 +5326,8 @@
 </file>
 
 <file path=word/comments.xml><?xml version="1.0" encoding="utf-8"?>
-<w:comments xmlns:wpc="http://schemas.microsoft.com/office/word/2010/wordprocessingCanvas" xmlns:cx="http://schemas.microsoft.com/office/drawing/2014/chartex" xmlns:cx1="http://schemas.microsoft.com/office/drawing/2015/9/8/chartex" xmlns:mc="http://schemas.openxmlformats.org/markup-compatibility/2006" xmlns:o="urn:schemas-microsoft-com:office:office" xmlns:r="http://schemas.openxmlformats.org/officeDocument/2006/relationships" xmlns:m="http://schemas.openxmlformats.org/officeDocument/2006/math" xmlns:v="urn:schemas-microsoft-com:vml" xmlns:wp14="http://schemas.microsoft.com/office/word/2010/wordprocessingDrawing" xmlns:wp="http://schemas.openxmlformats.org/drawingml/2006/wordprocessingDrawing" xmlns:w10="urn:schemas-microsoft-com:office:word" xmlns:w="http://schemas.openxmlformats.org/wordprocessingml/2006/main" xmlns:w14="http://schemas.microsoft.com/office/word/2010/wordml" xmlns:w15="http://schemas.microsoft.com/office/word/2012/wordml" xmlns:w16se="http://schemas.microsoft.com/office/word/2015/wordml/symex" xmlns:wpg="http://schemas.microsoft.com/office/word/2010/wordprocessingGroup" xmlns:wpi="http://schemas.microsoft.com/office/word/2010/wordprocessingInk" xmlns:wne="http://schemas.microsoft.com/office/word/2006/wordml" xmlns:wps="http://schemas.microsoft.com/office/word/2010/wordprocessingShape" mc:Ignorable="w14 w15 w16se wp14">
-  <w:comment w:id="0" w:author="sean hughes" w:date="2020-08-20T10:42:00Z" w:initials="sh">
+<w:comments xmlns:wpc="http://schemas.microsoft.com/office/word/2010/wordprocessingCanvas" xmlns:cx="http://schemas.microsoft.com/office/drawing/2014/chartex" xmlns:cx1="http://schemas.microsoft.com/office/drawing/2015/9/8/chartex" xmlns:cx2="http://schemas.microsoft.com/office/drawing/2015/10/21/chartex" xmlns:cx3="http://schemas.microsoft.com/office/drawing/2016/5/9/chartex" xmlns:cx4="http://schemas.microsoft.com/office/drawing/2016/5/10/chartex" xmlns:cx5="http://schemas.microsoft.com/office/drawing/2016/5/11/chartex" xmlns:cx6="http://schemas.microsoft.com/office/drawing/2016/5/12/chartex" xmlns:cx7="http://schemas.microsoft.com/office/drawing/2016/5/13/chartex" xmlns:cx8="http://schemas.microsoft.com/office/drawing/2016/5/14/chartex" xmlns:mc="http://schemas.openxmlformats.org/markup-compatibility/2006" xmlns:aink="http://schemas.microsoft.com/office/drawing/2016/ink" xmlns:am3d="http://schemas.microsoft.com/office/drawing/2017/model3d" xmlns:o="urn:schemas-microsoft-com:office:office" xmlns:r="http://schemas.openxmlformats.org/officeDocument/2006/relationships" xmlns:m="http://schemas.openxmlformats.org/officeDocument/2006/math" xmlns:v="urn:schemas-microsoft-com:vml" xmlns:wp14="http://schemas.microsoft.com/office/word/2010/wordprocessingDrawing" xmlns:wp="http://schemas.openxmlformats.org/drawingml/2006/wordprocessingDrawing" xmlns:w10="urn:schemas-microsoft-com:office:word" xmlns:w="http://schemas.openxmlformats.org/wordprocessingml/2006/main" xmlns:w14="http://schemas.microsoft.com/office/word/2010/wordml" xmlns:w15="http://schemas.microsoft.com/office/word/2012/wordml" xmlns:w16cid="http://schemas.microsoft.com/office/word/2016/wordml/cid" xmlns:w16se="http://schemas.microsoft.com/office/word/2015/wordml/symex" xmlns:wpg="http://schemas.microsoft.com/office/word/2010/wordprocessingGroup" xmlns:wpi="http://schemas.microsoft.com/office/word/2010/wordprocessingInk" xmlns:wne="http://schemas.microsoft.com/office/word/2006/wordml" xmlns:wps="http://schemas.microsoft.com/office/word/2010/wordprocessingShape" mc:Ignorable="w14 w15 w16se w16cid wp14">
+  <w:comment w:id="156" w:author="sean hughes" w:date="2020-08-20T10:42:00Z" w:initials="sh">
     <w:p>
       <w:pPr>
         <w:pStyle w:val="CommentText"/>
@@ -4050,7 +5389,7 @@
       </w:r>
     </w:p>
   </w:comment>
-  <w:comment w:id="1" w:author="sean hughes" w:date="2020-08-20T11:05:00Z" w:initials="sh">
+  <w:comment w:id="157" w:author="sean hughes" w:date="2020-08-20T11:05:00Z" w:initials="sh">
     <w:p>
       <w:pPr>
         <w:pStyle w:val="CommentText"/>
@@ -4062,15 +5401,7 @@
         <w:annotationRef/>
       </w:r>
       <w:r>
-        <w:t xml:space="preserve">See question </w:t>
-      </w:r>
-      <w:proofErr w:type="spellStart"/>
-      <w:r>
-        <w:t>above</w:t>
-      </w:r>
-      <w:proofErr w:type="spellEnd"/>
-      <w:r>
-        <w:t>.</w:t>
+        <w:t>See question above.</w:t>
       </w:r>
     </w:p>
   </w:comment>
@@ -4078,14 +5409,271 @@
 </file>
 
 <file path=word/commentsExtended.xml><?xml version="1.0" encoding="utf-8"?>
-<w15:commentsEx xmlns:wpc="http://schemas.microsoft.com/office/word/2010/wordprocessingCanvas" xmlns:cx="http://schemas.microsoft.com/office/drawing/2014/chartex" xmlns:cx1="http://schemas.microsoft.com/office/drawing/2015/9/8/chartex" xmlns:mc="http://schemas.openxmlformats.org/markup-compatibility/2006" xmlns:o="urn:schemas-microsoft-com:office:office" xmlns:r="http://schemas.openxmlformats.org/officeDocument/2006/relationships" xmlns:m="http://schemas.openxmlformats.org/officeDocument/2006/math" xmlns:v="urn:schemas-microsoft-com:vml" xmlns:wp14="http://schemas.microsoft.com/office/word/2010/wordprocessingDrawing" xmlns:wp="http://schemas.openxmlformats.org/drawingml/2006/wordprocessingDrawing" xmlns:w10="urn:schemas-microsoft-com:office:word" xmlns:w="http://schemas.openxmlformats.org/wordprocessingml/2006/main" xmlns:w14="http://schemas.microsoft.com/office/word/2010/wordml" xmlns:w15="http://schemas.microsoft.com/office/word/2012/wordml" xmlns:w16se="http://schemas.microsoft.com/office/word/2015/wordml/symex" xmlns:wpg="http://schemas.microsoft.com/office/word/2010/wordprocessingGroup" xmlns:wpi="http://schemas.microsoft.com/office/word/2010/wordprocessingInk" xmlns:wne="http://schemas.microsoft.com/office/word/2006/wordml" xmlns:wps="http://schemas.microsoft.com/office/word/2010/wordprocessingShape" mc:Ignorable="w14 w15 w16se wp14">
+<w15:commentsEx xmlns:wpc="http://schemas.microsoft.com/office/word/2010/wordprocessingCanvas" xmlns:cx="http://schemas.microsoft.com/office/drawing/2014/chartex" xmlns:cx1="http://schemas.microsoft.com/office/drawing/2015/9/8/chartex" xmlns:cx2="http://schemas.microsoft.com/office/drawing/2015/10/21/chartex" xmlns:cx3="http://schemas.microsoft.com/office/drawing/2016/5/9/chartex" xmlns:cx4="http://schemas.microsoft.com/office/drawing/2016/5/10/chartex" xmlns:cx5="http://schemas.microsoft.com/office/drawing/2016/5/11/chartex" xmlns:cx6="http://schemas.microsoft.com/office/drawing/2016/5/12/chartex" xmlns:cx7="http://schemas.microsoft.com/office/drawing/2016/5/13/chartex" xmlns:cx8="http://schemas.microsoft.com/office/drawing/2016/5/14/chartex" xmlns:mc="http://schemas.openxmlformats.org/markup-compatibility/2006" xmlns:aink="http://schemas.microsoft.com/office/drawing/2016/ink" xmlns:am3d="http://schemas.microsoft.com/office/drawing/2017/model3d" xmlns:o="urn:schemas-microsoft-com:office:office" xmlns:r="http://schemas.openxmlformats.org/officeDocument/2006/relationships" xmlns:m="http://schemas.openxmlformats.org/officeDocument/2006/math" xmlns:v="urn:schemas-microsoft-com:vml" xmlns:wp14="http://schemas.microsoft.com/office/word/2010/wordprocessingDrawing" xmlns:wp="http://schemas.openxmlformats.org/drawingml/2006/wordprocessingDrawing" xmlns:w10="urn:schemas-microsoft-com:office:word" xmlns:w="http://schemas.openxmlformats.org/wordprocessingml/2006/main" xmlns:w14="http://schemas.microsoft.com/office/word/2010/wordml" xmlns:w15="http://schemas.microsoft.com/office/word/2012/wordml" xmlns:w16cid="http://schemas.microsoft.com/office/word/2016/wordml/cid" xmlns:w16se="http://schemas.microsoft.com/office/word/2015/wordml/symex" xmlns:wpg="http://schemas.microsoft.com/office/word/2010/wordprocessingGroup" xmlns:wpi="http://schemas.microsoft.com/office/word/2010/wordprocessingInk" xmlns:wne="http://schemas.microsoft.com/office/word/2006/wordml" xmlns:wps="http://schemas.microsoft.com/office/word/2010/wordprocessingShape" mc:Ignorable="w14 w15 w16se w16cid wp14">
   <w15:commentEx w15:paraId="3602B54A" w15:done="0"/>
   <w15:commentEx w15:paraId="66260B38" w15:done="0"/>
 </w15:commentsEx>
 </file>
 
+<file path=word/commentsIds.xml><?xml version="1.0" encoding="utf-8"?>
+<w16cid:commentsIds xmlns:wpc="http://schemas.microsoft.com/office/word/2010/wordprocessingCanvas" xmlns:cx="http://schemas.microsoft.com/office/drawing/2014/chartex" xmlns:cx1="http://schemas.microsoft.com/office/drawing/2015/9/8/chartex" xmlns:cx2="http://schemas.microsoft.com/office/drawing/2015/10/21/chartex" xmlns:cx3="http://schemas.microsoft.com/office/drawing/2016/5/9/chartex" xmlns:cx4="http://schemas.microsoft.com/office/drawing/2016/5/10/chartex" xmlns:cx5="http://schemas.microsoft.com/office/drawing/2016/5/11/chartex" xmlns:cx6="http://schemas.microsoft.com/office/drawing/2016/5/12/chartex" xmlns:cx7="http://schemas.microsoft.com/office/drawing/2016/5/13/chartex" xmlns:cx8="http://schemas.microsoft.com/office/drawing/2016/5/14/chartex" xmlns:mc="http://schemas.openxmlformats.org/markup-compatibility/2006" xmlns:aink="http://schemas.microsoft.com/office/drawing/2016/ink" xmlns:am3d="http://schemas.microsoft.com/office/drawing/2017/model3d" xmlns:o="urn:schemas-microsoft-com:office:office" xmlns:r="http://schemas.openxmlformats.org/officeDocument/2006/relationships" xmlns:m="http://schemas.openxmlformats.org/officeDocument/2006/math" xmlns:v="urn:schemas-microsoft-com:vml" xmlns:wp14="http://schemas.microsoft.com/office/word/2010/wordprocessingDrawing" xmlns:wp="http://schemas.openxmlformats.org/drawingml/2006/wordprocessingDrawing" xmlns:w10="urn:schemas-microsoft-com:office:word" xmlns:w="http://schemas.openxmlformats.org/wordprocessingml/2006/main" xmlns:w14="http://schemas.microsoft.com/office/word/2010/wordml" xmlns:w15="http://schemas.microsoft.com/office/word/2012/wordml" xmlns:w16cid="http://schemas.microsoft.com/office/word/2016/wordml/cid" xmlns:w16se="http://schemas.microsoft.com/office/word/2015/wordml/symex" xmlns:wpg="http://schemas.microsoft.com/office/word/2010/wordprocessingGroup" xmlns:wpi="http://schemas.microsoft.com/office/word/2010/wordprocessingInk" xmlns:wne="http://schemas.microsoft.com/office/word/2006/wordml" xmlns:wps="http://schemas.microsoft.com/office/word/2010/wordprocessingShape" mc:Ignorable="w14 w15 w16se w16cid wp14">
+  <w16cid:commentId w16cid:paraId="3602B54A" w16cid:durableId="22EFD0C6"/>
+  <w16cid:commentId w16cid:paraId="66260B38" w16cid:durableId="22EFD0C7"/>
+</w16cid:commentsIds>
+</file>
+
+<file path=word/endnotes.xml><?xml version="1.0" encoding="utf-8"?>
+<w:endnotes xmlns:wpc="http://schemas.microsoft.com/office/word/2010/wordprocessingCanvas" xmlns:cx="http://schemas.microsoft.com/office/drawing/2014/chartex" xmlns:cx1="http://schemas.microsoft.com/office/drawing/2015/9/8/chartex" xmlns:cx2="http://schemas.microsoft.com/office/drawing/2015/10/21/chartex" xmlns:cx3="http://schemas.microsoft.com/office/drawing/2016/5/9/chartex" xmlns:cx4="http://schemas.microsoft.com/office/drawing/2016/5/10/chartex" xmlns:cx5="http://schemas.microsoft.com/office/drawing/2016/5/11/chartex" xmlns:cx6="http://schemas.microsoft.com/office/drawing/2016/5/12/chartex" xmlns:cx7="http://schemas.microsoft.com/office/drawing/2016/5/13/chartex" xmlns:cx8="http://schemas.microsoft.com/office/drawing/2016/5/14/chartex" xmlns:mc="http://schemas.openxmlformats.org/markup-compatibility/2006" xmlns:aink="http://schemas.microsoft.com/office/drawing/2016/ink" xmlns:am3d="http://schemas.microsoft.com/office/drawing/2017/model3d" xmlns:o="urn:schemas-microsoft-com:office:office" xmlns:r="http://schemas.openxmlformats.org/officeDocument/2006/relationships" xmlns:m="http://schemas.openxmlformats.org/officeDocument/2006/math" xmlns:v="urn:schemas-microsoft-com:vml" xmlns:wp14="http://schemas.microsoft.com/office/word/2010/wordprocessingDrawing" xmlns:wp="http://schemas.openxmlformats.org/drawingml/2006/wordprocessingDrawing" xmlns:w10="urn:schemas-microsoft-com:office:word" xmlns:w="http://schemas.openxmlformats.org/wordprocessingml/2006/main" xmlns:w14="http://schemas.microsoft.com/office/word/2010/wordml" xmlns:w15="http://schemas.microsoft.com/office/word/2012/wordml" xmlns:w16cid="http://schemas.microsoft.com/office/word/2016/wordml/cid" xmlns:w16se="http://schemas.microsoft.com/office/word/2015/wordml/symex" xmlns:wpg="http://schemas.microsoft.com/office/word/2010/wordprocessingGroup" xmlns:wpi="http://schemas.microsoft.com/office/word/2010/wordprocessingInk" xmlns:wne="http://schemas.microsoft.com/office/word/2006/wordml" xmlns:wps="http://schemas.microsoft.com/office/word/2010/wordprocessingShape" mc:Ignorable="w14 w15 w16se w16cid wp14">
+  <w:endnote w:type="separator" w:id="-1">
+    <w:p>
+      <w:pPr>
+        <w:spacing w:after="0" w:line="240" w:lineRule="auto"/>
+      </w:pPr>
+      <w:r>
+        <w:separator/>
+      </w:r>
+    </w:p>
+  </w:endnote>
+  <w:endnote w:type="continuationSeparator" w:id="0">
+    <w:p>
+      <w:pPr>
+        <w:spacing w:after="0" w:line="240" w:lineRule="auto"/>
+      </w:pPr>
+      <w:r>
+        <w:continuationSeparator/>
+      </w:r>
+    </w:p>
+  </w:endnote>
+</w:endnotes>
+</file>
+
+<file path=word/footnotes.xml><?xml version="1.0" encoding="utf-8"?>
+<w:footnotes xmlns:wpc="http://schemas.microsoft.com/office/word/2010/wordprocessingCanvas" xmlns:cx="http://schemas.microsoft.com/office/drawing/2014/chartex" xmlns:cx1="http://schemas.microsoft.com/office/drawing/2015/9/8/chartex" xmlns:cx2="http://schemas.microsoft.com/office/drawing/2015/10/21/chartex" xmlns:cx3="http://schemas.microsoft.com/office/drawing/2016/5/9/chartex" xmlns:cx4="http://schemas.microsoft.com/office/drawing/2016/5/10/chartex" xmlns:cx5="http://schemas.microsoft.com/office/drawing/2016/5/11/chartex" xmlns:cx6="http://schemas.microsoft.com/office/drawing/2016/5/12/chartex" xmlns:cx7="http://schemas.microsoft.com/office/drawing/2016/5/13/chartex" xmlns:cx8="http://schemas.microsoft.com/office/drawing/2016/5/14/chartex" xmlns:mc="http://schemas.openxmlformats.org/markup-compatibility/2006" xmlns:aink="http://schemas.microsoft.com/office/drawing/2016/ink" xmlns:am3d="http://schemas.microsoft.com/office/drawing/2017/model3d" xmlns:o="urn:schemas-microsoft-com:office:office" xmlns:r="http://schemas.openxmlformats.org/officeDocument/2006/relationships" xmlns:m="http://schemas.openxmlformats.org/officeDocument/2006/math" xmlns:v="urn:schemas-microsoft-com:vml" xmlns:wp14="http://schemas.microsoft.com/office/word/2010/wordprocessingDrawing" xmlns:wp="http://schemas.openxmlformats.org/drawingml/2006/wordprocessingDrawing" xmlns:w10="urn:schemas-microsoft-com:office:word" xmlns:w="http://schemas.openxmlformats.org/wordprocessingml/2006/main" xmlns:w14="http://schemas.microsoft.com/office/word/2010/wordml" xmlns:w15="http://schemas.microsoft.com/office/word/2012/wordml" xmlns:w16cid="http://schemas.microsoft.com/office/word/2016/wordml/cid" xmlns:w16se="http://schemas.microsoft.com/office/word/2015/wordml/symex" xmlns:wpg="http://schemas.microsoft.com/office/word/2010/wordprocessingGroup" xmlns:wpi="http://schemas.microsoft.com/office/word/2010/wordprocessingInk" xmlns:wne="http://schemas.microsoft.com/office/word/2006/wordml" xmlns:wps="http://schemas.microsoft.com/office/word/2010/wordprocessingShape" mc:Ignorable="w14 w15 w16se w16cid wp14">
+  <w:footnote w:type="separator" w:id="-1">
+    <w:p>
+      <w:pPr>
+        <w:spacing w:after="0" w:line="240" w:lineRule="auto"/>
+      </w:pPr>
+      <w:r>
+        <w:separator/>
+      </w:r>
+    </w:p>
+  </w:footnote>
+  <w:footnote w:type="continuationSeparator" w:id="0">
+    <w:p>
+      <w:pPr>
+        <w:spacing w:after="0" w:line="240" w:lineRule="auto"/>
+      </w:pPr>
+      <w:r>
+        <w:continuationSeparator/>
+      </w:r>
+    </w:p>
+  </w:footnote>
+</w:footnotes>
+</file>
+
+<file path=word/header1.xml><?xml version="1.0" encoding="utf-8"?>
+<w:hdr xmlns:wpc="http://schemas.microsoft.com/office/word/2010/wordprocessingCanvas" xmlns:cx="http://schemas.microsoft.com/office/drawing/2014/chartex" xmlns:cx1="http://schemas.microsoft.com/office/drawing/2015/9/8/chartex" xmlns:cx2="http://schemas.microsoft.com/office/drawing/2015/10/21/chartex" xmlns:cx3="http://schemas.microsoft.com/office/drawing/2016/5/9/chartex" xmlns:cx4="http://schemas.microsoft.com/office/drawing/2016/5/10/chartex" xmlns:cx5="http://schemas.microsoft.com/office/drawing/2016/5/11/chartex" xmlns:cx6="http://schemas.microsoft.com/office/drawing/2016/5/12/chartex" xmlns:cx7="http://schemas.microsoft.com/office/drawing/2016/5/13/chartex" xmlns:cx8="http://schemas.microsoft.com/office/drawing/2016/5/14/chartex" xmlns:mc="http://schemas.openxmlformats.org/markup-compatibility/2006" xmlns:aink="http://schemas.microsoft.com/office/drawing/2016/ink" xmlns:am3d="http://schemas.microsoft.com/office/drawing/2017/model3d" xmlns:o="urn:schemas-microsoft-com:office:office" xmlns:r="http://schemas.openxmlformats.org/officeDocument/2006/relationships" xmlns:m="http://schemas.openxmlformats.org/officeDocument/2006/math" xmlns:v="urn:schemas-microsoft-com:vml" xmlns:wp14="http://schemas.microsoft.com/office/word/2010/wordprocessingDrawing" xmlns:wp="http://schemas.openxmlformats.org/drawingml/2006/wordprocessingDrawing" xmlns:w10="urn:schemas-microsoft-com:office:word" xmlns:w="http://schemas.openxmlformats.org/wordprocessingml/2006/main" xmlns:w14="http://schemas.microsoft.com/office/word/2010/wordml" xmlns:w15="http://schemas.microsoft.com/office/word/2012/wordml" xmlns:w16cid="http://schemas.microsoft.com/office/word/2016/wordml/cid" xmlns:w16se="http://schemas.microsoft.com/office/word/2015/wordml/symex" xmlns:wpg="http://schemas.microsoft.com/office/word/2010/wordprocessingGroup" xmlns:wpi="http://schemas.microsoft.com/office/word/2010/wordprocessingInk" xmlns:wne="http://schemas.microsoft.com/office/word/2006/wordml" xmlns:wps="http://schemas.microsoft.com/office/word/2010/wordprocessingShape" mc:Ignorable="w14 w15 w16se w16cid wp14">
+  <w:customXmlInsRangeStart w:id="158" w:author="Ian Hussey" w:date="2020-08-25T18:18:00Z"/>
+  <w:sdt>
+    <w:sdtPr>
+      <w:rPr>
+        <w:rStyle w:val="PageNumber"/>
+      </w:rPr>
+      <w:id w:val="24065548"/>
+      <w:docPartObj>
+        <w:docPartGallery w:val="Page Numbers (Top of Page)"/>
+        <w:docPartUnique/>
+      </w:docPartObj>
+    </w:sdtPr>
+    <w:sdtContent>
+      <w:customXmlInsRangeEnd w:id="158"/>
+      <w:p>
+        <w:pPr>
+          <w:pStyle w:val="Header"/>
+          <w:framePr w:wrap="none" w:vAnchor="text" w:hAnchor="margin" w:xAlign="right" w:y="1"/>
+          <w:rPr>
+            <w:ins w:id="159" w:author="Ian Hussey" w:date="2020-08-25T18:18:00Z"/>
+            <w:rStyle w:val="PageNumber"/>
+          </w:rPr>
+        </w:pPr>
+        <w:ins w:id="160" w:author="Ian Hussey" w:date="2020-08-25T18:18:00Z">
+          <w:r>
+            <w:rPr>
+              <w:rStyle w:val="PageNumber"/>
+            </w:rPr>
+            <w:fldChar w:fldCharType="begin"/>
+          </w:r>
+          <w:r>
+            <w:rPr>
+              <w:rStyle w:val="PageNumber"/>
+            </w:rPr>
+            <w:instrText xml:space="preserve"> PAGE </w:instrText>
+          </w:r>
+          <w:r>
+            <w:rPr>
+              <w:rStyle w:val="PageNumber"/>
+            </w:rPr>
+            <w:fldChar w:fldCharType="end"/>
+          </w:r>
+        </w:ins>
+      </w:p>
+      <w:customXmlInsRangeStart w:id="161" w:author="Ian Hussey" w:date="2020-08-25T18:18:00Z"/>
+    </w:sdtContent>
+  </w:sdt>
+  <w:customXmlInsRangeEnd w:id="161"/>
+  <w:p>
+    <w:pPr>
+      <w:pStyle w:val="Header"/>
+      <w:ind w:right="360"/>
+      <w:pPrChange w:id="162" w:author="Ian Hussey" w:date="2020-08-25T18:18:00Z">
+        <w:pPr>
+          <w:pStyle w:val="Header"/>
+        </w:pPr>
+      </w:pPrChange>
+    </w:pPr>
+  </w:p>
+</w:hdr>
+</file>
+
+<file path=word/header2.xml><?xml version="1.0" encoding="utf-8"?>
+<w:hdr xmlns:wpc="http://schemas.microsoft.com/office/word/2010/wordprocessingCanvas" xmlns:cx="http://schemas.microsoft.com/office/drawing/2014/chartex" xmlns:cx1="http://schemas.microsoft.com/office/drawing/2015/9/8/chartex" xmlns:cx2="http://schemas.microsoft.com/office/drawing/2015/10/21/chartex" xmlns:cx3="http://schemas.microsoft.com/office/drawing/2016/5/9/chartex" xmlns:cx4="http://schemas.microsoft.com/office/drawing/2016/5/10/chartex" xmlns:cx5="http://schemas.microsoft.com/office/drawing/2016/5/11/chartex" xmlns:cx6="http://schemas.microsoft.com/office/drawing/2016/5/12/chartex" xmlns:cx7="http://schemas.microsoft.com/office/drawing/2016/5/13/chartex" xmlns:cx8="http://schemas.microsoft.com/office/drawing/2016/5/14/chartex" xmlns:mc="http://schemas.openxmlformats.org/markup-compatibility/2006" xmlns:aink="http://schemas.microsoft.com/office/drawing/2016/ink" xmlns:am3d="http://schemas.microsoft.com/office/drawing/2017/model3d" xmlns:o="urn:schemas-microsoft-com:office:office" xmlns:r="http://schemas.openxmlformats.org/officeDocument/2006/relationships" xmlns:m="http://schemas.openxmlformats.org/officeDocument/2006/math" xmlns:v="urn:schemas-microsoft-com:vml" xmlns:wp14="http://schemas.microsoft.com/office/word/2010/wordprocessingDrawing" xmlns:wp="http://schemas.openxmlformats.org/drawingml/2006/wordprocessingDrawing" xmlns:w10="urn:schemas-microsoft-com:office:word" xmlns:w="http://schemas.openxmlformats.org/wordprocessingml/2006/main" xmlns:w14="http://schemas.microsoft.com/office/word/2010/wordml" xmlns:w15="http://schemas.microsoft.com/office/word/2012/wordml" xmlns:w16cid="http://schemas.microsoft.com/office/word/2016/wordml/cid" xmlns:w16se="http://schemas.microsoft.com/office/word/2015/wordml/symex" xmlns:wpg="http://schemas.microsoft.com/office/word/2010/wordprocessingGroup" xmlns:wpi="http://schemas.microsoft.com/office/word/2010/wordprocessingInk" xmlns:wne="http://schemas.microsoft.com/office/word/2006/wordml" xmlns:wps="http://schemas.microsoft.com/office/word/2010/wordprocessingShape" mc:Ignorable="w14 w15 w16se w16cid wp14">
+  <w:customXmlInsRangeStart w:id="163" w:author="Ian Hussey" w:date="2020-08-25T18:18:00Z"/>
+  <w:sdt>
+    <w:sdtPr>
+      <w:rPr>
+        <w:rStyle w:val="PageNumber"/>
+      </w:rPr>
+      <w:id w:val="2139841960"/>
+      <w:docPartObj>
+        <w:docPartGallery w:val="Page Numbers (Top of Page)"/>
+        <w:docPartUnique/>
+      </w:docPartObj>
+    </w:sdtPr>
+    <w:sdtEndPr>
+      <w:rPr>
+        <w:rStyle w:val="PageNumber"/>
+        <w:rFonts w:ascii="Times New Roman" w:hAnsi="Times New Roman" w:cs="Times New Roman"/>
+        <w:sz w:val="24"/>
+        <w:szCs w:val="24"/>
+        <w:rPrChange w:id="164" w:author="Unknown">
+          <w:rPr>
+            <w:rStyle w:val="Normal"/>
+          </w:rPr>
+        </w:rPrChange>
+      </w:rPr>
+    </w:sdtEndPr>
+    <w:sdtContent>
+      <w:customXmlInsRangeEnd w:id="163"/>
+      <w:p>
+        <w:pPr>
+          <w:pStyle w:val="Header"/>
+          <w:framePr w:wrap="none" w:vAnchor="text" w:hAnchor="margin" w:xAlign="right" w:y="1"/>
+          <w:rPr>
+            <w:ins w:id="165" w:author="Ian Hussey" w:date="2020-08-25T18:18:00Z"/>
+            <w:rStyle w:val="PageNumber"/>
+          </w:rPr>
+        </w:pPr>
+        <w:ins w:id="166" w:author="Ian Hussey" w:date="2020-08-25T18:18:00Z">
+          <w:r>
+            <w:rPr>
+              <w:rStyle w:val="PageNumber"/>
+              <w:rFonts w:ascii="Times New Roman" w:hAnsi="Times New Roman" w:cs="Times New Roman"/>
+              <w:sz w:val="24"/>
+              <w:szCs w:val="24"/>
+              <w:rPrChange w:id="167" w:author="Ian Hussey" w:date="2020-08-25T18:18:00Z">
+                <w:rPr>
+                  <w:rStyle w:val="PageNumber"/>
+                </w:rPr>
+              </w:rPrChange>
+            </w:rPr>
+            <w:fldChar w:fldCharType="begin"/>
+          </w:r>
+          <w:r>
+            <w:rPr>
+              <w:rStyle w:val="PageNumber"/>
+              <w:rFonts w:ascii="Times New Roman" w:hAnsi="Times New Roman" w:cs="Times New Roman"/>
+              <w:sz w:val="24"/>
+              <w:szCs w:val="24"/>
+              <w:rPrChange w:id="168" w:author="Ian Hussey" w:date="2020-08-25T18:18:00Z">
+                <w:rPr>
+                  <w:rStyle w:val="PageNumber"/>
+                </w:rPr>
+              </w:rPrChange>
+            </w:rPr>
+            <w:instrText xml:space="preserve"> PAGE </w:instrText>
+          </w:r>
+        </w:ins>
+        <w:r>
+          <w:rPr>
+            <w:rStyle w:val="PageNumber"/>
+            <w:rFonts w:ascii="Times New Roman" w:hAnsi="Times New Roman" w:cs="Times New Roman"/>
+            <w:sz w:val="24"/>
+            <w:szCs w:val="24"/>
+            <w:rPrChange w:id="169" w:author="Ian Hussey" w:date="2020-08-25T18:18:00Z">
+              <w:rPr>
+                <w:rStyle w:val="PageNumber"/>
+              </w:rPr>
+            </w:rPrChange>
+          </w:rPr>
+          <w:fldChar w:fldCharType="separate"/>
+        </w:r>
+        <w:r>
+          <w:rPr>
+            <w:rStyle w:val="PageNumber"/>
+            <w:rFonts w:ascii="Times New Roman" w:hAnsi="Times New Roman" w:cs="Times New Roman"/>
+            <w:noProof/>
+            <w:sz w:val="24"/>
+            <w:szCs w:val="24"/>
+            <w:rPrChange w:id="170" w:author="Ian Hussey" w:date="2020-08-25T18:18:00Z">
+              <w:rPr>
+                <w:rStyle w:val="PageNumber"/>
+                <w:noProof/>
+              </w:rPr>
+            </w:rPrChange>
+          </w:rPr>
+          <w:t>1</w:t>
+        </w:r>
+        <w:ins w:id="171" w:author="Ian Hussey" w:date="2020-08-25T18:18:00Z">
+          <w:r>
+            <w:rPr>
+              <w:rStyle w:val="PageNumber"/>
+              <w:rFonts w:ascii="Times New Roman" w:hAnsi="Times New Roman" w:cs="Times New Roman"/>
+              <w:sz w:val="24"/>
+              <w:szCs w:val="24"/>
+              <w:rPrChange w:id="172" w:author="Ian Hussey" w:date="2020-08-25T18:18:00Z">
+                <w:rPr>
+                  <w:rStyle w:val="PageNumber"/>
+                </w:rPr>
+              </w:rPrChange>
+            </w:rPr>
+            <w:fldChar w:fldCharType="end"/>
+          </w:r>
+        </w:ins>
+      </w:p>
+      <w:customXmlInsRangeStart w:id="173" w:author="Ian Hussey" w:date="2020-08-25T18:18:00Z"/>
+    </w:sdtContent>
+  </w:sdt>
+  <w:customXmlInsRangeEnd w:id="173"/>
+  <w:p>
+    <w:pPr>
+      <w:pStyle w:val="Header"/>
+      <w:ind w:right="360"/>
+      <w:pPrChange w:id="174" w:author="Ian Hussey" w:date="2020-08-25T18:18:00Z">
+        <w:pPr>
+          <w:pStyle w:val="Header"/>
+        </w:pPr>
+      </w:pPrChange>
+    </w:pPr>
+  </w:p>
+</w:hdr>
+</file>
+
 <file path=word/people.xml><?xml version="1.0" encoding="utf-8"?>
-<w15:people xmlns:wpc="http://schemas.microsoft.com/office/word/2010/wordprocessingCanvas" xmlns:cx="http://schemas.microsoft.com/office/drawing/2014/chartex" xmlns:cx1="http://schemas.microsoft.com/office/drawing/2015/9/8/chartex" xmlns:mc="http://schemas.openxmlformats.org/markup-compatibility/2006" xmlns:o="urn:schemas-microsoft-com:office:office" xmlns:r="http://schemas.openxmlformats.org/officeDocument/2006/relationships" xmlns:m="http://schemas.openxmlformats.org/officeDocument/2006/math" xmlns:v="urn:schemas-microsoft-com:vml" xmlns:wp14="http://schemas.microsoft.com/office/word/2010/wordprocessingDrawing" xmlns:wp="http://schemas.openxmlformats.org/drawingml/2006/wordprocessingDrawing" xmlns:w10="urn:schemas-microsoft-com:office:word" xmlns:w="http://schemas.openxmlformats.org/wordprocessingml/2006/main" xmlns:w14="http://schemas.microsoft.com/office/word/2010/wordml" xmlns:w15="http://schemas.microsoft.com/office/word/2012/wordml" xmlns:w16se="http://schemas.microsoft.com/office/word/2015/wordml/symex" xmlns:wpg="http://schemas.microsoft.com/office/word/2010/wordprocessingGroup" xmlns:wpi="http://schemas.microsoft.com/office/word/2010/wordprocessingInk" xmlns:wne="http://schemas.microsoft.com/office/word/2006/wordml" xmlns:wps="http://schemas.microsoft.com/office/word/2010/wordprocessingShape" mc:Ignorable="w14 w15 w16se wp14">
+<w15:people xmlns:wpc="http://schemas.microsoft.com/office/word/2010/wordprocessingCanvas" xmlns:cx="http://schemas.microsoft.com/office/drawing/2014/chartex" xmlns:cx1="http://schemas.microsoft.com/office/drawing/2015/9/8/chartex" xmlns:cx2="http://schemas.microsoft.com/office/drawing/2015/10/21/chartex" xmlns:cx3="http://schemas.microsoft.com/office/drawing/2016/5/9/chartex" xmlns:cx4="http://schemas.microsoft.com/office/drawing/2016/5/10/chartex" xmlns:cx5="http://schemas.microsoft.com/office/drawing/2016/5/11/chartex" xmlns:cx6="http://schemas.microsoft.com/office/drawing/2016/5/12/chartex" xmlns:cx7="http://schemas.microsoft.com/office/drawing/2016/5/13/chartex" xmlns:cx8="http://schemas.microsoft.com/office/drawing/2016/5/14/chartex" xmlns:mc="http://schemas.openxmlformats.org/markup-compatibility/2006" xmlns:aink="http://schemas.microsoft.com/office/drawing/2016/ink" xmlns:am3d="http://schemas.microsoft.com/office/drawing/2017/model3d" xmlns:o="urn:schemas-microsoft-com:office:office" xmlns:r="http://schemas.openxmlformats.org/officeDocument/2006/relationships" xmlns:m="http://schemas.openxmlformats.org/officeDocument/2006/math" xmlns:v="urn:schemas-microsoft-com:vml" xmlns:wp14="http://schemas.microsoft.com/office/word/2010/wordprocessingDrawing" xmlns:wp="http://schemas.openxmlformats.org/drawingml/2006/wordprocessingDrawing" xmlns:w10="urn:schemas-microsoft-com:office:word" xmlns:w="http://schemas.openxmlformats.org/wordprocessingml/2006/main" xmlns:w14="http://schemas.microsoft.com/office/word/2010/wordml" xmlns:w15="http://schemas.microsoft.com/office/word/2012/wordml" xmlns:w16cid="http://schemas.microsoft.com/office/word/2016/wordml/cid" xmlns:w16se="http://schemas.microsoft.com/office/word/2015/wordml/symex" xmlns:wpg="http://schemas.microsoft.com/office/word/2010/wordprocessingGroup" xmlns:wpi="http://schemas.microsoft.com/office/word/2010/wordprocessingInk" xmlns:wne="http://schemas.microsoft.com/office/word/2006/wordml" xmlns:wps="http://schemas.microsoft.com/office/word/2010/wordprocessingShape" mc:Ignorable="w14 w15 w16se w16cid wp14">
+  <w15:person w15:author="Ian Hussey">
+    <w15:presenceInfo w15:providerId="None" w15:userId="Ian Hussey"/>
+  </w15:person>
   <w15:person w15:author="sean hughes">
     <w15:presenceInfo w15:providerId="Windows Live" w15:userId="290af962c17f5454"/>
   </w15:person>
@@ -4093,7 +5681,7 @@
 </file>
 
 <file path=word/styles.xml><?xml version="1.0" encoding="utf-8"?>
-<w:styles xmlns:mc="http://schemas.openxmlformats.org/markup-compatibility/2006" xmlns:r="http://schemas.openxmlformats.org/officeDocument/2006/relationships" xmlns:w="http://schemas.openxmlformats.org/wordprocessingml/2006/main" xmlns:w14="http://schemas.microsoft.com/office/word/2010/wordml" xmlns:w15="http://schemas.microsoft.com/office/word/2012/wordml" xmlns:w16se="http://schemas.microsoft.com/office/word/2015/wordml/symex" mc:Ignorable="w14 w15 w16se">
+<w:styles xmlns:mc="http://schemas.openxmlformats.org/markup-compatibility/2006" xmlns:r="http://schemas.openxmlformats.org/officeDocument/2006/relationships" xmlns:w="http://schemas.openxmlformats.org/wordprocessingml/2006/main" xmlns:w14="http://schemas.microsoft.com/office/word/2010/wordml" xmlns:w15="http://schemas.microsoft.com/office/word/2012/wordml" xmlns:w16cid="http://schemas.microsoft.com/office/word/2016/wordml/cid" xmlns:w16se="http://schemas.microsoft.com/office/word/2015/wordml/symex" mc:Ignorable="w14 w15 w16se w16cid">
   <w:docDefaults>
     <w:rPrDefault>
       <w:rPr>
@@ -4109,7 +5697,7 @@
       </w:pPr>
     </w:pPrDefault>
   </w:docDefaults>
-  <w:latentStyles w:defLockedState="0" w:defUIPriority="99" w:defSemiHidden="0" w:defUnhideWhenUsed="0" w:defQFormat="0" w:count="371">
+  <w:latentStyles w:defLockedState="0" w:defUIPriority="99" w:defSemiHidden="0" w:defUnhideWhenUsed="0" w:defQFormat="0" w:count="375">
     <w:lsdException w:name="Normal" w:uiPriority="0" w:qFormat="1"/>
     <w:lsdException w:name="heading 1" w:uiPriority="9" w:qFormat="1"/>
     <w:lsdException w:name="heading 2" w:semiHidden="1" w:uiPriority="9" w:unhideWhenUsed="1" w:qFormat="1"/>
@@ -4215,7 +5803,6 @@
     <w:lsdException w:name="HTML Sample" w:semiHidden="1" w:unhideWhenUsed="1"/>
     <w:lsdException w:name="HTML Typewriter" w:semiHidden="1" w:unhideWhenUsed="1"/>
     <w:lsdException w:name="HTML Variable" w:semiHidden="1" w:unhideWhenUsed="1"/>
-    <w:lsdException w:name="Normal Table" w:semiHidden="1" w:unhideWhenUsed="1"/>
     <w:lsdException w:name="annotation subject" w:semiHidden="1" w:unhideWhenUsed="1"/>
     <w:lsdException w:name="No List" w:semiHidden="1" w:unhideWhenUsed="1"/>
     <w:lsdException w:name="Outline List 1" w:semiHidden="1" w:unhideWhenUsed="1"/>
@@ -4259,10 +5846,8 @@
     <w:lsdException w:name="Table Elegant" w:semiHidden="1" w:unhideWhenUsed="1"/>
     <w:lsdException w:name="Table Professional" w:semiHidden="1" w:unhideWhenUsed="1"/>
     <w:lsdException w:name="Table Subtle 1" w:semiHidden="1" w:unhideWhenUsed="1"/>
-    <w:lsdException w:name="Table Subtle 2" w:semiHidden="1" w:unhideWhenUsed="1"/>
     <w:lsdException w:name="Table Web 1" w:semiHidden="1" w:unhideWhenUsed="1"/>
     <w:lsdException w:name="Table Web 2" w:semiHidden="1" w:unhideWhenUsed="1"/>
-    <w:lsdException w:name="Table Web 3" w:semiHidden="1" w:unhideWhenUsed="1"/>
     <w:lsdException w:name="Balloon Text" w:semiHidden="1" w:unhideWhenUsed="1"/>
     <w:lsdException w:name="Table Grid" w:uiPriority="39"/>
     <w:lsdException w:name="Table Theme" w:semiHidden="1" w:unhideWhenUsed="1"/>
@@ -4481,6 +6066,10 @@
     <w:lsdException w:name="List Table 5 Dark Accent 6" w:uiPriority="50"/>
     <w:lsdException w:name="List Table 6 Colorful Accent 6" w:uiPriority="51"/>
     <w:lsdException w:name="List Table 7 Colorful Accent 6" w:uiPriority="52"/>
+    <w:lsdException w:name="Mention" w:semiHidden="1" w:unhideWhenUsed="1"/>
+    <w:lsdException w:name="Smart Hyperlink" w:semiHidden="1" w:unhideWhenUsed="1"/>
+    <w:lsdException w:name="Hashtag" w:semiHidden="1" w:unhideWhenUsed="1"/>
+    <w:lsdException w:name="Unresolved Mention" w:semiHidden="1" w:unhideWhenUsed="1"/>
   </w:latentStyles>
   <w:style w:type="paragraph" w:default="1" w:styleId="Normal">
     <w:name w:val="Normal"/>
@@ -4512,6 +6101,7 @@
   <w:style w:type="character" w:default="1" w:styleId="DefaultParagraphFont">
     <w:name w:val="Default Paragraph Font"/>
     <w:uiPriority w:val="1"/>
+    <w:semiHidden/>
     <w:unhideWhenUsed/>
   </w:style>
   <w:style w:type="table" w:default="1" w:styleId="TableNormal">
@@ -4724,6 +6314,68 @@
       <w:sz w:val="18"/>
       <w:szCs w:val="18"/>
     </w:rPr>
+  </w:style>
+  <w:style w:type="paragraph" w:styleId="Header">
+    <w:name w:val="header"/>
+    <w:basedOn w:val="Normal"/>
+    <w:link w:val="HeaderChar"/>
+    <w:uiPriority w:val="99"/>
+    <w:unhideWhenUsed/>
+    <w:rsid w:val="00F42B2B"/>
+    <w:pPr>
+      <w:tabs>
+        <w:tab w:val="center" w:pos="4680"/>
+        <w:tab w:val="right" w:pos="9360"/>
+      </w:tabs>
+      <w:spacing w:after="0" w:line="240" w:lineRule="auto"/>
+    </w:pPr>
+  </w:style>
+  <w:style w:type="character" w:customStyle="1" w:styleId="HeaderChar">
+    <w:name w:val="Header Char"/>
+    <w:basedOn w:val="DefaultParagraphFont"/>
+    <w:link w:val="Header"/>
+    <w:uiPriority w:val="99"/>
+    <w:rsid w:val="00F42B2B"/>
+  </w:style>
+  <w:style w:type="paragraph" w:styleId="Footer">
+    <w:name w:val="footer"/>
+    <w:basedOn w:val="Normal"/>
+    <w:link w:val="FooterChar"/>
+    <w:uiPriority w:val="99"/>
+    <w:unhideWhenUsed/>
+    <w:rsid w:val="00F42B2B"/>
+    <w:pPr>
+      <w:tabs>
+        <w:tab w:val="center" w:pos="4680"/>
+        <w:tab w:val="right" w:pos="9360"/>
+      </w:tabs>
+      <w:spacing w:after="0" w:line="240" w:lineRule="auto"/>
+    </w:pPr>
+  </w:style>
+  <w:style w:type="character" w:customStyle="1" w:styleId="FooterChar">
+    <w:name w:val="Footer Char"/>
+    <w:basedOn w:val="DefaultParagraphFont"/>
+    <w:link w:val="Footer"/>
+    <w:uiPriority w:val="99"/>
+    <w:rsid w:val="00F42B2B"/>
+  </w:style>
+  <w:style w:type="character" w:styleId="PageNumber">
+    <w:name w:val="page number"/>
+    <w:basedOn w:val="DefaultParagraphFont"/>
+    <w:uiPriority w:val="99"/>
+    <w:semiHidden/>
+    <w:unhideWhenUsed/>
+    <w:rsid w:val="00F42B2B"/>
+  </w:style>
+  <w:style w:type="paragraph" w:styleId="Revision">
+    <w:name w:val="Revision"/>
+    <w:hidden/>
+    <w:uiPriority w:val="99"/>
+    <w:semiHidden/>
+    <w:rsid w:val="001F1FB1"/>
+    <w:pPr>
+      <w:spacing w:after="0" w:line="240" w:lineRule="auto"/>
+    </w:pPr>
   </w:style>
 </w:styles>
 </file>
@@ -4994,7 +6646,7 @@
 </file>
 
 <file path=customXml/itemProps1.xml><?xml version="1.0" encoding="utf-8"?>
-<ds:datastoreItem xmlns:ds="http://schemas.openxmlformats.org/officeDocument/2006/customXml" ds:itemID="{D0AD3413-4406-44F3-BAAC-7CBCC466685B}">
+<ds:datastoreItem xmlns:ds="http://schemas.openxmlformats.org/officeDocument/2006/customXml" ds:itemID="{A3EA2FD3-B72C-BE41-B633-F1FEA781256B}">
   <ds:schemaRefs>
     <ds:schemaRef ds:uri="http://schemas.openxmlformats.org/officeDocument/2006/bibliography"/>
   </ds:schemaRefs>

</xml_diff>